<commit_message>
Atualização das classes Entity no documento Guia de Análise e Projeto
</commit_message>
<xml_diff>
--- a/Gerenciamento/Guia Análise e Projeto MaisTransporte.docx
+++ b/Gerenciamento/Guia Análise e Projeto MaisTransporte.docx
@@ -1,6 +1,6 @@
 
 <file path=word/document.xml><?xml version="1.0" encoding="utf-8"?>
-<w:document xmlns:wpc="http://schemas.microsoft.com/office/word/2010/wordprocessingCanvas" xmlns:mc="http://schemas.openxmlformats.org/markup-compatibility/2006" xmlns:o="urn:schemas-microsoft-com:office:office" xmlns:r="http://schemas.openxmlformats.org/officeDocument/2006/relationships" xmlns:m="http://schemas.openxmlformats.org/officeDocument/2006/math" xmlns:v="urn:schemas-microsoft-com:vml" xmlns:wp14="http://schemas.microsoft.com/office/word/2010/wordprocessingDrawing" xmlns:wp="http://schemas.openxmlformats.org/drawingml/2006/wordprocessingDrawing" xmlns:w10="urn:schemas-microsoft-com:office:word" xmlns:w="http://schemas.openxmlformats.org/wordprocessingml/2006/main" xmlns:w14="http://schemas.microsoft.com/office/word/2010/wordml" xmlns:w15="http://schemas.microsoft.com/office/word/2012/wordml" xmlns:wpg="http://schemas.microsoft.com/office/word/2010/wordprocessingGroup" xmlns:wpi="http://schemas.microsoft.com/office/word/2010/wordprocessingInk" xmlns:wne="http://schemas.microsoft.com/office/word/2006/wordml" xmlns:wps="http://schemas.microsoft.com/office/word/2010/wordprocessingShape" mc:Ignorable="w14 w15 wp14">
+<w:document xmlns:wpc="http://schemas.microsoft.com/office/word/2010/wordprocessingCanvas" xmlns:cx="http://schemas.microsoft.com/office/drawing/2014/chartex" xmlns:mc="http://schemas.openxmlformats.org/markup-compatibility/2006" xmlns:o="urn:schemas-microsoft-com:office:office" xmlns:r="http://schemas.openxmlformats.org/officeDocument/2006/relationships" xmlns:m="http://schemas.openxmlformats.org/officeDocument/2006/math" xmlns:v="urn:schemas-microsoft-com:vml" xmlns:wp14="http://schemas.microsoft.com/office/word/2010/wordprocessingDrawing" xmlns:wp="http://schemas.openxmlformats.org/drawingml/2006/wordprocessingDrawing" xmlns:w10="urn:schemas-microsoft-com:office:word" xmlns:w="http://schemas.openxmlformats.org/wordprocessingml/2006/main" xmlns:w14="http://schemas.microsoft.com/office/word/2010/wordml" xmlns:w15="http://schemas.microsoft.com/office/word/2012/wordml" xmlns:w16se="http://schemas.microsoft.com/office/word/2015/wordml/symex" xmlns:wpg="http://schemas.microsoft.com/office/word/2010/wordprocessingGroup" xmlns:wpi="http://schemas.microsoft.com/office/word/2010/wordprocessingInk" xmlns:wne="http://schemas.microsoft.com/office/word/2006/wordml" xmlns:wps="http://schemas.microsoft.com/office/word/2010/wordprocessingShape" mc:Ignorable="w14 w15 w16se wp14">
   <w:body>
     <w:p>
       <w:pPr>
@@ -394,8 +394,6 @@
           <w:lang w:val="pt-BR"/>
         </w:rPr>
       </w:pPr>
-      <w:bookmarkStart w:id="0" w:name="_GoBack"/>
-      <w:bookmarkEnd w:id="0"/>
       <w:r>
         <w:rPr>
           <w:rFonts w:ascii="Times New Roman" w:hAnsi="Times New Roman"/>
@@ -468,9 +466,9 @@
           <w:lang w:val="pt-BR"/>
         </w:rPr>
       </w:pPr>
-      <w:bookmarkStart w:id="1" w:name="_Toc456598586"/>
-      <w:bookmarkStart w:id="2" w:name="_Toc18206175"/>
-      <w:bookmarkStart w:id="3" w:name="_Toc321330753"/>
+      <w:bookmarkStart w:id="0" w:name="_Toc456598586"/>
+      <w:bookmarkStart w:id="1" w:name="_Toc18206175"/>
+      <w:bookmarkStart w:id="2" w:name="_Toc321330753"/>
       <w:r>
         <w:rPr>
           <w:rFonts w:ascii="Times New Roman" w:hAnsi="Times New Roman"/>
@@ -478,9 +476,9 @@
         </w:rPr>
         <w:t>Introdução</w:t>
       </w:r>
+      <w:bookmarkEnd w:id="0"/>
       <w:bookmarkEnd w:id="1"/>
       <w:bookmarkEnd w:id="2"/>
-      <w:bookmarkEnd w:id="3"/>
     </w:p>
     <w:p>
       <w:pPr>
@@ -501,8 +499,8 @@
           <w:color w:val="000000"/>
         </w:rPr>
       </w:pPr>
-      <w:bookmarkStart w:id="4" w:name="_Toc456598587"/>
-      <w:bookmarkStart w:id="5" w:name="_Toc18206176"/>
+      <w:bookmarkStart w:id="3" w:name="_Toc456598587"/>
+      <w:bookmarkStart w:id="4" w:name="_Toc18206176"/>
       <w:r>
         <w:rPr>
           <w:color w:val="000000"/>
@@ -543,7 +541,7 @@
           <w:lang w:val="pt-BR"/>
         </w:rPr>
       </w:pPr>
-      <w:bookmarkStart w:id="6" w:name="_Toc321330754"/>
+      <w:bookmarkStart w:id="5" w:name="_Toc321330754"/>
     </w:p>
     <w:p>
       <w:pPr>
@@ -561,7 +559,7 @@
         </w:rPr>
         <w:t>Mapeamento</w:t>
       </w:r>
-      <w:bookmarkEnd w:id="6"/>
+      <w:bookmarkEnd w:id="5"/>
     </w:p>
     <w:p>
       <w:pPr>
@@ -593,7 +591,7 @@
           <w:lang w:val="pt-BR"/>
         </w:rPr>
       </w:pPr>
-      <w:bookmarkStart w:id="7" w:name="_Toc321330755"/>
+      <w:bookmarkStart w:id="6" w:name="_Toc321330755"/>
       <w:r>
         <w:rPr>
           <w:rFonts w:ascii="Times New Roman" w:hAnsi="Times New Roman"/>
@@ -603,7 +601,7 @@
         </w:rPr>
         <w:t>Classe de fronteira</w:t>
       </w:r>
-      <w:bookmarkEnd w:id="7"/>
+      <w:bookmarkEnd w:id="6"/>
     </w:p>
     <w:p>
       <w:pPr>
@@ -639,7 +637,6 @@
         </w:rPr>
         <w:t xml:space="preserve">Para cada classe de fronteira encontrada é criado um pacote dentro do pacote </w:t>
       </w:r>
-      <w:proofErr w:type="spellStart"/>
       <w:r>
         <w:rPr>
           <w:color w:val="000000"/>
@@ -652,7 +649,6 @@
         </w:rPr>
         <w:t>Web</w:t>
       </w:r>
-      <w:proofErr w:type="spellEnd"/>
       <w:r>
         <w:rPr>
           <w:color w:val="000000"/>
@@ -663,14 +659,7 @@
         <w:rPr>
           <w:color w:val="000000"/>
         </w:rPr>
-        <w:t xml:space="preserve"> eliminando a parte “</w:t>
-      </w:r>
-      <w:proofErr w:type="spellStart"/>
-      <w:r>
-        <w:rPr>
-          <w:color w:val="000000"/>
-        </w:rPr>
-        <w:t>Tela</w:t>
+        <w:t xml:space="preserve"> eliminando a parte “Tela</w:t>
       </w:r>
       <w:r>
         <w:rPr>
@@ -678,7 +667,6 @@
         </w:rPr>
         <w:t>Manter</w:t>
       </w:r>
-      <w:proofErr w:type="spellEnd"/>
       <w:r>
         <w:rPr>
           <w:color w:val="000000"/>
@@ -737,8 +725,6 @@
       <w:pPr>
         <w:pStyle w:val="NormalWeb"/>
         <w:spacing w:before="0" w:beforeAutospacing="0" w:after="0" w:afterAutospacing="0"/>
-        <w:ind w:left="720"/>
-        <w:jc w:val="both"/>
         <w:rPr>
           <w:color w:val="000000"/>
         </w:rPr>
@@ -759,90 +745,10 @@
           <w:noProof/>
           <w:color w:val="000000"/>
         </w:rPr>
-        <mc:AlternateContent>
-          <mc:Choice Requires="wps">
-            <w:drawing>
-              <wp:anchor distT="0" distB="0" distL="114300" distR="114300" simplePos="0" relativeHeight="251657216" behindDoc="0" locked="0" layoutInCell="1" allowOverlap="1" wp14:anchorId="1B55E2A2" wp14:editId="50F3F101">
-                <wp:simplePos x="0" y="0"/>
-                <wp:positionH relativeFrom="column">
-                  <wp:posOffset>2599690</wp:posOffset>
-                </wp:positionH>
-                <wp:positionV relativeFrom="paragraph">
-                  <wp:posOffset>718820</wp:posOffset>
-                </wp:positionV>
-                <wp:extent cx="965200" cy="0"/>
-                <wp:effectExtent l="0" t="0" r="0" b="0"/>
-                <wp:wrapNone/>
-                <wp:docPr id="5" name="AutoShape 19"/>
-                <wp:cNvGraphicFramePr>
-                  <a:graphicFrameLocks xmlns:a="http://schemas.openxmlformats.org/drawingml/2006/main"/>
-                </wp:cNvGraphicFramePr>
-                <a:graphic xmlns:a="http://schemas.openxmlformats.org/drawingml/2006/main">
-                  <a:graphicData uri="http://schemas.microsoft.com/office/word/2010/wordprocessingShape">
-                    <wps:wsp>
-                      <wps:cNvCnPr>
-                        <a:cxnSpLocks noChangeShapeType="1"/>
-                      </wps:cNvCnPr>
-                      <wps:spPr bwMode="auto">
-                        <a:xfrm>
-                          <a:off x="0" y="0"/>
-                          <a:ext cx="965200" cy="0"/>
-                        </a:xfrm>
-                        <a:prstGeom prst="straightConnector1">
-                          <a:avLst/>
-                        </a:prstGeom>
-                        <a:noFill/>
-                        <a:ln w="9525">
-                          <a:solidFill>
-                            <a:srgbClr val="000000"/>
-                          </a:solidFill>
-                          <a:round/>
-                          <a:headEnd/>
-                          <a:tailEnd type="triangle" w="med" len="med"/>
-                        </a:ln>
-                        <a:extLst>
-                          <a:ext uri="{909E8E84-426E-40DD-AFC4-6F175D3DCCD1}">
-                            <a14:hiddenFill xmlns:a14="http://schemas.microsoft.com/office/drawing/2010/main">
-                              <a:noFill/>
-                            </a14:hiddenFill>
-                          </a:ext>
-                        </a:extLst>
-                      </wps:spPr>
-                      <wps:bodyPr/>
-                    </wps:wsp>
-                  </a:graphicData>
-                </a:graphic>
-                <wp14:sizeRelH relativeFrom="page">
-                  <wp14:pctWidth>0</wp14:pctWidth>
-                </wp14:sizeRelH>
-                <wp14:sizeRelV relativeFrom="page">
-                  <wp14:pctHeight>0</wp14:pctHeight>
-                </wp14:sizeRelV>
-              </wp:anchor>
-            </w:drawing>
-          </mc:Choice>
-          <mc:Fallback xmlns:w16se="http://schemas.microsoft.com/office/word/2015/wordml/symex" xmlns:w16="http://schemas.microsoft.com/office/word/2018/wordml" xmlns:w16cid="http://schemas.microsoft.com/office/word/2016/wordml/cid" xmlns:w16cex="http://schemas.microsoft.com/office/word/2018/wordml/cex" xmlns:am3d="http://schemas.microsoft.com/office/drawing/2017/model3d" xmlns:aink="http://schemas.microsoft.com/office/drawing/2016/ink" xmlns:cx8="http://schemas.microsoft.com/office/drawing/2016/5/14/chartex" xmlns:cx7="http://schemas.microsoft.com/office/drawing/2016/5/13/chartex" xmlns:cx6="http://schemas.microsoft.com/office/drawing/2016/5/12/chartex" xmlns:cx5="http://schemas.microsoft.com/office/drawing/2016/5/11/chartex" xmlns:cx4="http://schemas.microsoft.com/office/drawing/2016/5/10/chartex" xmlns:cx3="http://schemas.microsoft.com/office/drawing/2016/5/9/chartex" xmlns:cx2="http://schemas.microsoft.com/office/drawing/2015/10/21/chartex" xmlns:cx1="http://schemas.microsoft.com/office/drawing/2015/9/8/chartex" xmlns:cx="http://schemas.microsoft.com/office/drawing/2014/chartex">
-            <w:pict>
-              <v:shapetype w14:anchorId="13BAB681" id="_x0000_t32" coordsize="21600,21600" o:spt="32" o:oned="t" path="m,l21600,21600e" filled="f">
-                <v:path arrowok="t" fillok="f" o:connecttype="none"/>
-                <o:lock v:ext="edit" shapetype="t"/>
-              </v:shapetype>
-              <v:shape id="AutoShape 19" o:spid="_x0000_s1026" type="#_x0000_t32" style="position:absolute;margin-left:204.7pt;margin-top:56.6pt;width:76pt;height:0;z-index:251657216;visibility:visible;mso-wrap-style:square;mso-width-percent:0;mso-height-percent:0;mso-wrap-distance-left:9pt;mso-wrap-distance-top:0;mso-wrap-distance-right:9pt;mso-wrap-distance-bottom:0;mso-position-horizontal:absolute;mso-position-horizontal-relative:text;mso-position-vertical:absolute;mso-position-vertical-relative:text;mso-width-percent:0;mso-height-percent:0;mso-width-relative:page;mso-height-relative:page" o:gfxdata="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">
-                <v:stroke endarrow="block"/>
-              </v:shape>
-            </w:pict>
-          </mc:Fallback>
-        </mc:AlternateContent>
-      </w:r>
-      <w:r>
-        <w:rPr>
-          <w:noProof/>
-          <w:color w:val="000000"/>
-        </w:rPr>
         <w:drawing>
-          <wp:inline distT="0" distB="0" distL="0" distR="0" wp14:anchorId="7ABCC4CF" wp14:editId="2B66E9D0">
-            <wp:extent cx="5943600" cy="4159885"/>
-            <wp:effectExtent l="0" t="0" r="0" b="0"/>
+          <wp:inline distT="0" distB="0" distL="0" distR="0" wp14:anchorId="0769A229" wp14:editId="0C166E9C">
+            <wp:extent cx="5038090" cy="3286125"/>
+            <wp:effectExtent l="0" t="0" r="0" b="9525"/>
             <wp:docPr id="1" name="Imagem 1"/>
             <wp:cNvGraphicFramePr>
               <a:graphicFrameLocks xmlns:a="http://schemas.openxmlformats.org/drawingml/2006/main" noChangeAspect="1"/>
@@ -869,7 +775,7 @@
                   <pic:spPr>
                     <a:xfrm>
                       <a:off x="0" y="0"/>
-                      <a:ext cx="5943600" cy="4159885"/>
+                      <a:ext cx="5108132" cy="3331810"/>
                     </a:xfrm>
                     <a:prstGeom prst="rect">
                       <a:avLst/>
@@ -896,7 +802,6 @@
         <w:rPr>
           <w:color w:val="000000"/>
         </w:rPr>
-        <w:lastRenderedPageBreak/>
         <w:t>Figura 1</w:t>
       </w:r>
       <w:r>
@@ -932,6 +837,7 @@
           <w:noProof/>
           <w:color w:val="000000"/>
         </w:rPr>
+        <w:lastRenderedPageBreak/>
         <w:drawing>
           <wp:inline distT="0" distB="0" distL="0" distR="0" wp14:anchorId="24045D8B" wp14:editId="40BE14C6">
             <wp:extent cx="5943600" cy="5452110"/>
@@ -1198,14 +1104,7 @@
         <w:rPr>
           <w:color w:val="000000"/>
         </w:rPr>
-        <w:t xml:space="preserve"> apresenta um exemplo desse </w:t>
-      </w:r>
-      <w:proofErr w:type="gramStart"/>
-      <w:r>
-        <w:rPr>
-          <w:color w:val="000000"/>
-        </w:rPr>
-        <w:t>mapeamento.</w:t>
+        <w:t xml:space="preserve"> apresenta um exemplo desse mapeamento.</w:t>
       </w:r>
       <w:r>
         <w:rPr>
@@ -1213,7 +1112,6 @@
         </w:rPr>
         <w:tab/>
       </w:r>
-      <w:proofErr w:type="gramEnd"/>
       <w:r>
         <w:rPr>
           <w:noProof/>
@@ -1281,7 +1179,7 @@
               </wp:anchor>
             </w:drawing>
           </mc:Choice>
-          <mc:Fallback xmlns:w16se="http://schemas.microsoft.com/office/word/2015/wordml/symex" xmlns:w16="http://schemas.microsoft.com/office/word/2018/wordml" xmlns:w16cid="http://schemas.microsoft.com/office/word/2016/wordml/cid" xmlns:w16cex="http://schemas.microsoft.com/office/word/2018/wordml/cex" xmlns:am3d="http://schemas.microsoft.com/office/drawing/2017/model3d" xmlns:aink="http://schemas.microsoft.com/office/drawing/2016/ink" xmlns:cx8="http://schemas.microsoft.com/office/drawing/2016/5/14/chartex" xmlns:cx7="http://schemas.microsoft.com/office/drawing/2016/5/13/chartex" xmlns:cx6="http://schemas.microsoft.com/office/drawing/2016/5/12/chartex" xmlns:cx5="http://schemas.microsoft.com/office/drawing/2016/5/11/chartex" xmlns:cx4="http://schemas.microsoft.com/office/drawing/2016/5/10/chartex" xmlns:cx3="http://schemas.microsoft.com/office/drawing/2016/5/9/chartex" xmlns:cx2="http://schemas.microsoft.com/office/drawing/2015/10/21/chartex" xmlns:cx1="http://schemas.microsoft.com/office/drawing/2015/9/8/chartex" xmlns:cx="http://schemas.microsoft.com/office/drawing/2014/chartex">
+          <mc:Fallback xmlns:cx1="http://schemas.microsoft.com/office/drawing/2015/9/8/chartex" xmlns:cx2="http://schemas.microsoft.com/office/drawing/2015/10/21/chartex" xmlns:cx3="http://schemas.microsoft.com/office/drawing/2016/5/9/chartex" xmlns:cx4="http://schemas.microsoft.com/office/drawing/2016/5/10/chartex" xmlns:cx5="http://schemas.microsoft.com/office/drawing/2016/5/11/chartex" xmlns:cx6="http://schemas.microsoft.com/office/drawing/2016/5/12/chartex" xmlns:cx7="http://schemas.microsoft.com/office/drawing/2016/5/13/chartex" xmlns:cx8="http://schemas.microsoft.com/office/drawing/2016/5/14/chartex" xmlns:aink="http://schemas.microsoft.com/office/drawing/2016/ink" xmlns:am3d="http://schemas.microsoft.com/office/drawing/2017/model3d" xmlns:w16cex="http://schemas.microsoft.com/office/word/2018/wordml/cex" xmlns:w16cid="http://schemas.microsoft.com/office/word/2016/wordml/cid" xmlns:w16="http://schemas.microsoft.com/office/word/2018/wordml">
             <w:pict>
               <v:shape w14:anchorId="49389411" id="AutoShape 22" o:spid="_x0000_s1026" type="#_x0000_t32" style="position:absolute;margin-left:165.85pt;margin-top:79pt;width:89pt;height:0;z-index:251658240;visibility:visible;mso-wrap-style:square;mso-width-percent:0;mso-height-percent:0;mso-wrap-distance-left:9pt;mso-wrap-distance-top:0;mso-wrap-distance-right:9pt;mso-wrap-distance-bottom:0;mso-position-horizontal:absolute;mso-position-horizontal-relative:text;mso-position-vertical:absolute;mso-position-vertical-relative:text;mso-width-percent:0;mso-height-percent:0;mso-width-relative:page;mso-height-relative:page" o:gfxdata="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">
                 <v:stroke endarrow="block"/>
@@ -1390,9 +1288,9 @@
           <w:lang w:val="pt-BR"/>
         </w:rPr>
       </w:pPr>
-      <w:bookmarkStart w:id="8" w:name="_Toc321330757"/>
-    </w:p>
-    <w:bookmarkEnd w:id="8"/>
+      <w:bookmarkStart w:id="7" w:name="_Toc321330757"/>
+    </w:p>
+    <w:bookmarkEnd w:id="7"/>
     <w:p>
       <w:pPr>
         <w:rPr>
@@ -1411,10 +1309,11 @@
           <w:szCs w:val="24"/>
           <w:lang w:val="pt-BR"/>
         </w:rPr>
-        <w:t xml:space="preserve">Classes de controle e do tipo </w:t>
-      </w:r>
-      <w:proofErr w:type="spellStart"/>
-      <w:r>
+        <w:t>Classes de controle e do tipo Entity</w:t>
+      </w:r>
+    </w:p>
+    <w:p>
+      <w:pPr>
         <w:rPr>
           <w:b/>
           <w:bCs/>
@@ -1422,19 +1321,6 @@
           <w:szCs w:val="24"/>
           <w:lang w:val="pt-BR"/>
         </w:rPr>
-        <w:t>Entity</w:t>
-      </w:r>
-      <w:proofErr w:type="spellEnd"/>
-    </w:p>
-    <w:p>
-      <w:pPr>
-        <w:rPr>
-          <w:b/>
-          <w:bCs/>
-          <w:sz w:val="24"/>
-          <w:szCs w:val="24"/>
-          <w:lang w:val="pt-BR"/>
-        </w:rPr>
       </w:pPr>
     </w:p>
     <w:p>
@@ -1460,21 +1346,7 @@
         <w:rPr>
           <w:color w:val="000000"/>
         </w:rPr>
-        <w:t xml:space="preserve">Para cada classe do tipo </w:t>
-      </w:r>
-      <w:proofErr w:type="spellStart"/>
-      <w:r>
-        <w:rPr>
-          <w:color w:val="000000"/>
-        </w:rPr>
-        <w:t>Entity</w:t>
-      </w:r>
-      <w:proofErr w:type="spellEnd"/>
-      <w:r>
-        <w:rPr>
-          <w:color w:val="000000"/>
-        </w:rPr>
-        <w:t xml:space="preserve"> encontrada é criada uma classe </w:t>
+        <w:t xml:space="preserve">Para cada classe do tipo Entity encontrada é criada uma classe </w:t>
       </w:r>
       <w:r>
         <w:rPr>
@@ -1524,7 +1396,7 @@
         <w:pStyle w:val="NormalWeb"/>
         <w:spacing w:before="0" w:beforeAutospacing="0" w:after="0" w:afterAutospacing="0"/>
         <w:ind w:left="720"/>
-        <w:jc w:val="both"/>
+        <w:jc w:val="center"/>
         <w:rPr>
           <w:color w:val="000000"/>
         </w:rPr>
@@ -1532,89 +1404,12 @@
       <w:r>
         <w:rPr>
           <w:noProof/>
-          <w:color w:val="000000"/>
-        </w:rPr>
-        <mc:AlternateContent>
-          <mc:Choice Requires="wps">
-            <w:drawing>
-              <wp:anchor distT="0" distB="0" distL="114300" distR="114300" simplePos="0" relativeHeight="251659264" behindDoc="0" locked="0" layoutInCell="1" allowOverlap="1" wp14:anchorId="1A7A889E" wp14:editId="02D9B8D8">
-                <wp:simplePos x="0" y="0"/>
-                <wp:positionH relativeFrom="column">
-                  <wp:posOffset>2462530</wp:posOffset>
-                </wp:positionH>
-                <wp:positionV relativeFrom="paragraph">
-                  <wp:posOffset>1299210</wp:posOffset>
-                </wp:positionV>
-                <wp:extent cx="981710" cy="0"/>
-                <wp:effectExtent l="0" t="0" r="0" b="0"/>
-                <wp:wrapNone/>
-                <wp:docPr id="3" name="AutoShape 26"/>
-                <wp:cNvGraphicFramePr>
-                  <a:graphicFrameLocks xmlns:a="http://schemas.openxmlformats.org/drawingml/2006/main"/>
-                </wp:cNvGraphicFramePr>
-                <a:graphic xmlns:a="http://schemas.openxmlformats.org/drawingml/2006/main">
-                  <a:graphicData uri="http://schemas.microsoft.com/office/word/2010/wordprocessingShape">
-                    <wps:wsp>
-                      <wps:cNvCnPr>
-                        <a:cxnSpLocks noChangeShapeType="1"/>
-                      </wps:cNvCnPr>
-                      <wps:spPr bwMode="auto">
-                        <a:xfrm>
-                          <a:off x="0" y="0"/>
-                          <a:ext cx="981710" cy="0"/>
-                        </a:xfrm>
-                        <a:prstGeom prst="straightConnector1">
-                          <a:avLst/>
-                        </a:prstGeom>
-                        <a:noFill/>
-                        <a:ln w="9525">
-                          <a:solidFill>
-                            <a:srgbClr val="000000"/>
-                          </a:solidFill>
-                          <a:round/>
-                          <a:headEnd/>
-                          <a:tailEnd type="triangle" w="med" len="med"/>
-                        </a:ln>
-                        <a:extLst>
-                          <a:ext uri="{909E8E84-426E-40DD-AFC4-6F175D3DCCD1}">
-                            <a14:hiddenFill xmlns:a14="http://schemas.microsoft.com/office/drawing/2010/main">
-                              <a:noFill/>
-                            </a14:hiddenFill>
-                          </a:ext>
-                        </a:extLst>
-                      </wps:spPr>
-                      <wps:bodyPr/>
-                    </wps:wsp>
-                  </a:graphicData>
-                </a:graphic>
-                <wp14:sizeRelH relativeFrom="page">
-                  <wp14:pctWidth>0</wp14:pctWidth>
-                </wp14:sizeRelH>
-                <wp14:sizeRelV relativeFrom="page">
-                  <wp14:pctHeight>0</wp14:pctHeight>
-                </wp14:sizeRelV>
-              </wp:anchor>
-            </w:drawing>
-          </mc:Choice>
-          <mc:Fallback xmlns:w16se="http://schemas.microsoft.com/office/word/2015/wordml/symex" xmlns:w16="http://schemas.microsoft.com/office/word/2018/wordml" xmlns:w16cid="http://schemas.microsoft.com/office/word/2016/wordml/cid" xmlns:w16cex="http://schemas.microsoft.com/office/word/2018/wordml/cex" xmlns:am3d="http://schemas.microsoft.com/office/drawing/2017/model3d" xmlns:aink="http://schemas.microsoft.com/office/drawing/2016/ink" xmlns:cx8="http://schemas.microsoft.com/office/drawing/2016/5/14/chartex" xmlns:cx7="http://schemas.microsoft.com/office/drawing/2016/5/13/chartex" xmlns:cx6="http://schemas.microsoft.com/office/drawing/2016/5/12/chartex" xmlns:cx5="http://schemas.microsoft.com/office/drawing/2016/5/11/chartex" xmlns:cx4="http://schemas.microsoft.com/office/drawing/2016/5/10/chartex" xmlns:cx3="http://schemas.microsoft.com/office/drawing/2016/5/9/chartex" xmlns:cx2="http://schemas.microsoft.com/office/drawing/2015/10/21/chartex" xmlns:cx1="http://schemas.microsoft.com/office/drawing/2015/9/8/chartex" xmlns:cx="http://schemas.microsoft.com/office/drawing/2014/chartex">
-            <w:pict>
-              <v:shape w14:anchorId="4843901F" id="AutoShape 26" o:spid="_x0000_s1026" type="#_x0000_t32" style="position:absolute;margin-left:193.9pt;margin-top:102.3pt;width:77.3pt;height:0;z-index:251659264;visibility:visible;mso-wrap-style:square;mso-width-percent:0;mso-height-percent:0;mso-wrap-distance-left:9pt;mso-wrap-distance-top:0;mso-wrap-distance-right:9pt;mso-wrap-distance-bottom:0;mso-position-horizontal:absolute;mso-position-horizontal-relative:text;mso-position-vertical:absolute;mso-position-vertical-relative:text;mso-width-percent:0;mso-height-percent:0;mso-width-relative:page;mso-height-relative:page" o:gfxdata="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">
-                <v:stroke endarrow="block"/>
-              </v:shape>
-            </w:pict>
-          </mc:Fallback>
-        </mc:AlternateContent>
-      </w:r>
-      <w:r>
-        <w:rPr>
-          <w:noProof/>
-          <w:color w:val="000000"/>
         </w:rPr>
         <w:drawing>
-          <wp:inline distT="0" distB="0" distL="0" distR="0" wp14:anchorId="539099DD" wp14:editId="1B3A3849">
-            <wp:extent cx="4933950" cy="2657475"/>
-            <wp:effectExtent l="0" t="0" r="0" b="0"/>
-            <wp:docPr id="14" name="Imagem 1"/>
+          <wp:inline distT="0" distB="0" distL="0" distR="0" wp14:anchorId="76A8FAF7" wp14:editId="68CB4ADA">
+            <wp:extent cx="3876675" cy="5457825"/>
+            <wp:effectExtent l="0" t="0" r="9525" b="9525"/>
+            <wp:docPr id="9" name="Imagem 9"/>
             <wp:cNvGraphicFramePr>
               <a:graphicFrameLocks xmlns:a="http://schemas.openxmlformats.org/drawingml/2006/main" noChangeAspect="1"/>
             </wp:cNvGraphicFramePr>
@@ -1622,36 +1417,30 @@
               <a:graphicData uri="http://schemas.openxmlformats.org/drawingml/2006/picture">
                 <pic:pic xmlns:pic="http://schemas.openxmlformats.org/drawingml/2006/picture">
                   <pic:nvPicPr>
-                    <pic:cNvPr id="0" name="Imagem 1"/>
-                    <pic:cNvPicPr>
-                      <a:picLocks noChangeAspect="1" noChangeArrowheads="1"/>
-                    </pic:cNvPicPr>
+                    <pic:cNvPr id="1" name=""/>
+                    <pic:cNvPicPr/>
                   </pic:nvPicPr>
-                  <pic:blipFill>
-                    <a:blip r:embed="rId13">
-                      <a:extLst>
-                        <a:ext uri="{28A0092B-C50C-407E-A947-70E740481C1C}">
-                          <a14:useLocalDpi xmlns:a14="http://schemas.microsoft.com/office/drawing/2010/main" val="0"/>
-                        </a:ext>
-                      </a:extLst>
-                    </a:blip>
-                    <a:srcRect/>
-                    <a:stretch>
-                      <a:fillRect/>
-                    </a:stretch>
+                  <pic:blipFill rotWithShape="1">
+                    <a:blip r:embed="rId13"/>
+                    <a:srcRect l="12981" t="7408" r="58653" b="20797"/>
+                    <a:stretch/>
                   </pic:blipFill>
                   <pic:spPr bwMode="auto">
                     <a:xfrm>
                       <a:off x="0" y="0"/>
-                      <a:ext cx="4933950" cy="2657475"/>
+                      <a:ext cx="3876675" cy="5457825"/>
                     </a:xfrm>
                     <a:prstGeom prst="rect">
                       <a:avLst/>
                     </a:prstGeom>
-                    <a:noFill/>
                     <a:ln>
                       <a:noFill/>
                     </a:ln>
+                    <a:extLst>
+                      <a:ext uri="{53640926-AAD7-44D8-BBD7-CCE9431645EC}">
+                        <a14:shadowObscured xmlns:a14="http://schemas.microsoft.com/office/drawing/2010/main"/>
+                      </a:ext>
+                    </a:extLst>
                   </pic:spPr>
                 </pic:pic>
               </a:graphicData>
@@ -1688,7 +1477,6 @@
         </w:rPr>
         <w:t xml:space="preserve"> – Mapeamento das classes do tipo </w:t>
       </w:r>
-      <w:proofErr w:type="spellStart"/>
       <w:r>
         <w:rPr>
           <w:color w:val="000000"/>
@@ -1697,7 +1485,6 @@
         </w:rPr>
         <w:t>Entity</w:t>
       </w:r>
-      <w:proofErr w:type="spellEnd"/>
     </w:p>
     <w:p>
       <w:pPr>
@@ -1718,6 +1505,143 @@
         <w:spacing w:before="0" w:beforeAutospacing="0" w:after="0" w:afterAutospacing="0"/>
         <w:ind w:left="720"/>
         <w:jc w:val="center"/>
+        <w:rPr>
+          <w:color w:val="000000"/>
+          <w:sz w:val="20"/>
+          <w:szCs w:val="20"/>
+        </w:rPr>
+      </w:pPr>
+      <w:r>
+        <w:rPr>
+          <w:noProof/>
+        </w:rPr>
+        <w:lastRenderedPageBreak/>
+        <w:drawing>
+          <wp:inline distT="0" distB="0" distL="0" distR="0" wp14:anchorId="415DC40B" wp14:editId="696A6F83">
+            <wp:extent cx="3962400" cy="4733925"/>
+            <wp:effectExtent l="0" t="0" r="0" b="9525"/>
+            <wp:docPr id="10" name="Imagem 10"/>
+            <wp:cNvGraphicFramePr>
+              <a:graphicFrameLocks xmlns:a="http://schemas.openxmlformats.org/drawingml/2006/main" noChangeAspect="1"/>
+            </wp:cNvGraphicFramePr>
+            <a:graphic xmlns:a="http://schemas.openxmlformats.org/drawingml/2006/main">
+              <a:graphicData uri="http://schemas.openxmlformats.org/drawingml/2006/picture">
+                <pic:pic xmlns:pic="http://schemas.openxmlformats.org/drawingml/2006/picture">
+                  <pic:nvPicPr>
+                    <pic:cNvPr id="1" name=""/>
+                    <pic:cNvPicPr/>
+                  </pic:nvPicPr>
+                  <pic:blipFill rotWithShape="1">
+                    <a:blip r:embed="rId14"/>
+                    <a:srcRect l="10737" t="6553" r="60898" b="28775"/>
+                    <a:stretch/>
+                  </pic:blipFill>
+                  <pic:spPr bwMode="auto">
+                    <a:xfrm>
+                      <a:off x="0" y="0"/>
+                      <a:ext cx="3962400" cy="4733925"/>
+                    </a:xfrm>
+                    <a:prstGeom prst="rect">
+                      <a:avLst/>
+                    </a:prstGeom>
+                    <a:ln>
+                      <a:noFill/>
+                    </a:ln>
+                    <a:extLst>
+                      <a:ext uri="{53640926-AAD7-44D8-BBD7-CCE9431645EC}">
+                        <a14:shadowObscured xmlns:a14="http://schemas.microsoft.com/office/drawing/2010/main"/>
+                      </a:ext>
+                    </a:extLst>
+                  </pic:spPr>
+                </pic:pic>
+              </a:graphicData>
+            </a:graphic>
+          </wp:inline>
+        </w:drawing>
+      </w:r>
+    </w:p>
+    <w:p>
+      <w:pPr>
+        <w:pStyle w:val="NormalWeb"/>
+        <w:spacing w:before="0" w:beforeAutospacing="0" w:after="0" w:afterAutospacing="0"/>
+        <w:ind w:left="720"/>
+        <w:jc w:val="center"/>
+        <w:rPr>
+          <w:color w:val="000000"/>
+          <w:sz w:val="20"/>
+          <w:szCs w:val="20"/>
+        </w:rPr>
+      </w:pPr>
+      <w:r>
+        <w:rPr>
+          <w:color w:val="000000"/>
+          <w:sz w:val="20"/>
+          <w:szCs w:val="20"/>
+        </w:rPr>
+        <w:t>Figura 6</w:t>
+      </w:r>
+      <w:bookmarkStart w:id="8" w:name="_GoBack"/>
+      <w:bookmarkEnd w:id="8"/>
+      <w:r>
+        <w:rPr>
+          <w:color w:val="000000"/>
+          <w:sz w:val="20"/>
+          <w:szCs w:val="20"/>
+        </w:rPr>
+        <w:t xml:space="preserve"> – Mapeamento das classes do tipo </w:t>
+      </w:r>
+      <w:r>
+        <w:rPr>
+          <w:color w:val="000000"/>
+          <w:sz w:val="20"/>
+          <w:szCs w:val="20"/>
+        </w:rPr>
+        <w:t>Entity</w:t>
+      </w:r>
+    </w:p>
+    <w:p>
+      <w:pPr>
+        <w:pStyle w:val="NormalWeb"/>
+        <w:spacing w:before="0" w:beforeAutospacing="0" w:after="0" w:afterAutospacing="0"/>
+        <w:ind w:left="720"/>
+        <w:jc w:val="center"/>
+        <w:rPr>
+          <w:color w:val="000000"/>
+          <w:sz w:val="20"/>
+          <w:szCs w:val="20"/>
+        </w:rPr>
+      </w:pPr>
+    </w:p>
+    <w:p>
+      <w:pPr>
+        <w:pStyle w:val="NormalWeb"/>
+        <w:spacing w:before="0" w:beforeAutospacing="0" w:after="0" w:afterAutospacing="0"/>
+        <w:ind w:left="720"/>
+        <w:jc w:val="center"/>
+        <w:rPr>
+          <w:color w:val="000000"/>
+          <w:sz w:val="20"/>
+          <w:szCs w:val="20"/>
+        </w:rPr>
+      </w:pPr>
+    </w:p>
+    <w:p>
+      <w:pPr>
+        <w:pStyle w:val="NormalWeb"/>
+        <w:spacing w:before="0" w:beforeAutospacing="0" w:after="0" w:afterAutospacing="0"/>
+        <w:ind w:left="720"/>
+        <w:jc w:val="center"/>
+        <w:rPr>
+          <w:color w:val="000000"/>
+          <w:sz w:val="20"/>
+          <w:szCs w:val="20"/>
+        </w:rPr>
+      </w:pPr>
+    </w:p>
+    <w:p>
+      <w:pPr>
+        <w:pStyle w:val="NormalWeb"/>
+        <w:spacing w:before="0" w:beforeAutospacing="0" w:after="0" w:afterAutospacing="0"/>
         <w:rPr>
           <w:color w:val="000000"/>
           <w:sz w:val="20"/>
@@ -1743,20 +1667,8 @@
           <w:szCs w:val="24"/>
           <w:lang w:val="pt-BR"/>
         </w:rPr>
-        <w:t xml:space="preserve">Classe do tipo </w:t>
-      </w:r>
-      <w:proofErr w:type="spellStart"/>
-      <w:r>
-        <w:rPr>
-          <w:b/>
-          <w:bCs/>
-          <w:sz w:val="24"/>
-          <w:szCs w:val="24"/>
-          <w:lang w:val="pt-BR"/>
-        </w:rPr>
-        <w:t>EntityCollection</w:t>
-      </w:r>
-      <w:proofErr w:type="spellEnd"/>
+        <w:t>Classe do tipo EntityCollection</w:t>
+      </w:r>
     </w:p>
     <w:p>
       <w:pPr>
@@ -1787,21 +1699,7 @@
         <w:rPr>
           <w:color w:val="000000"/>
         </w:rPr>
-        <w:t xml:space="preserve"> do tipo </w:t>
-      </w:r>
-      <w:proofErr w:type="spellStart"/>
-      <w:r>
-        <w:rPr>
-          <w:color w:val="000000"/>
-        </w:rPr>
-        <w:t>EntityCollection</w:t>
-      </w:r>
-      <w:proofErr w:type="spellEnd"/>
-      <w:r>
-        <w:rPr>
-          <w:color w:val="000000"/>
-        </w:rPr>
-        <w:t xml:space="preserve"> </w:t>
+        <w:t xml:space="preserve"> do tipo EntityCollection </w:t>
       </w:r>
       <w:r>
         <w:rPr>
@@ -1922,7 +1820,7 @@
               </wp:anchor>
             </w:drawing>
           </mc:Choice>
-          <mc:Fallback xmlns:w16se="http://schemas.microsoft.com/office/word/2015/wordml/symex" xmlns:w16="http://schemas.microsoft.com/office/word/2018/wordml" xmlns:w16cid="http://schemas.microsoft.com/office/word/2016/wordml/cid" xmlns:w16cex="http://schemas.microsoft.com/office/word/2018/wordml/cex" xmlns:am3d="http://schemas.microsoft.com/office/drawing/2017/model3d" xmlns:aink="http://schemas.microsoft.com/office/drawing/2016/ink" xmlns:cx8="http://schemas.microsoft.com/office/drawing/2016/5/14/chartex" xmlns:cx7="http://schemas.microsoft.com/office/drawing/2016/5/13/chartex" xmlns:cx6="http://schemas.microsoft.com/office/drawing/2016/5/12/chartex" xmlns:cx5="http://schemas.microsoft.com/office/drawing/2016/5/11/chartex" xmlns:cx4="http://schemas.microsoft.com/office/drawing/2016/5/10/chartex" xmlns:cx3="http://schemas.microsoft.com/office/drawing/2016/5/9/chartex" xmlns:cx2="http://schemas.microsoft.com/office/drawing/2015/10/21/chartex" xmlns:cx1="http://schemas.microsoft.com/office/drawing/2015/9/8/chartex" xmlns:cx="http://schemas.microsoft.com/office/drawing/2014/chartex">
+          <mc:Fallback xmlns:cx1="http://schemas.microsoft.com/office/drawing/2015/9/8/chartex" xmlns:cx2="http://schemas.microsoft.com/office/drawing/2015/10/21/chartex" xmlns:cx3="http://schemas.microsoft.com/office/drawing/2016/5/9/chartex" xmlns:cx4="http://schemas.microsoft.com/office/drawing/2016/5/10/chartex" xmlns:cx5="http://schemas.microsoft.com/office/drawing/2016/5/11/chartex" xmlns:cx6="http://schemas.microsoft.com/office/drawing/2016/5/12/chartex" xmlns:cx7="http://schemas.microsoft.com/office/drawing/2016/5/13/chartex" xmlns:cx8="http://schemas.microsoft.com/office/drawing/2016/5/14/chartex" xmlns:aink="http://schemas.microsoft.com/office/drawing/2016/ink" xmlns:am3d="http://schemas.microsoft.com/office/drawing/2017/model3d" xmlns:w16cex="http://schemas.microsoft.com/office/word/2018/wordml/cex" xmlns:w16cid="http://schemas.microsoft.com/office/word/2016/wordml/cid" xmlns:w16="http://schemas.microsoft.com/office/word/2018/wordml">
             <w:pict>
               <v:shapetype w14:anchorId="09D71FA3" id="_x0000_t13" coordsize="21600,21600" o:spt="13" adj="16200,5400" path="m@0,l@0@1,0@1,0@2@0@2@0,21600,21600,10800xe">
                 <v:stroke joinstyle="miter"/>
@@ -1968,7 +1866,7 @@
                     </pic:cNvPicPr>
                   </pic:nvPicPr>
                   <pic:blipFill>
-                    <a:blip r:embed="rId14">
+                    <a:blip r:embed="rId15">
                       <a:extLst>
                         <a:ext uri="{28A0092B-C50C-407E-A947-70E740481C1C}">
                           <a14:useLocalDpi xmlns:a14="http://schemas.microsoft.com/office/drawing/2010/main" val="0"/>
@@ -2026,21 +1924,11 @@
           <w:sz w:val="20"/>
           <w:szCs w:val="20"/>
         </w:rPr>
-        <w:t xml:space="preserve"> – Mapeamento das classes do tipo </w:t>
-      </w:r>
-      <w:proofErr w:type="spellStart"/>
-      <w:r>
-        <w:rPr>
-          <w:color w:val="000000"/>
-          <w:sz w:val="20"/>
-          <w:szCs w:val="20"/>
-        </w:rPr>
-        <w:t>EntityCollection</w:t>
-      </w:r>
-      <w:proofErr w:type="spellEnd"/>
-    </w:p>
+        <w:t xml:space="preserve"> – Mapeamento das classes do tipo EntityCollection</w:t>
+      </w:r>
+    </w:p>
+    <w:bookmarkEnd w:id="3"/>
     <w:bookmarkEnd w:id="4"/>
-    <w:bookmarkEnd w:id="5"/>
     <w:p>
       <w:pPr>
         <w:pStyle w:val="NormalWeb"/>
@@ -2053,8 +1941,8 @@
       </w:pPr>
     </w:p>
     <w:sectPr>
-      <w:headerReference w:type="default" r:id="rId15"/>
-      <w:footerReference w:type="default" r:id="rId16"/>
+      <w:headerReference w:type="default" r:id="rId16"/>
+      <w:footerReference w:type="default" r:id="rId17"/>
       <w:pgSz w:w="12240" w:h="15840" w:code="1"/>
       <w:pgMar w:top="1417" w:right="1440" w:bottom="1417" w:left="1440" w:header="720" w:footer="720" w:gutter="0"/>
       <w:cols w:space="720"/>
@@ -2064,7 +1952,7 @@
 </file>
 
 <file path=word/endnotes.xml><?xml version="1.0" encoding="utf-8"?>
-<w:endnotes xmlns:wpc="http://schemas.microsoft.com/office/word/2010/wordprocessingCanvas" xmlns:mc="http://schemas.openxmlformats.org/markup-compatibility/2006" xmlns:o="urn:schemas-microsoft-com:office:office" xmlns:r="http://schemas.openxmlformats.org/officeDocument/2006/relationships" xmlns:m="http://schemas.openxmlformats.org/officeDocument/2006/math" xmlns:v="urn:schemas-microsoft-com:vml" xmlns:wp14="http://schemas.microsoft.com/office/word/2010/wordprocessingDrawing" xmlns:wp="http://schemas.openxmlformats.org/drawingml/2006/wordprocessingDrawing" xmlns:w10="urn:schemas-microsoft-com:office:word" xmlns:w="http://schemas.openxmlformats.org/wordprocessingml/2006/main" xmlns:w14="http://schemas.microsoft.com/office/word/2010/wordml" xmlns:w15="http://schemas.microsoft.com/office/word/2012/wordml" xmlns:wpg="http://schemas.microsoft.com/office/word/2010/wordprocessingGroup" xmlns:wpi="http://schemas.microsoft.com/office/word/2010/wordprocessingInk" xmlns:wne="http://schemas.microsoft.com/office/word/2006/wordml" xmlns:wps="http://schemas.microsoft.com/office/word/2010/wordprocessingShape" mc:Ignorable="w14 w15 wp14">
+<w:endnotes xmlns:wpc="http://schemas.microsoft.com/office/word/2010/wordprocessingCanvas" xmlns:cx="http://schemas.microsoft.com/office/drawing/2014/chartex" xmlns:mc="http://schemas.openxmlformats.org/markup-compatibility/2006" xmlns:o="urn:schemas-microsoft-com:office:office" xmlns:r="http://schemas.openxmlformats.org/officeDocument/2006/relationships" xmlns:m="http://schemas.openxmlformats.org/officeDocument/2006/math" xmlns:v="urn:schemas-microsoft-com:vml" xmlns:wp14="http://schemas.microsoft.com/office/word/2010/wordprocessingDrawing" xmlns:wp="http://schemas.openxmlformats.org/drawingml/2006/wordprocessingDrawing" xmlns:w10="urn:schemas-microsoft-com:office:word" xmlns:w="http://schemas.openxmlformats.org/wordprocessingml/2006/main" xmlns:w14="http://schemas.microsoft.com/office/word/2010/wordml" xmlns:w15="http://schemas.microsoft.com/office/word/2012/wordml" xmlns:w16se="http://schemas.microsoft.com/office/word/2015/wordml/symex" xmlns:wpg="http://schemas.microsoft.com/office/word/2010/wordprocessingGroup" xmlns:wpi="http://schemas.microsoft.com/office/word/2010/wordprocessingInk" xmlns:wne="http://schemas.microsoft.com/office/word/2006/wordml" xmlns:wps="http://schemas.microsoft.com/office/word/2010/wordprocessingShape" mc:Ignorable="w14 w15 w16se wp14">
   <w:endnote w:type="separator" w:id="-1">
     <w:p>
       <w:pPr>
@@ -2089,7 +1977,7 @@
 </file>
 
 <file path=word/footer1.xml><?xml version="1.0" encoding="utf-8"?>
-<w:ftr xmlns:wpc="http://schemas.microsoft.com/office/word/2010/wordprocessingCanvas" xmlns:mc="http://schemas.openxmlformats.org/markup-compatibility/2006" xmlns:o="urn:schemas-microsoft-com:office:office" xmlns:r="http://schemas.openxmlformats.org/officeDocument/2006/relationships" xmlns:m="http://schemas.openxmlformats.org/officeDocument/2006/math" xmlns:v="urn:schemas-microsoft-com:vml" xmlns:wp14="http://schemas.microsoft.com/office/word/2010/wordprocessingDrawing" xmlns:wp="http://schemas.openxmlformats.org/drawingml/2006/wordprocessingDrawing" xmlns:w10="urn:schemas-microsoft-com:office:word" xmlns:w="http://schemas.openxmlformats.org/wordprocessingml/2006/main" xmlns:w14="http://schemas.microsoft.com/office/word/2010/wordml" xmlns:w15="http://schemas.microsoft.com/office/word/2012/wordml" xmlns:wpg="http://schemas.microsoft.com/office/word/2010/wordprocessingGroup" xmlns:wpi="http://schemas.microsoft.com/office/word/2010/wordprocessingInk" xmlns:wne="http://schemas.microsoft.com/office/word/2006/wordml" xmlns:wps="http://schemas.microsoft.com/office/word/2010/wordprocessingShape" mc:Ignorable="w14 w15 wp14">
+<w:ftr xmlns:wpc="http://schemas.microsoft.com/office/word/2010/wordprocessingCanvas" xmlns:cx="http://schemas.microsoft.com/office/drawing/2014/chartex" xmlns:mc="http://schemas.openxmlformats.org/markup-compatibility/2006" xmlns:o="urn:schemas-microsoft-com:office:office" xmlns:r="http://schemas.openxmlformats.org/officeDocument/2006/relationships" xmlns:m="http://schemas.openxmlformats.org/officeDocument/2006/math" xmlns:v="urn:schemas-microsoft-com:vml" xmlns:wp14="http://schemas.microsoft.com/office/word/2010/wordprocessingDrawing" xmlns:wp="http://schemas.openxmlformats.org/drawingml/2006/wordprocessingDrawing" xmlns:w10="urn:schemas-microsoft-com:office:word" xmlns:w="http://schemas.openxmlformats.org/wordprocessingml/2006/main" xmlns:w14="http://schemas.microsoft.com/office/word/2010/wordml" xmlns:w15="http://schemas.microsoft.com/office/word/2012/wordml" xmlns:w16se="http://schemas.microsoft.com/office/word/2015/wordml/symex" xmlns:wpg="http://schemas.microsoft.com/office/word/2010/wordprocessingGroup" xmlns:wpi="http://schemas.microsoft.com/office/word/2010/wordprocessingInk" xmlns:wne="http://schemas.microsoft.com/office/word/2006/wordml" xmlns:wps="http://schemas.microsoft.com/office/word/2010/wordprocessingShape" mc:Ignorable="w14 w15 w16se wp14">
   <w:tbl>
     <w:tblPr>
       <w:tblW w:w="0" w:type="auto"/>
@@ -2140,13 +2028,8 @@
           <w:pPr>
             <w:jc w:val="center"/>
           </w:pPr>
-          <w:proofErr w:type="spellStart"/>
           <w:r>
-            <w:t>Engenharia</w:t>
-          </w:r>
-          <w:proofErr w:type="spellEnd"/>
-          <w:r>
-            <w:t xml:space="preserve"> de Software, </w:t>
+            <w:t xml:space="preserve">Engenharia de Software, </w:t>
           </w:r>
           <w:r>
             <w:fldChar w:fldCharType="begin"/>
@@ -2215,7 +2098,7 @@
               <w:noProof/>
               <w:lang w:val="pt-BR"/>
             </w:rPr>
-            <w:t>6</w:t>
+            <w:t>7</w:t>
           </w:r>
           <w:r>
             <w:rPr>
@@ -2229,33 +2112,31 @@
               <w:rStyle w:val="Nmerodepgina"/>
               <w:lang w:val="pt-BR"/>
             </w:rPr>
-            <w:t xml:space="preserve"> </w:t>
+            <w:t xml:space="preserve"> of </w:t>
           </w:r>
-          <w:proofErr w:type="spellStart"/>
+          <w:r>
+            <w:fldChar w:fldCharType="begin"/>
+          </w:r>
+          <w:r>
+            <w:instrText xml:space="preserve"> NUMPAGES  \* MERGEFORMAT </w:instrText>
+          </w:r>
+          <w:r>
+            <w:fldChar w:fldCharType="separate"/>
+          </w:r>
           <w:r>
             <w:rPr>
               <w:rStyle w:val="Nmerodepgina"/>
-              <w:lang w:val="pt-BR"/>
+              <w:noProof/>
             </w:rPr>
-            <w:t>of</w:t>
+            <w:t>7</w:t>
           </w:r>
-          <w:proofErr w:type="spellEnd"/>
           <w:r>
             <w:rPr>
               <w:rStyle w:val="Nmerodepgina"/>
-              <w:lang w:val="pt-BR"/>
+              <w:noProof/>
             </w:rPr>
-            <w:t xml:space="preserve"> </w:t>
+            <w:fldChar w:fldCharType="end"/>
           </w:r>
-          <w:fldSimple w:instr=" NUMPAGES  \* MERGEFORMAT ">
-            <w:r>
-              <w:rPr>
-                <w:rStyle w:val="Nmerodepgina"/>
-                <w:noProof/>
-              </w:rPr>
-              <w:t>6</w:t>
-            </w:r>
-          </w:fldSimple>
         </w:p>
       </w:tc>
     </w:tr>
@@ -2269,7 +2150,7 @@
 </file>
 
 <file path=word/footnotes.xml><?xml version="1.0" encoding="utf-8"?>
-<w:footnotes xmlns:wpc="http://schemas.microsoft.com/office/word/2010/wordprocessingCanvas" xmlns:mc="http://schemas.openxmlformats.org/markup-compatibility/2006" xmlns:o="urn:schemas-microsoft-com:office:office" xmlns:r="http://schemas.openxmlformats.org/officeDocument/2006/relationships" xmlns:m="http://schemas.openxmlformats.org/officeDocument/2006/math" xmlns:v="urn:schemas-microsoft-com:vml" xmlns:wp14="http://schemas.microsoft.com/office/word/2010/wordprocessingDrawing" xmlns:wp="http://schemas.openxmlformats.org/drawingml/2006/wordprocessingDrawing" xmlns:w10="urn:schemas-microsoft-com:office:word" xmlns:w="http://schemas.openxmlformats.org/wordprocessingml/2006/main" xmlns:w14="http://schemas.microsoft.com/office/word/2010/wordml" xmlns:w15="http://schemas.microsoft.com/office/word/2012/wordml" xmlns:wpg="http://schemas.microsoft.com/office/word/2010/wordprocessingGroup" xmlns:wpi="http://schemas.microsoft.com/office/word/2010/wordprocessingInk" xmlns:wne="http://schemas.microsoft.com/office/word/2006/wordml" xmlns:wps="http://schemas.microsoft.com/office/word/2010/wordprocessingShape" mc:Ignorable="w14 w15 wp14">
+<w:footnotes xmlns:wpc="http://schemas.microsoft.com/office/word/2010/wordprocessingCanvas" xmlns:cx="http://schemas.microsoft.com/office/drawing/2014/chartex" xmlns:mc="http://schemas.openxmlformats.org/markup-compatibility/2006" xmlns:o="urn:schemas-microsoft-com:office:office" xmlns:r="http://schemas.openxmlformats.org/officeDocument/2006/relationships" xmlns:m="http://schemas.openxmlformats.org/officeDocument/2006/math" xmlns:v="urn:schemas-microsoft-com:vml" xmlns:wp14="http://schemas.microsoft.com/office/word/2010/wordprocessingDrawing" xmlns:wp="http://schemas.openxmlformats.org/drawingml/2006/wordprocessingDrawing" xmlns:w10="urn:schemas-microsoft-com:office:word" xmlns:w="http://schemas.openxmlformats.org/wordprocessingml/2006/main" xmlns:w14="http://schemas.microsoft.com/office/word/2010/wordml" xmlns:w15="http://schemas.microsoft.com/office/word/2012/wordml" xmlns:w16se="http://schemas.microsoft.com/office/word/2015/wordml/symex" xmlns:wpg="http://schemas.microsoft.com/office/word/2010/wordprocessingGroup" xmlns:wpi="http://schemas.microsoft.com/office/word/2010/wordprocessingInk" xmlns:wne="http://schemas.microsoft.com/office/word/2006/wordml" xmlns:wps="http://schemas.microsoft.com/office/word/2010/wordprocessingShape" mc:Ignorable="w14 w15 w16se wp14">
   <w:footnote w:type="separator" w:id="-1">
     <w:p>
       <w:pPr>
@@ -2294,7 +2175,7 @@
 </file>
 
 <file path=word/header1.xml><?xml version="1.0" encoding="utf-8"?>
-<w:hdr xmlns:wpc="http://schemas.microsoft.com/office/word/2010/wordprocessingCanvas" xmlns:mc="http://schemas.openxmlformats.org/markup-compatibility/2006" xmlns:o="urn:schemas-microsoft-com:office:office" xmlns:r="http://schemas.openxmlformats.org/officeDocument/2006/relationships" xmlns:m="http://schemas.openxmlformats.org/officeDocument/2006/math" xmlns:v="urn:schemas-microsoft-com:vml" xmlns:wp14="http://schemas.microsoft.com/office/word/2010/wordprocessingDrawing" xmlns:wp="http://schemas.openxmlformats.org/drawingml/2006/wordprocessingDrawing" xmlns:w10="urn:schemas-microsoft-com:office:word" xmlns:w="http://schemas.openxmlformats.org/wordprocessingml/2006/main" xmlns:w14="http://schemas.microsoft.com/office/word/2010/wordml" xmlns:w15="http://schemas.microsoft.com/office/word/2012/wordml" xmlns:wpg="http://schemas.microsoft.com/office/word/2010/wordprocessingGroup" xmlns:wpi="http://schemas.microsoft.com/office/word/2010/wordprocessingInk" xmlns:wne="http://schemas.microsoft.com/office/word/2006/wordml" xmlns:wps="http://schemas.microsoft.com/office/word/2010/wordprocessingShape" mc:Ignorable="w14 w15 wp14">
+<w:hdr xmlns:wpc="http://schemas.microsoft.com/office/word/2010/wordprocessingCanvas" xmlns:cx="http://schemas.microsoft.com/office/drawing/2014/chartex" xmlns:mc="http://schemas.openxmlformats.org/markup-compatibility/2006" xmlns:o="urn:schemas-microsoft-com:office:office" xmlns:r="http://schemas.openxmlformats.org/officeDocument/2006/relationships" xmlns:m="http://schemas.openxmlformats.org/officeDocument/2006/math" xmlns:v="urn:schemas-microsoft-com:vml" xmlns:wp14="http://schemas.microsoft.com/office/word/2010/wordprocessingDrawing" xmlns:wp="http://schemas.openxmlformats.org/drawingml/2006/wordprocessingDrawing" xmlns:w10="urn:schemas-microsoft-com:office:word" xmlns:w="http://schemas.openxmlformats.org/wordprocessingml/2006/main" xmlns:w14="http://schemas.microsoft.com/office/word/2010/wordml" xmlns:w15="http://schemas.microsoft.com/office/word/2012/wordml" xmlns:w16se="http://schemas.microsoft.com/office/word/2015/wordml/symex" xmlns:wpg="http://schemas.microsoft.com/office/word/2010/wordprocessingGroup" xmlns:wpi="http://schemas.microsoft.com/office/word/2010/wordprocessingInk" xmlns:wne="http://schemas.microsoft.com/office/word/2006/wordml" xmlns:wps="http://schemas.microsoft.com/office/word/2010/wordprocessingShape" mc:Ignorable="w14 w15 w16se wp14">
   <w:p>
     <w:pPr>
       <w:rPr>
@@ -2327,7 +2208,6 @@
         <w:szCs w:val="36"/>
       </w:rPr>
     </w:pPr>
-    <w:proofErr w:type="spellStart"/>
     <w:r>
       <w:rPr>
         <w:b/>
@@ -2335,17 +2215,7 @@
         <w:sz w:val="36"/>
         <w:szCs w:val="36"/>
       </w:rPr>
-      <w:t>Engenharia</w:t>
-    </w:r>
-    <w:proofErr w:type="spellEnd"/>
-    <w:r>
-      <w:rPr>
-        <w:b/>
-        <w:bCs/>
-        <w:sz w:val="36"/>
-        <w:szCs w:val="36"/>
-      </w:rPr>
-      <w:t xml:space="preserve"> de Software 2</w:t>
+      <w:t>Engenharia de Software 2</w:t>
     </w:r>
   </w:p>
   <w:p>
@@ -2369,7 +2239,7 @@
 </file>
 
 <file path=word/header2.xml><?xml version="1.0" encoding="utf-8"?>
-<w:hdr xmlns:wpc="http://schemas.microsoft.com/office/word/2010/wordprocessingCanvas" xmlns:mc="http://schemas.openxmlformats.org/markup-compatibility/2006" xmlns:o="urn:schemas-microsoft-com:office:office" xmlns:r="http://schemas.openxmlformats.org/officeDocument/2006/relationships" xmlns:m="http://schemas.openxmlformats.org/officeDocument/2006/math" xmlns:v="urn:schemas-microsoft-com:vml" xmlns:wp14="http://schemas.microsoft.com/office/word/2010/wordprocessingDrawing" xmlns:wp="http://schemas.openxmlformats.org/drawingml/2006/wordprocessingDrawing" xmlns:w10="urn:schemas-microsoft-com:office:word" xmlns:w="http://schemas.openxmlformats.org/wordprocessingml/2006/main" xmlns:w14="http://schemas.microsoft.com/office/word/2010/wordml" xmlns:w15="http://schemas.microsoft.com/office/word/2012/wordml" xmlns:wpg="http://schemas.microsoft.com/office/word/2010/wordprocessingGroup" xmlns:wpi="http://schemas.microsoft.com/office/word/2010/wordprocessingInk" xmlns:wne="http://schemas.microsoft.com/office/word/2006/wordml" xmlns:wps="http://schemas.microsoft.com/office/word/2010/wordprocessingShape" mc:Ignorable="w14 w15 wp14">
+<w:hdr xmlns:wpc="http://schemas.microsoft.com/office/word/2010/wordprocessingCanvas" xmlns:cx="http://schemas.microsoft.com/office/drawing/2014/chartex" xmlns:mc="http://schemas.openxmlformats.org/markup-compatibility/2006" xmlns:o="urn:schemas-microsoft-com:office:office" xmlns:r="http://schemas.openxmlformats.org/officeDocument/2006/relationships" xmlns:m="http://schemas.openxmlformats.org/officeDocument/2006/math" xmlns:v="urn:schemas-microsoft-com:vml" xmlns:wp14="http://schemas.microsoft.com/office/word/2010/wordprocessingDrawing" xmlns:wp="http://schemas.openxmlformats.org/drawingml/2006/wordprocessingDrawing" xmlns:w10="urn:schemas-microsoft-com:office:word" xmlns:w="http://schemas.openxmlformats.org/wordprocessingml/2006/main" xmlns:w14="http://schemas.microsoft.com/office/word/2010/wordml" xmlns:w15="http://schemas.microsoft.com/office/word/2012/wordml" xmlns:w16se="http://schemas.microsoft.com/office/word/2015/wordml/symex" xmlns:wpg="http://schemas.microsoft.com/office/word/2010/wordprocessingGroup" xmlns:wpi="http://schemas.microsoft.com/office/word/2010/wordprocessingInk" xmlns:wne="http://schemas.microsoft.com/office/word/2006/wordml" xmlns:wps="http://schemas.microsoft.com/office/word/2010/wordprocessingShape" mc:Ignorable="w14 w15 w16se wp14">
   <w:tbl>
     <w:tblPr>
       <w:tblW w:w="0" w:type="auto"/>
@@ -2400,19 +2270,9 @@
           </w:tcBorders>
         </w:tcPr>
         <w:p>
-          <w:proofErr w:type="spellStart"/>
           <w:r>
-            <w:t>Mais</w:t>
+            <w:t>Mais Transporte</w:t>
           </w:r>
-          <w:proofErr w:type="spellEnd"/>
-          <w:r>
-            <w:t xml:space="preserve"> </w:t>
-          </w:r>
-          <w:proofErr w:type="spellStart"/>
-          <w:r>
-            <w:t>Transporte</w:t>
-          </w:r>
-          <w:proofErr w:type="spellEnd"/>
         </w:p>
       </w:tc>
       <w:tc>
@@ -2554,8 +2414,8 @@
 </file>
 
 <file path=word/numbering.xml><?xml version="1.0" encoding="utf-8"?>
-<w:numbering xmlns:wpc="http://schemas.microsoft.com/office/word/2010/wordprocessingCanvas" xmlns:mc="http://schemas.openxmlformats.org/markup-compatibility/2006" xmlns:o="urn:schemas-microsoft-com:office:office" xmlns:r="http://schemas.openxmlformats.org/officeDocument/2006/relationships" xmlns:m="http://schemas.openxmlformats.org/officeDocument/2006/math" xmlns:v="urn:schemas-microsoft-com:vml" xmlns:wp14="http://schemas.microsoft.com/office/word/2010/wordprocessingDrawing" xmlns:wp="http://schemas.openxmlformats.org/drawingml/2006/wordprocessingDrawing" xmlns:w10="urn:schemas-microsoft-com:office:word" xmlns:w="http://schemas.openxmlformats.org/wordprocessingml/2006/main" xmlns:w14="http://schemas.microsoft.com/office/word/2010/wordml" xmlns:w15="http://schemas.microsoft.com/office/word/2012/wordml" xmlns:wpg="http://schemas.microsoft.com/office/word/2010/wordprocessingGroup" xmlns:wpi="http://schemas.microsoft.com/office/word/2010/wordprocessingInk" xmlns:wne="http://schemas.microsoft.com/office/word/2006/wordml" xmlns:wps="http://schemas.microsoft.com/office/word/2010/wordprocessingShape" mc:Ignorable="w14 w15 wp14">
-  <w:abstractNum w:abstractNumId="0">
+<w:numbering xmlns:wpc="http://schemas.microsoft.com/office/word/2010/wordprocessingCanvas" xmlns:cx="http://schemas.microsoft.com/office/drawing/2014/chartex" xmlns:mc="http://schemas.openxmlformats.org/markup-compatibility/2006" xmlns:o="urn:schemas-microsoft-com:office:office" xmlns:r="http://schemas.openxmlformats.org/officeDocument/2006/relationships" xmlns:m="http://schemas.openxmlformats.org/officeDocument/2006/math" xmlns:v="urn:schemas-microsoft-com:vml" xmlns:wp14="http://schemas.microsoft.com/office/word/2010/wordprocessingDrawing" xmlns:wp="http://schemas.openxmlformats.org/drawingml/2006/wordprocessingDrawing" xmlns:w10="urn:schemas-microsoft-com:office:word" xmlns:w="http://schemas.openxmlformats.org/wordprocessingml/2006/main" xmlns:w14="http://schemas.microsoft.com/office/word/2010/wordml" xmlns:w15="http://schemas.microsoft.com/office/word/2012/wordml" xmlns:w16se="http://schemas.microsoft.com/office/word/2015/wordml/symex" xmlns:wpg="http://schemas.microsoft.com/office/word/2010/wordprocessingGroup" xmlns:wpi="http://schemas.microsoft.com/office/word/2010/wordprocessingInk" xmlns:wne="http://schemas.microsoft.com/office/word/2006/wordml" xmlns:wps="http://schemas.microsoft.com/office/word/2010/wordprocessingShape" mc:Ignorable="w14 w15 w16se wp14">
+  <w:abstractNum w:abstractNumId="0" w15:restartNumberingAfterBreak="0">
     <w:nsid w:val="FFFFFFFB"/>
     <w:multiLevelType w:val="multilevel"/>
     <w:tmpl w:val="FFFFFFFF"/>
@@ -2614,7 +2474,7 @@
       <w:lvlJc w:val="left"/>
     </w:lvl>
   </w:abstractNum>
-  <w:abstractNum w:abstractNumId="1">
+  <w:abstractNum w:abstractNumId="1" w15:restartNumberingAfterBreak="0">
     <w:nsid w:val="FFFFFFFE"/>
     <w:multiLevelType w:val="multilevel"/>
     <w:tmpl w:val="FFFFFFFF"/>
@@ -2664,7 +2524,7 @@
       <w:lvlJc w:val="left"/>
     </w:lvl>
   </w:abstractNum>
-  <w:abstractNum w:abstractNumId="2">
+  <w:abstractNum w:abstractNumId="2" w15:restartNumberingAfterBreak="0">
     <w:nsid w:val="00224753"/>
     <w:multiLevelType w:val="multilevel"/>
     <w:tmpl w:val="04090001"/>
@@ -2724,7 +2584,7 @@
       <w:lvlJc w:val="left"/>
     </w:lvl>
   </w:abstractNum>
-  <w:abstractNum w:abstractNumId="3">
+  <w:abstractNum w:abstractNumId="3" w15:restartNumberingAfterBreak="0">
     <w:nsid w:val="04567CBC"/>
     <w:multiLevelType w:val="hybridMultilevel"/>
     <w:tmpl w:val="2866491A"/>
@@ -2837,7 +2697,7 @@
       </w:rPr>
     </w:lvl>
   </w:abstractNum>
-  <w:abstractNum w:abstractNumId="4">
+  <w:abstractNum w:abstractNumId="4" w15:restartNumberingAfterBreak="0">
     <w:nsid w:val="0A117094"/>
     <w:multiLevelType w:val="multilevel"/>
     <w:tmpl w:val="04090001"/>
@@ -2897,7 +2757,7 @@
       <w:lvlJc w:val="left"/>
     </w:lvl>
   </w:abstractNum>
-  <w:abstractNum w:abstractNumId="5">
+  <w:abstractNum w:abstractNumId="5" w15:restartNumberingAfterBreak="0">
     <w:nsid w:val="0B5F6467"/>
     <w:multiLevelType w:val="hybridMultilevel"/>
     <w:tmpl w:val="3BE05BD8"/>
@@ -3010,7 +2870,7 @@
       </w:rPr>
     </w:lvl>
   </w:abstractNum>
-  <w:abstractNum w:abstractNumId="6">
+  <w:abstractNum w:abstractNumId="6" w15:restartNumberingAfterBreak="0">
     <w:nsid w:val="17CB6DC4"/>
     <w:multiLevelType w:val="multilevel"/>
     <w:tmpl w:val="04090001"/>
@@ -3070,7 +2930,7 @@
       <w:lvlJc w:val="left"/>
     </w:lvl>
   </w:abstractNum>
-  <w:abstractNum w:abstractNumId="7">
+  <w:abstractNum w:abstractNumId="7" w15:restartNumberingAfterBreak="0">
     <w:nsid w:val="19D70471"/>
     <w:multiLevelType w:val="multilevel"/>
     <w:tmpl w:val="04464DD4"/>
@@ -3183,7 +3043,7 @@
       </w:pPr>
     </w:lvl>
   </w:abstractNum>
-  <w:abstractNum w:abstractNumId="8">
+  <w:abstractNum w:abstractNumId="8" w15:restartNumberingAfterBreak="0">
     <w:nsid w:val="1D297546"/>
     <w:multiLevelType w:val="hybridMultilevel"/>
     <w:tmpl w:val="802EF37A"/>
@@ -3296,7 +3156,7 @@
       </w:rPr>
     </w:lvl>
   </w:abstractNum>
-  <w:abstractNum w:abstractNumId="9">
+  <w:abstractNum w:abstractNumId="9" w15:restartNumberingAfterBreak="0">
     <w:nsid w:val="22443AC4"/>
     <w:multiLevelType w:val="multilevel"/>
     <w:tmpl w:val="04090001"/>
@@ -3356,7 +3216,7 @@
       <w:lvlJc w:val="left"/>
     </w:lvl>
   </w:abstractNum>
-  <w:abstractNum w:abstractNumId="10">
+  <w:abstractNum w:abstractNumId="10" w15:restartNumberingAfterBreak="0">
     <w:nsid w:val="2D4B634E"/>
     <w:multiLevelType w:val="multilevel"/>
     <w:tmpl w:val="04090001"/>
@@ -3416,7 +3276,7 @@
       <w:lvlJc w:val="left"/>
     </w:lvl>
   </w:abstractNum>
-  <w:abstractNum w:abstractNumId="11">
+  <w:abstractNum w:abstractNumId="11" w15:restartNumberingAfterBreak="0">
     <w:nsid w:val="31DD2C45"/>
     <w:multiLevelType w:val="multilevel"/>
     <w:tmpl w:val="04090001"/>
@@ -3476,7 +3336,7 @@
       <w:lvlJc w:val="left"/>
     </w:lvl>
   </w:abstractNum>
-  <w:abstractNum w:abstractNumId="12">
+  <w:abstractNum w:abstractNumId="12" w15:restartNumberingAfterBreak="0">
     <w:nsid w:val="32982B51"/>
     <w:multiLevelType w:val="multilevel"/>
     <w:tmpl w:val="04090001"/>
@@ -3536,7 +3396,7 @@
       <w:lvlJc w:val="left"/>
     </w:lvl>
   </w:abstractNum>
-  <w:abstractNum w:abstractNumId="13">
+  <w:abstractNum w:abstractNumId="13" w15:restartNumberingAfterBreak="0">
     <w:nsid w:val="3375481C"/>
     <w:multiLevelType w:val="multilevel"/>
     <w:tmpl w:val="E6747DA6"/>
@@ -3596,7 +3456,7 @@
       <w:lvlJc w:val="left"/>
     </w:lvl>
   </w:abstractNum>
-  <w:abstractNum w:abstractNumId="14">
+  <w:abstractNum w:abstractNumId="14" w15:restartNumberingAfterBreak="0">
     <w:nsid w:val="369D5471"/>
     <w:multiLevelType w:val="multilevel"/>
     <w:tmpl w:val="04090001"/>
@@ -3656,7 +3516,7 @@
       <w:lvlJc w:val="left"/>
     </w:lvl>
   </w:abstractNum>
-  <w:abstractNum w:abstractNumId="15">
+  <w:abstractNum w:abstractNumId="15" w15:restartNumberingAfterBreak="0">
     <w:nsid w:val="42B97F7B"/>
     <w:multiLevelType w:val="multilevel"/>
     <w:tmpl w:val="04090001"/>
@@ -3716,7 +3576,7 @@
       <w:lvlJc w:val="left"/>
     </w:lvl>
   </w:abstractNum>
-  <w:abstractNum w:abstractNumId="16">
+  <w:abstractNum w:abstractNumId="16" w15:restartNumberingAfterBreak="0">
     <w:nsid w:val="495166E2"/>
     <w:multiLevelType w:val="hybridMultilevel"/>
     <w:tmpl w:val="2CD0AEAA"/>
@@ -3829,7 +3689,7 @@
       </w:rPr>
     </w:lvl>
   </w:abstractNum>
-  <w:abstractNum w:abstractNumId="17">
+  <w:abstractNum w:abstractNumId="17" w15:restartNumberingAfterBreak="0">
     <w:nsid w:val="49E170D0"/>
     <w:multiLevelType w:val="multilevel"/>
     <w:tmpl w:val="04090001"/>
@@ -3889,7 +3749,7 @@
       <w:lvlJc w:val="left"/>
     </w:lvl>
   </w:abstractNum>
-  <w:abstractNum w:abstractNumId="18">
+  <w:abstractNum w:abstractNumId="18" w15:restartNumberingAfterBreak="0">
     <w:nsid w:val="49E21CEF"/>
     <w:multiLevelType w:val="hybridMultilevel"/>
     <w:tmpl w:val="637CF0A0"/>
@@ -4002,7 +3862,7 @@
       </w:rPr>
     </w:lvl>
   </w:abstractNum>
-  <w:abstractNum w:abstractNumId="19">
+  <w:abstractNum w:abstractNumId="19" w15:restartNumberingAfterBreak="0">
     <w:nsid w:val="4F64732B"/>
     <w:multiLevelType w:val="multilevel"/>
     <w:tmpl w:val="04090001"/>
@@ -4062,7 +3922,7 @@
       <w:lvlJc w:val="left"/>
     </w:lvl>
   </w:abstractNum>
-  <w:abstractNum w:abstractNumId="20">
+  <w:abstractNum w:abstractNumId="20" w15:restartNumberingAfterBreak="0">
     <w:nsid w:val="51B67BE8"/>
     <w:multiLevelType w:val="hybridMultilevel"/>
     <w:tmpl w:val="F928003A"/>
@@ -4175,7 +4035,7 @@
       </w:rPr>
     </w:lvl>
   </w:abstractNum>
-  <w:abstractNum w:abstractNumId="21">
+  <w:abstractNum w:abstractNumId="21" w15:restartNumberingAfterBreak="0">
     <w:nsid w:val="52DF734E"/>
     <w:multiLevelType w:val="multilevel"/>
     <w:tmpl w:val="04090001"/>
@@ -4235,7 +4095,7 @@
       <w:lvlJc w:val="left"/>
     </w:lvl>
   </w:abstractNum>
-  <w:abstractNum w:abstractNumId="22">
+  <w:abstractNum w:abstractNumId="22" w15:restartNumberingAfterBreak="0">
     <w:nsid w:val="65DB44FC"/>
     <w:multiLevelType w:val="hybridMultilevel"/>
     <w:tmpl w:val="9226654A"/>
@@ -4348,7 +4208,7 @@
       </w:rPr>
     </w:lvl>
   </w:abstractNum>
-  <w:abstractNum w:abstractNumId="23">
+  <w:abstractNum w:abstractNumId="23" w15:restartNumberingAfterBreak="0">
     <w:nsid w:val="6D2F7D46"/>
     <w:multiLevelType w:val="multilevel"/>
     <w:tmpl w:val="04090001"/>
@@ -4408,7 +4268,7 @@
       <w:lvlJc w:val="left"/>
     </w:lvl>
   </w:abstractNum>
-  <w:abstractNum w:abstractNumId="24">
+  <w:abstractNum w:abstractNumId="24" w15:restartNumberingAfterBreak="0">
     <w:nsid w:val="71F21F2A"/>
     <w:multiLevelType w:val="multilevel"/>
     <w:tmpl w:val="04090001"/>
@@ -4468,7 +4328,7 @@
       <w:lvlJc w:val="left"/>
     </w:lvl>
   </w:abstractNum>
-  <w:abstractNum w:abstractNumId="25">
+  <w:abstractNum w:abstractNumId="25" w15:restartNumberingAfterBreak="0">
     <w:nsid w:val="743601FB"/>
     <w:multiLevelType w:val="multilevel"/>
     <w:tmpl w:val="04090001"/>
@@ -4528,7 +4388,7 @@
       <w:lvlJc w:val="left"/>
     </w:lvl>
   </w:abstractNum>
-  <w:abstractNum w:abstractNumId="26">
+  <w:abstractNum w:abstractNumId="26" w15:restartNumberingAfterBreak="0">
     <w:nsid w:val="756150CA"/>
     <w:multiLevelType w:val="multilevel"/>
     <w:tmpl w:val="04090001"/>
@@ -4588,7 +4448,7 @@
       <w:lvlJc w:val="left"/>
     </w:lvl>
   </w:abstractNum>
-  <w:abstractNum w:abstractNumId="27">
+  <w:abstractNum w:abstractNumId="27" w15:restartNumberingAfterBreak="0">
     <w:nsid w:val="7BE434D7"/>
     <w:multiLevelType w:val="multilevel"/>
     <w:tmpl w:val="04090001"/>
@@ -4766,7 +4626,7 @@
 </file>
 
 <file path=word/styles.xml><?xml version="1.0" encoding="utf-8"?>
-<w:styles xmlns:mc="http://schemas.openxmlformats.org/markup-compatibility/2006" xmlns:r="http://schemas.openxmlformats.org/officeDocument/2006/relationships" xmlns:w="http://schemas.openxmlformats.org/wordprocessingml/2006/main" xmlns:w14="http://schemas.microsoft.com/office/word/2010/wordml" xmlns:w15="http://schemas.microsoft.com/office/word/2012/wordml" mc:Ignorable="w14 w15">
+<w:styles xmlns:mc="http://schemas.openxmlformats.org/markup-compatibility/2006" xmlns:r="http://schemas.openxmlformats.org/officeDocument/2006/relationships" xmlns:w="http://schemas.openxmlformats.org/wordprocessingml/2006/main" xmlns:w14="http://schemas.microsoft.com/office/word/2010/wordml" xmlns:w15="http://schemas.microsoft.com/office/word/2012/wordml" xmlns:w16se="http://schemas.microsoft.com/office/word/2015/wordml/symex" mc:Ignorable="w14 w15 w16se">
   <w:docDefaults>
     <w:rPrDefault>
       <w:rPr>
@@ -6204,7 +6064,7 @@
 </file>
 
 <file path=customXml/itemProps1.xml><?xml version="1.0" encoding="utf-8"?>
-<ds:datastoreItem xmlns:ds="http://schemas.openxmlformats.org/officeDocument/2006/customXml" ds:itemID="{D2B603C7-EFA6-47D9-A9F8-A57A0546CB16}">
+<ds:datastoreItem xmlns:ds="http://schemas.openxmlformats.org/officeDocument/2006/customXml" ds:itemID="{3DB06F3F-3D71-4476-AE3E-C84EB6DF6ECA}">
   <ds:schemaRefs>
     <ds:schemaRef ds:uri="http://schemas.openxmlformats.org/officeDocument/2006/bibliography"/>
   </ds:schemaRefs>

</xml_diff>

<commit_message>
Atualização das classes EntityCollection no documento Guia de Análise e Projeto
</commit_message>
<xml_diff>
--- a/Gerenciamento/Guia Análise e Projeto MaisTransporte.docx
+++ b/Gerenciamento/Guia Análise e Projeto MaisTransporte.docx
@@ -1,6 +1,6 @@
 
 <file path=word/document.xml><?xml version="1.0" encoding="utf-8"?>
-<w:document xmlns:wpc="http://schemas.microsoft.com/office/word/2010/wordprocessingCanvas" xmlns:cx="http://schemas.microsoft.com/office/drawing/2014/chartex" xmlns:mc="http://schemas.openxmlformats.org/markup-compatibility/2006" xmlns:o="urn:schemas-microsoft-com:office:office" xmlns:r="http://schemas.openxmlformats.org/officeDocument/2006/relationships" xmlns:m="http://schemas.openxmlformats.org/officeDocument/2006/math" xmlns:v="urn:schemas-microsoft-com:vml" xmlns:wp14="http://schemas.microsoft.com/office/word/2010/wordprocessingDrawing" xmlns:wp="http://schemas.openxmlformats.org/drawingml/2006/wordprocessingDrawing" xmlns:w10="urn:schemas-microsoft-com:office:word" xmlns:w="http://schemas.openxmlformats.org/wordprocessingml/2006/main" xmlns:w14="http://schemas.microsoft.com/office/word/2010/wordml" xmlns:w15="http://schemas.microsoft.com/office/word/2012/wordml" xmlns:w16se="http://schemas.microsoft.com/office/word/2015/wordml/symex" xmlns:wpg="http://schemas.microsoft.com/office/word/2010/wordprocessingGroup" xmlns:wpi="http://schemas.microsoft.com/office/word/2010/wordprocessingInk" xmlns:wne="http://schemas.microsoft.com/office/word/2006/wordml" xmlns:wps="http://schemas.microsoft.com/office/word/2010/wordprocessingShape" mc:Ignorable="w14 w15 w16se wp14">
+<w:document xmlns:wpc="http://schemas.microsoft.com/office/word/2010/wordprocessingCanvas" xmlns:cx="http://schemas.microsoft.com/office/drawing/2014/chartex" xmlns:mc="http://schemas.openxmlformats.org/markup-compatibility/2006" xmlns:o="urn:schemas-microsoft-com:office:office" xmlns:r="http://schemas.openxmlformats.org/officeDocument/2006/relationships" xmlns:m="http://schemas.openxmlformats.org/officeDocument/2006/math" xmlns:v="urn:schemas-microsoft-com:vml" xmlns:wp14="http://schemas.microsoft.com/office/word/2010/wordprocessingDrawing" xmlns:wp="http://schemas.openxmlformats.org/drawingml/2006/wordprocessingDrawing" xmlns:w10="urn:schemas-microsoft-com:office:word" xmlns:w="http://schemas.openxmlformats.org/wordprocessingml/2006/main" xmlns:w14="http://schemas.microsoft.com/office/word/2010/wordml" xmlns:w15="http://schemas.microsoft.com/office/word/2012/wordml" xmlns:w16se="http://schemas.microsoft.com/office/word/2015/wordml/symex" xmlns:wpg="http://schemas.microsoft.com/office/word/2010/wordprocessingGroup" xmlns:wpi="http://schemas.microsoft.com/office/word/2010/wordprocessingInk" xmlns:wne="http://schemas.microsoft.com/office/word/2006/wordml" xmlns:wps="http://schemas.microsoft.com/office/word/2010/wordprocessingShape" xmlns:a="http://schemas.openxmlformats.org/drawingml/2006/main" xmlns:pic="http://schemas.openxmlformats.org/drawingml/2006/picture" xmlns:a14="http://schemas.microsoft.com/office/drawing/2010/main" mc:Ignorable="w14 w15 w16se wp14">
   <w:body>
     <w:p>
       <w:pPr>
@@ -140,7 +140,7 @@
         </w:rPr>
         <w:sectPr>
           <w:headerReference w:type="default" r:id="rId8"/>
-          <w:pgSz w:w="12240" w:h="15840" w:code="1"/>
+          <w:pgSz w:w="12240" w:h="15840" w:orient="portrait" w:code="1"/>
           <w:pgMar w:top="1417" w:right="1440" w:bottom="1417" w:left="1440" w:header="720" w:footer="720" w:gutter="0"/>
           <w:cols w:space="720"/>
           <w:vAlign w:val="center"/>
@@ -209,7 +209,7 @@
         </w:rPr>
         <w:fldChar w:fldCharType="separate"/>
       </w:r>
-      <w:hyperlink w:anchor="_Toc321330753" w:history="1">
+      <w:hyperlink w:history="1" w:anchor="_Toc321330753">
         <w:r>
           <w:rPr>
             <w:rStyle w:val="Hyperlink"/>
@@ -244,7 +244,7 @@
           <w:lang w:val="pt-BR" w:eastAsia="pt-BR"/>
         </w:rPr>
       </w:pPr>
-      <w:hyperlink w:anchor="_Toc321330754" w:history="1">
+      <w:hyperlink w:history="1" w:anchor="_Toc321330754">
         <w:r>
           <w:rPr>
             <w:rStyle w:val="Hyperlink"/>
@@ -279,7 +279,7 @@
           <w:lang w:val="pt-BR" w:eastAsia="pt-BR"/>
         </w:rPr>
       </w:pPr>
-      <w:hyperlink w:anchor="_Toc321330755" w:history="1">
+      <w:hyperlink w:history="1" w:anchor="_Toc321330755">
         <w:r>
           <w:rPr>
             <w:rStyle w:val="Hyperlink"/>
@@ -314,7 +314,7 @@
           <w:lang w:val="pt-BR" w:eastAsia="pt-BR"/>
         </w:rPr>
       </w:pPr>
-      <w:hyperlink w:anchor="_Toc321330756" w:history="1">
+      <w:hyperlink w:history="1" w:anchor="_Toc321330756">
         <w:r>
           <w:rPr>
             <w:rStyle w:val="Hyperlink"/>
@@ -349,7 +349,7 @@
           <w:lang w:val="pt-BR" w:eastAsia="pt-BR"/>
         </w:rPr>
       </w:pPr>
-      <w:hyperlink w:anchor="_Toc321330757" w:history="1">
+      <w:hyperlink w:history="1" w:anchor="_Toc321330757">
         <w:r>
           <w:rPr>
             <w:rStyle w:val="Hyperlink"/>
@@ -466,9 +466,9 @@
           <w:lang w:val="pt-BR"/>
         </w:rPr>
       </w:pPr>
-      <w:bookmarkStart w:id="0" w:name="_Toc456598586"/>
-      <w:bookmarkStart w:id="1" w:name="_Toc18206175"/>
-      <w:bookmarkStart w:id="2" w:name="_Toc321330753"/>
+      <w:bookmarkStart w:name="_Toc456598586" w:id="0"/>
+      <w:bookmarkStart w:name="_Toc18206175" w:id="1"/>
+      <w:bookmarkStart w:name="_Toc321330753" w:id="2"/>
       <w:r>
         <w:rPr>
           <w:rFonts w:ascii="Times New Roman" w:hAnsi="Times New Roman"/>
@@ -499,8 +499,8 @@
           <w:color w:val="000000"/>
         </w:rPr>
       </w:pPr>
-      <w:bookmarkStart w:id="3" w:name="_Toc456598587"/>
-      <w:bookmarkStart w:id="4" w:name="_Toc18206176"/>
+      <w:bookmarkStart w:name="_Toc456598587" w:id="3"/>
+      <w:bookmarkStart w:name="_Toc18206176" w:id="4"/>
       <w:r>
         <w:rPr>
           <w:color w:val="000000"/>
@@ -541,7 +541,7 @@
           <w:lang w:val="pt-BR"/>
         </w:rPr>
       </w:pPr>
-      <w:bookmarkStart w:id="5" w:name="_Toc321330754"/>
+      <w:bookmarkStart w:name="_Toc321330754" w:id="5"/>
     </w:p>
     <w:p>
       <w:pPr>
@@ -591,7 +591,7 @@
           <w:lang w:val="pt-BR"/>
         </w:rPr>
       </w:pPr>
-      <w:bookmarkStart w:id="6" w:name="_Toc321330755"/>
+      <w:bookmarkStart w:name="_Toc321330755" w:id="6"/>
       <w:r>
         <w:rPr>
           <w:rFonts w:ascii="Times New Roman" w:hAnsi="Times New Roman"/>
@@ -1181,7 +1181,7 @@
           </mc:Choice>
           <mc:Fallback xmlns:cx1="http://schemas.microsoft.com/office/drawing/2015/9/8/chartex" xmlns:cx2="http://schemas.microsoft.com/office/drawing/2015/10/21/chartex" xmlns:cx3="http://schemas.microsoft.com/office/drawing/2016/5/9/chartex" xmlns:cx4="http://schemas.microsoft.com/office/drawing/2016/5/10/chartex" xmlns:cx5="http://schemas.microsoft.com/office/drawing/2016/5/11/chartex" xmlns:cx6="http://schemas.microsoft.com/office/drawing/2016/5/12/chartex" xmlns:cx7="http://schemas.microsoft.com/office/drawing/2016/5/13/chartex" xmlns:cx8="http://schemas.microsoft.com/office/drawing/2016/5/14/chartex" xmlns:aink="http://schemas.microsoft.com/office/drawing/2016/ink" xmlns:am3d="http://schemas.microsoft.com/office/drawing/2017/model3d" xmlns:w16cex="http://schemas.microsoft.com/office/word/2018/wordml/cex" xmlns:w16cid="http://schemas.microsoft.com/office/word/2016/wordml/cid" xmlns:w16="http://schemas.microsoft.com/office/word/2018/wordml">
             <w:pict>
-              <v:shape w14:anchorId="49389411" id="AutoShape 22" o:spid="_x0000_s1026" type="#_x0000_t32" style="position:absolute;margin-left:165.85pt;margin-top:79pt;width:89pt;height:0;z-index:251658240;visibility:visible;mso-wrap-style:square;mso-width-percent:0;mso-height-percent:0;mso-wrap-distance-left:9pt;mso-wrap-distance-top:0;mso-wrap-distance-right:9pt;mso-wrap-distance-bottom:0;mso-position-horizontal:absolute;mso-position-horizontal-relative:text;mso-position-vertical:absolute;mso-position-vertical-relative:text;mso-width-percent:0;mso-height-percent:0;mso-width-relative:page;mso-height-relative:page" o:gfxdata="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">
+              <v:shape id="AutoShape 22" style="position:absolute;margin-left:165.85pt;margin-top:79pt;width:89pt;height:0;z-index:251658240;visibility:visible;mso-wrap-style:square;mso-width-percent:0;mso-height-percent:0;mso-wrap-distance-left:9pt;mso-wrap-distance-top:0;mso-wrap-distance-right:9pt;mso-wrap-distance-bottom:0;mso-position-horizontal:absolute;mso-position-horizontal-relative:text;mso-position-vertical:absolute;mso-position-vertical-relative:text;mso-width-percent:0;mso-height-percent:0;mso-width-relative:page;mso-height-relative:page" o:spid="_x0000_s1026" type="#_x0000_t32" o:gfxdata="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" w14:anchorId="49389411">
                 <v:stroke endarrow="block"/>
               </v:shape>
             </w:pict>
@@ -1288,7 +1288,7 @@
           <w:lang w:val="pt-BR"/>
         </w:rPr>
       </w:pPr>
-      <w:bookmarkStart w:id="7" w:name="_Toc321330757"/>
+      <w:bookmarkStart w:name="_Toc321330757" w:id="7"/>
     </w:p>
     <w:bookmarkEnd w:id="7"/>
     <w:p>
@@ -1489,7 +1489,7 @@
     <w:p>
       <w:pPr>
         <w:pStyle w:val="NormalWeb"/>
-        <w:spacing w:before="0" w:beforeAutospacing="0" w:after="0" w:afterAutospacing="0"/>
+        <w:spacing w:before="0" w:beforeAutospacing="off" w:after="0" w:afterAutospacing="off"/>
         <w:ind w:left="720"/>
         <w:jc w:val="center"/>
         <w:rPr>
@@ -1511,137 +1511,13 @@
           <w:szCs w:val="20"/>
         </w:rPr>
       </w:pPr>
-      <w:r>
-        <w:rPr>
-          <w:noProof/>
-        </w:rPr>
-        <w:lastRenderedPageBreak/>
-        <w:drawing>
-          <wp:inline distT="0" distB="0" distL="0" distR="0" wp14:anchorId="415DC40B" wp14:editId="696A6F83">
-            <wp:extent cx="3962400" cy="4733925"/>
-            <wp:effectExtent l="0" t="0" r="0" b="9525"/>
-            <wp:docPr id="10" name="Imagem 10"/>
-            <wp:cNvGraphicFramePr>
-              <a:graphicFrameLocks xmlns:a="http://schemas.openxmlformats.org/drawingml/2006/main" noChangeAspect="1"/>
-            </wp:cNvGraphicFramePr>
-            <a:graphic xmlns:a="http://schemas.openxmlformats.org/drawingml/2006/main">
-              <a:graphicData uri="http://schemas.openxmlformats.org/drawingml/2006/picture">
-                <pic:pic xmlns:pic="http://schemas.openxmlformats.org/drawingml/2006/picture">
-                  <pic:nvPicPr>
-                    <pic:cNvPr id="1" name=""/>
-                    <pic:cNvPicPr/>
-                  </pic:nvPicPr>
-                  <pic:blipFill rotWithShape="1">
-                    <a:blip r:embed="rId14"/>
-                    <a:srcRect l="10737" t="6553" r="60898" b="28775"/>
-                    <a:stretch/>
-                  </pic:blipFill>
-                  <pic:spPr bwMode="auto">
-                    <a:xfrm>
-                      <a:off x="0" y="0"/>
-                      <a:ext cx="3962400" cy="4733925"/>
-                    </a:xfrm>
-                    <a:prstGeom prst="rect">
-                      <a:avLst/>
-                    </a:prstGeom>
-                    <a:ln>
-                      <a:noFill/>
-                    </a:ln>
-                    <a:extLst>
-                      <a:ext uri="{53640926-AAD7-44D8-BBD7-CCE9431645EC}">
-                        <a14:shadowObscured xmlns:a14="http://schemas.microsoft.com/office/drawing/2010/main"/>
-                      </a:ext>
-                    </a:extLst>
-                  </pic:spPr>
-                </pic:pic>
-              </a:graphicData>
-            </a:graphic>
-          </wp:inline>
-        </w:drawing>
-      </w:r>
     </w:p>
     <w:p>
       <w:pPr>
         <w:pStyle w:val="NormalWeb"/>
-        <w:spacing w:before="0" w:beforeAutospacing="0" w:after="0" w:afterAutospacing="0"/>
+        <w:spacing w:before="0" w:beforeAutospacing="off" w:after="0" w:afterAutospacing="off"/>
         <w:ind w:left="720"/>
         <w:jc w:val="center"/>
-        <w:rPr>
-          <w:color w:val="000000"/>
-          <w:sz w:val="20"/>
-          <w:szCs w:val="20"/>
-        </w:rPr>
-      </w:pPr>
-      <w:r>
-        <w:rPr>
-          <w:color w:val="000000"/>
-          <w:sz w:val="20"/>
-          <w:szCs w:val="20"/>
-        </w:rPr>
-        <w:t>Figura 6</w:t>
-      </w:r>
-      <w:bookmarkStart w:id="8" w:name="_GoBack"/>
-      <w:bookmarkEnd w:id="8"/>
-      <w:r>
-        <w:rPr>
-          <w:color w:val="000000"/>
-          <w:sz w:val="20"/>
-          <w:szCs w:val="20"/>
-        </w:rPr>
-        <w:t xml:space="preserve"> – Mapeamento das classes do tipo </w:t>
-      </w:r>
-      <w:r>
-        <w:rPr>
-          <w:color w:val="000000"/>
-          <w:sz w:val="20"/>
-          <w:szCs w:val="20"/>
-        </w:rPr>
-        <w:t>Entity</w:t>
-      </w:r>
-    </w:p>
-    <w:p>
-      <w:pPr>
-        <w:pStyle w:val="NormalWeb"/>
-        <w:spacing w:before="0" w:beforeAutospacing="0" w:after="0" w:afterAutospacing="0"/>
-        <w:ind w:left="720"/>
-        <w:jc w:val="center"/>
-        <w:rPr>
-          <w:color w:val="000000"/>
-          <w:sz w:val="20"/>
-          <w:szCs w:val="20"/>
-        </w:rPr>
-      </w:pPr>
-    </w:p>
-    <w:p>
-      <w:pPr>
-        <w:pStyle w:val="NormalWeb"/>
-        <w:spacing w:before="0" w:beforeAutospacing="0" w:after="0" w:afterAutospacing="0"/>
-        <w:ind w:left="720"/>
-        <w:jc w:val="center"/>
-        <w:rPr>
-          <w:color w:val="000000"/>
-          <w:sz w:val="20"/>
-          <w:szCs w:val="20"/>
-        </w:rPr>
-      </w:pPr>
-    </w:p>
-    <w:p>
-      <w:pPr>
-        <w:pStyle w:val="NormalWeb"/>
-        <w:spacing w:before="0" w:beforeAutospacing="0" w:after="0" w:afterAutospacing="0"/>
-        <w:ind w:left="720"/>
-        <w:jc w:val="center"/>
-        <w:rPr>
-          <w:color w:val="000000"/>
-          <w:sz w:val="20"/>
-          <w:szCs w:val="20"/>
-        </w:rPr>
-      </w:pPr>
-    </w:p>
-    <w:p>
-      <w:pPr>
-        <w:pStyle w:val="NormalWeb"/>
-        <w:spacing w:before="0" w:beforeAutospacing="0" w:after="0" w:afterAutospacing="0"/>
         <w:rPr>
           <w:color w:val="000000"/>
           <w:sz w:val="20"/>
@@ -1682,7 +1558,7 @@
     <w:p>
       <w:pPr>
         <w:pStyle w:val="NormalWeb"/>
-        <w:spacing w:before="0" w:beforeAutospacing="0" w:after="0" w:afterAutospacing="0"/>
+        <w:spacing w:before="0" w:beforeAutospacing="off" w:after="0" w:afterAutospacing="off"/>
         <w:ind w:left="720"/>
         <w:jc w:val="both"/>
         <w:rPr>
@@ -1691,217 +1567,131 @@
       </w:pPr>
       <w:r>
         <w:rPr>
-          <w:color w:val="000000"/>
-        </w:rPr>
-        <w:t>Todas as classes</w:t>
-      </w:r>
-      <w:r>
-        <w:rPr>
-          <w:color w:val="000000"/>
-        </w:rPr>
-        <w:t xml:space="preserve"> do tipo EntityCollection </w:t>
-      </w:r>
-      <w:r>
-        <w:rPr>
-          <w:color w:val="000000"/>
-        </w:rPr>
-        <w:t>são substituídas pelo contexto do projeto</w:t>
-      </w:r>
-      <w:r>
-        <w:rPr>
-          <w:color w:val="000000"/>
-        </w:rPr>
-        <w:t xml:space="preserve">, dentro do pacote </w:t>
-      </w:r>
-      <w:r>
-        <w:rPr>
-          <w:color w:val="000000"/>
-        </w:rPr>
-        <w:t>Core</w:t>
-      </w:r>
-      <w:r>
-        <w:rPr>
-          <w:color w:val="000000"/>
-        </w:rPr>
-        <w:t>. A Figura 6</w:t>
-      </w:r>
-      <w:r>
-        <w:rPr>
-          <w:color w:val="000000"/>
-        </w:rPr>
-        <w:t xml:space="preserve"> apresenta um exemplo desse mapeamento.</w:t>
+          <w:color w:val="000000" w:themeColor="text1" w:themeTint="FF" w:themeShade="FF"/>
+        </w:rPr>
+        <w:t xml:space="preserve">Todas as classes do tipo </w:t>
+      </w:r>
+      <w:r>
+        <w:rPr>
+          <w:color w:val="000000" w:themeColor="text1" w:themeTint="FF" w:themeShade="FF"/>
+        </w:rPr>
+        <w:t>EntityCollection</w:t>
+      </w:r>
+      <w:r>
+        <w:rPr>
+          <w:color w:val="000000" w:themeColor="text1" w:themeTint="FF" w:themeShade="FF"/>
+        </w:rPr>
+        <w:t xml:space="preserve"> são substituídas pelo contexto do projeto, dentro do pacote Core. A Figura 6 apresenta um exemplo desse mapeamento.</w:t>
       </w:r>
     </w:p>
     <w:p>
       <w:pPr>
         <w:pStyle w:val="NormalWeb"/>
-        <w:spacing w:before="0" w:beforeAutospacing="0" w:after="0" w:afterAutospacing="0"/>
-        <w:ind w:left="720"/>
-        <w:jc w:val="both"/>
-        <w:rPr>
-          <w:color w:val="000000"/>
-        </w:rPr>
-      </w:pPr>
-    </w:p>
-    <w:p>
-      <w:pPr>
-        <w:pStyle w:val="NormalWeb"/>
-        <w:spacing w:before="0" w:beforeAutospacing="0" w:after="0" w:afterAutospacing="0"/>
+        <w:spacing w:before="0" w:beforeAutospacing="off" w:after="0" w:afterAutospacing="off"/>
         <w:ind w:left="720"/>
         <w:jc w:val="center"/>
-        <w:rPr>
-          <w:color w:val="000000"/>
-        </w:rPr>
       </w:pPr>
       <w:r>
         <w:rPr>
           <w:noProof/>
-          <w:color w:val="000000"/>
-        </w:rPr>
-        <mc:AlternateContent>
-          <mc:Choice Requires="wps">
-            <w:drawing>
-              <wp:anchor distT="0" distB="0" distL="114300" distR="114300" simplePos="0" relativeHeight="251656192" behindDoc="0" locked="0" layoutInCell="1" allowOverlap="1" wp14:anchorId="1930494C" wp14:editId="7EF08995">
-                <wp:simplePos x="0" y="0"/>
-                <wp:positionH relativeFrom="column">
-                  <wp:posOffset>2565400</wp:posOffset>
-                </wp:positionH>
-                <wp:positionV relativeFrom="paragraph">
-                  <wp:posOffset>549910</wp:posOffset>
-                </wp:positionV>
-                <wp:extent cx="1064260" cy="422275"/>
-                <wp:effectExtent l="0" t="0" r="0" b="0"/>
-                <wp:wrapNone/>
-                <wp:docPr id="2" name="AutoShape 11"/>
-                <wp:cNvGraphicFramePr>
-                  <a:graphicFrameLocks xmlns:a="http://schemas.openxmlformats.org/drawingml/2006/main"/>
-                </wp:cNvGraphicFramePr>
+        </w:rPr>
+        <mc:AlternateContent xmlns:mc="http://schemas.openxmlformats.org/markup-compatibility/2006">
+          <mc:Choice xmlns:mc="http://schemas.openxmlformats.org/markup-compatibility/2006" Requires="wpg">
+            <w:drawing xmlns:w="http://schemas.openxmlformats.org/wordprocessingml/2006/main">
+              <wp:inline xmlns:wp="http://schemas.openxmlformats.org/drawingml/2006/wordprocessingDrawing" xmlns:wp14="http://schemas.microsoft.com/office/word/2010/wordprocessingDrawing" distT="0" distB="0" distL="0" distR="0" wp14:anchorId="64F44865" wp14:editId="359CCD03">
+                <wp:extent xmlns:wp="http://schemas.openxmlformats.org/drawingml/2006/wordprocessingDrawing" cx="4572000" cy="1609725"/>
+                <wp:effectExtent xmlns:wp="http://schemas.openxmlformats.org/drawingml/2006/wordprocessingDrawing" l="0" t="0" r="0" b="9525"/>
+                <wp:docPr xmlns:wp="http://schemas.openxmlformats.org/drawingml/2006/wordprocessingDrawing" id="65250703" name="Agrupar 3"/>
+                <wp:cNvGraphicFramePr xmlns:wp="http://schemas.openxmlformats.org/drawingml/2006/wordprocessingDrawing"/>
                 <a:graphic xmlns:a="http://schemas.openxmlformats.org/drawingml/2006/main">
-                  <a:graphicData uri="http://schemas.microsoft.com/office/word/2010/wordprocessingShape">
-                    <wps:wsp>
-                      <wps:cNvSpPr>
-                        <a:spLocks noChangeArrowheads="1"/>
-                      </wps:cNvSpPr>
-                      <wps:spPr bwMode="auto">
+                  <a:graphicData uri="http://schemas.microsoft.com/office/word/2010/wordprocessingGroup">
+                    <wpg:wgp xmlns:wpg="http://schemas.microsoft.com/office/word/2010/wordprocessingGroup">
+                      <wpg:cNvGrpSpPr/>
+                      <wpg:grpSpPr>
                         <a:xfrm>
                           <a:off x="0" y="0"/>
-                          <a:ext cx="1064260" cy="422275"/>
+                          <a:ext cx="4572000" cy="1609725"/>
+                          <a:chOff x="0" y="0"/>
+                          <a:chExt cx="4572000" cy="1609725"/>
                         </a:xfrm>
-                        <a:prstGeom prst="rightArrow">
-                          <a:avLst>
-                            <a:gd name="adj1" fmla="val 50000"/>
-                            <a:gd name="adj2" fmla="val 63008"/>
-                          </a:avLst>
-                        </a:prstGeom>
-                        <a:solidFill>
-                          <a:srgbClr val="FFFFFF"/>
-                        </a:solidFill>
-                        <a:ln w="9525">
+                      </wpg:grpSpPr>
+                      <pic:pic xmlns:pic="http://schemas.openxmlformats.org/drawingml/2006/picture">
+                        <pic:nvPicPr>
+                          <pic:cNvPr id="1" name="Imagem 1"/>
+                          <pic:cNvPicPr>
+                            <a:picLocks noChangeAspect="1"/>
+                          </pic:cNvPicPr>
+                        </pic:nvPicPr>
+                        <pic:blipFill>
+                          <a:blip xmlns:r="http://schemas.openxmlformats.org/officeDocument/2006/relationships" r:embed="rId1185605988"/>
+                          <a:stretch>
+                            <a:fillRect/>
+                          </a:stretch>
+                        </pic:blipFill>
+                        <pic:spPr>
+                          <a:xfrm>
+                            <a:off x="0" y="0"/>
+                            <a:ext cx="4572000" cy="1609725"/>
+                          </a:xfrm>
+                          <a:prstGeom prst="rect">
+                            <a:avLst/>
+                          </a:prstGeom>
+                        </pic:spPr>
+                      </pic:pic>
+                      <wps:wsp xmlns:wps="http://schemas.microsoft.com/office/word/2010/wordprocessingShape">
+                        <wps:cNvPr id="2" name="Seta: para a Direita 2"/>
+                        <wps:cNvSpPr/>
+                        <wps:spPr>
+                          <a:xfrm>
+                            <a:off x="1840230" y="646747"/>
+                            <a:ext cx="1127760" cy="495300"/>
+                          </a:xfrm>
+                          <a:prstGeom prst="rightArrow">
+                            <a:avLst/>
+                          </a:prstGeom>
                           <a:solidFill>
-                            <a:srgbClr val="000000"/>
+                            <a:schemeClr val="bg1"/>
                           </a:solidFill>
-                          <a:miter lim="800000"/>
-                          <a:headEnd/>
-                          <a:tailEnd/>
-                        </a:ln>
-                      </wps:spPr>
-                      <wps:bodyPr rot="0" vert="horz" wrap="square" lIns="91440" tIns="45720" rIns="91440" bIns="45720" anchor="t" anchorCtr="0" upright="1">
-                        <a:noAutofit/>
-                      </wps:bodyPr>
-                    </wps:wsp>
+                          <a:ln>
+                            <a:solidFill>
+                              <a:schemeClr val="tx1"/>
+                            </a:solidFill>
+                          </a:ln>
+                        </wps:spPr>
+                        <wps:style>
+                          <a:lnRef idx="2">
+                            <a:schemeClr val="accent1">
+                              <a:shade val="50000"/>
+                            </a:schemeClr>
+                          </a:lnRef>
+                          <a:fillRef idx="1">
+                            <a:schemeClr val="accent1"/>
+                          </a:fillRef>
+                          <a:effectRef idx="0">
+                            <a:scrgbClr r="0" g="0" b="0"/>
+                          </a:effectRef>
+                          <a:fontRef idx="minor">
+                            <a:schemeClr val="lt1"/>
+                          </a:fontRef>
+                        </wps:style>
+                        <wps:bodyPr anchor="ctr"/>
+                      </wps:wsp>
+                    </wpg:wgp>
                   </a:graphicData>
                 </a:graphic>
-                <wp14:sizeRelH relativeFrom="page">
-                  <wp14:pctWidth>0</wp14:pctWidth>
-                </wp14:sizeRelH>
-                <wp14:sizeRelV relativeFrom="page">
-                  <wp14:pctHeight>0</wp14:pctHeight>
-                </wp14:sizeRelV>
-              </wp:anchor>
+              </wp:inline>
             </w:drawing>
           </mc:Choice>
-          <mc:Fallback xmlns:cx1="http://schemas.microsoft.com/office/drawing/2015/9/8/chartex" xmlns:cx2="http://schemas.microsoft.com/office/drawing/2015/10/21/chartex" xmlns:cx3="http://schemas.microsoft.com/office/drawing/2016/5/9/chartex" xmlns:cx4="http://schemas.microsoft.com/office/drawing/2016/5/10/chartex" xmlns:cx5="http://schemas.microsoft.com/office/drawing/2016/5/11/chartex" xmlns:cx6="http://schemas.microsoft.com/office/drawing/2016/5/12/chartex" xmlns:cx7="http://schemas.microsoft.com/office/drawing/2016/5/13/chartex" xmlns:cx8="http://schemas.microsoft.com/office/drawing/2016/5/14/chartex" xmlns:aink="http://schemas.microsoft.com/office/drawing/2016/ink" xmlns:am3d="http://schemas.microsoft.com/office/drawing/2017/model3d" xmlns:w16cex="http://schemas.microsoft.com/office/word/2018/wordml/cex" xmlns:w16cid="http://schemas.microsoft.com/office/word/2016/wordml/cid" xmlns:w16="http://schemas.microsoft.com/office/word/2018/wordml">
-            <w:pict>
-              <v:shapetype w14:anchorId="09D71FA3" id="_x0000_t13" coordsize="21600,21600" o:spt="13" adj="16200,5400" path="m@0,l@0@1,0@1,0@2@0@2@0,21600,21600,10800xe">
-                <v:stroke joinstyle="miter"/>
-                <v:formulas>
-                  <v:f eqn="val #0"/>
-                  <v:f eqn="val #1"/>
-                  <v:f eqn="sum height 0 #1"/>
-                  <v:f eqn="sum 10800 0 #1"/>
-                  <v:f eqn="sum width 0 #0"/>
-                  <v:f eqn="prod @4 @3 10800"/>
-                  <v:f eqn="sum width 0 @5"/>
-                </v:formulas>
-                <v:path o:connecttype="custom" o:connectlocs="@0,0;0,10800;@0,21600;21600,10800" o:connectangles="270,180,90,0" textboxrect="0,@1,@6,@2"/>
-                <v:handles>
-                  <v:h position="#0,#1" xrange="0,21600" yrange="0,10800"/>
-                </v:handles>
-              </v:shapetype>
-              <v:shape id="AutoShape 11" o:spid="_x0000_s1026" type="#_x0000_t13" style="position:absolute;margin-left:202pt;margin-top:43.3pt;width:83.8pt;height:33.25pt;z-index:251656192;visibility:visible;mso-wrap-style:square;mso-width-percent:0;mso-height-percent:0;mso-wrap-distance-left:9pt;mso-wrap-distance-top:0;mso-wrap-distance-right:9pt;mso-wrap-distance-bottom:0;mso-position-horizontal:absolute;mso-position-horizontal-relative:text;mso-position-vertical:absolute;mso-position-vertical-relative:text;mso-width-percent:0;mso-height-percent:0;mso-width-relative:page;mso-height-relative:page;v-text-anchor:top" o:gfxdata="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"/>
-            </w:pict>
-          </mc:Fallback>
+          <mc:Fallback xmlns:mc="http://schemas.openxmlformats.org/markup-compatibility/2006"/>
         </mc:AlternateContent>
       </w:r>
-      <w:r>
-        <w:rPr>
-          <w:noProof/>
-          <w:color w:val="000000"/>
-        </w:rPr>
-        <w:drawing>
-          <wp:inline distT="0" distB="0" distL="0" distR="0" wp14:anchorId="380C302B" wp14:editId="20052FAC">
-            <wp:extent cx="4533900" cy="1504950"/>
-            <wp:effectExtent l="0" t="0" r="0" b="0"/>
-            <wp:docPr id="16" name="Imagem 1"/>
-            <wp:cNvGraphicFramePr>
-              <a:graphicFrameLocks xmlns:a="http://schemas.openxmlformats.org/drawingml/2006/main" noChangeAspect="1"/>
-            </wp:cNvGraphicFramePr>
-            <a:graphic xmlns:a="http://schemas.openxmlformats.org/drawingml/2006/main">
-              <a:graphicData uri="http://schemas.openxmlformats.org/drawingml/2006/picture">
-                <pic:pic xmlns:pic="http://schemas.openxmlformats.org/drawingml/2006/picture">
-                  <pic:nvPicPr>
-                    <pic:cNvPr id="0" name="Imagem 1"/>
-                    <pic:cNvPicPr>
-                      <a:picLocks noChangeAspect="1" noChangeArrowheads="1"/>
-                    </pic:cNvPicPr>
-                  </pic:nvPicPr>
-                  <pic:blipFill>
-                    <a:blip r:embed="rId15">
-                      <a:extLst>
-                        <a:ext uri="{28A0092B-C50C-407E-A947-70E740481C1C}">
-                          <a14:useLocalDpi xmlns:a14="http://schemas.microsoft.com/office/drawing/2010/main" val="0"/>
-                        </a:ext>
-                      </a:extLst>
-                    </a:blip>
-                    <a:srcRect/>
-                    <a:stretch>
-                      <a:fillRect/>
-                    </a:stretch>
-                  </pic:blipFill>
-                  <pic:spPr bwMode="auto">
-                    <a:xfrm>
-                      <a:off x="0" y="0"/>
-                      <a:ext cx="4533900" cy="1504950"/>
-                    </a:xfrm>
-                    <a:prstGeom prst="rect">
-                      <a:avLst/>
-                    </a:prstGeom>
-                    <a:noFill/>
-                    <a:ln>
-                      <a:noFill/>
-                    </a:ln>
-                  </pic:spPr>
-                </pic:pic>
-              </a:graphicData>
-            </a:graphic>
-          </wp:inline>
-        </w:drawing>
-      </w:r>
-    </w:p>
+    </w:p>
+    <w:bookmarkEnd w:id="3"/>
+    <w:bookmarkEnd w:id="4"/>
     <w:p>
       <w:pPr>
         <w:pStyle w:val="NormalWeb"/>
-        <w:spacing w:before="0" w:beforeAutospacing="0" w:after="0" w:afterAutospacing="0"/>
+        <w:spacing w:before="0" w:beforeAutospacing="off" w:after="0" w:afterAutospacing="off"/>
         <w:ind w:left="720"/>
         <w:jc w:val="center"/>
         <w:rPr>
@@ -1912,38 +1702,25 @@
       </w:pPr>
       <w:r>
         <w:rPr>
-          <w:color w:val="000000"/>
+          <w:color w:val="000000" w:themeColor="text1" w:themeTint="FF" w:themeShade="FF"/>
           <w:sz w:val="20"/>
           <w:szCs w:val="20"/>
         </w:rPr>
-        <w:t>Figura 6</w:t>
-      </w:r>
-      <w:r>
-        <w:rPr>
-          <w:color w:val="000000"/>
+        <w:t xml:space="preserve">Figura 6 – Mapeamento das classes do tipo </w:t>
+      </w:r>
+      <w:r>
+        <w:rPr>
+          <w:color w:val="000000" w:themeColor="text1" w:themeTint="FF" w:themeShade="FF"/>
           <w:sz w:val="20"/>
           <w:szCs w:val="20"/>
         </w:rPr>
-        <w:t xml:space="preserve"> – Mapeamento das classes do tipo EntityCollection</w:t>
-      </w:r>
-    </w:p>
-    <w:bookmarkEnd w:id="3"/>
-    <w:bookmarkEnd w:id="4"/>
-    <w:p>
-      <w:pPr>
-        <w:pStyle w:val="NormalWeb"/>
-        <w:spacing w:before="0" w:beforeAutospacing="0" w:after="0" w:afterAutospacing="0"/>
-        <w:ind w:left="720"/>
-        <w:jc w:val="both"/>
-        <w:rPr>
-          <w:color w:val="000000"/>
-        </w:rPr>
-      </w:pPr>
+        <w:t>EntityCollection</w:t>
+      </w:r>
     </w:p>
     <w:sectPr>
       <w:headerReference w:type="default" r:id="rId16"/>
       <w:footerReference w:type="default" r:id="rId17"/>
-      <w:pgSz w:w="12240" w:h="15840" w:code="1"/>
+      <w:pgSz w:w="12240" w:h="15840" w:orient="portrait" w:code="1"/>
       <w:pgMar w:top="1417" w:right="1440" w:bottom="1417" w:left="1440" w:header="720" w:footer="720" w:gutter="0"/>
       <w:cols w:space="720"/>
     </w:sectPr>
@@ -1982,12 +1759,12 @@
     <w:tblPr>
       <w:tblW w:w="0" w:type="auto"/>
       <w:tblBorders>
-        <w:top w:val="single" w:sz="6" w:space="0" w:color="auto"/>
-        <w:left w:val="single" w:sz="6" w:space="0" w:color="auto"/>
-        <w:bottom w:val="single" w:sz="6" w:space="0" w:color="auto"/>
-        <w:right w:val="single" w:sz="6" w:space="0" w:color="auto"/>
-        <w:insideH w:val="single" w:sz="6" w:space="0" w:color="auto"/>
-        <w:insideV w:val="single" w:sz="6" w:space="0" w:color="auto"/>
+        <w:top w:val="single" w:color="auto" w:sz="6" w:space="0"/>
+        <w:left w:val="single" w:color="auto" w:sz="6" w:space="0"/>
+        <w:bottom w:val="single" w:color="auto" w:sz="6" w:space="0"/>
+        <w:right w:val="single" w:color="auto" w:sz="6" w:space="0"/>
+        <w:insideH w:val="single" w:color="auto" w:sz="6" w:space="0"/>
+        <w:insideV w:val="single" w:color="auto" w:sz="6" w:space="0"/>
       </w:tblBorders>
       <w:tblLayout w:type="fixed"/>
       <w:tblLook w:val="0000" w:firstRow="0" w:lastRow="0" w:firstColumn="0" w:lastColumn="0" w:noHBand="0" w:noVBand="0"/>
@@ -2187,7 +1964,7 @@
   <w:p>
     <w:pPr>
       <w:pBdr>
-        <w:top w:val="single" w:sz="6" w:space="1" w:color="auto"/>
+        <w:top w:val="single" w:color="auto" w:sz="6" w:space="1"/>
       </w:pBdr>
       <w:rPr>
         <w:sz w:val="24"/>
@@ -2198,7 +1975,7 @@
   <w:p>
     <w:pPr>
       <w:pBdr>
-        <w:bottom w:val="single" w:sz="6" w:space="1" w:color="auto"/>
+        <w:bottom w:val="single" w:color="auto" w:sz="6" w:space="1"/>
       </w:pBdr>
       <w:jc w:val="right"/>
       <w:rPr>
@@ -2221,7 +1998,7 @@
   <w:p>
     <w:pPr>
       <w:pBdr>
-        <w:bottom w:val="single" w:sz="6" w:space="1" w:color="auto"/>
+        <w:bottom w:val="single" w:color="auto" w:sz="6" w:space="1"/>
       </w:pBdr>
       <w:jc w:val="right"/>
       <w:rPr>
@@ -2244,12 +2021,12 @@
     <w:tblPr>
       <w:tblW w:w="0" w:type="auto"/>
       <w:tblBorders>
-        <w:top w:val="single" w:sz="6" w:space="0" w:color="auto"/>
-        <w:left w:val="single" w:sz="6" w:space="0" w:color="auto"/>
-        <w:bottom w:val="single" w:sz="6" w:space="0" w:color="auto"/>
-        <w:right w:val="single" w:sz="6" w:space="0" w:color="auto"/>
-        <w:insideH w:val="single" w:sz="6" w:space="0" w:color="auto"/>
-        <w:insideV w:val="single" w:sz="6" w:space="0" w:color="auto"/>
+        <w:top w:val="single" w:color="auto" w:sz="6" w:space="0"/>
+        <w:left w:val="single" w:color="auto" w:sz="6" w:space="0"/>
+        <w:bottom w:val="single" w:color="auto" w:sz="6" w:space="0"/>
+        <w:right w:val="single" w:color="auto" w:sz="6" w:space="0"/>
+        <w:insideH w:val="single" w:color="auto" w:sz="6" w:space="0"/>
+        <w:insideV w:val="single" w:color="auto" w:sz="6" w:space="0"/>
       </w:tblBorders>
       <w:tblLayout w:type="fixed"/>
       <w:tblLook w:val="0000" w:firstRow="0" w:lastRow="0" w:firstColumn="0" w:lastColumn="0" w:noHBand="0" w:noVBand="0"/>
@@ -2263,10 +2040,10 @@
         <w:tcPr>
           <w:tcW w:w="6379" w:type="dxa"/>
           <w:tcBorders>
-            <w:top w:val="single" w:sz="6" w:space="0" w:color="auto"/>
-            <w:left w:val="single" w:sz="6" w:space="0" w:color="auto"/>
-            <w:bottom w:val="single" w:sz="6" w:space="0" w:color="auto"/>
-            <w:right w:val="single" w:sz="6" w:space="0" w:color="auto"/>
+            <w:top w:val="single" w:color="auto" w:sz="6" w:space="0"/>
+            <w:left w:val="single" w:color="auto" w:sz="6" w:space="0"/>
+            <w:bottom w:val="single" w:color="auto" w:sz="6" w:space="0"/>
+            <w:right w:val="single" w:color="auto" w:sz="6" w:space="0"/>
           </w:tcBorders>
         </w:tcPr>
         <w:p>
@@ -2279,10 +2056,10 @@
         <w:tcPr>
           <w:tcW w:w="3179" w:type="dxa"/>
           <w:tcBorders>
-            <w:top w:val="single" w:sz="6" w:space="0" w:color="auto"/>
-            <w:left w:val="single" w:sz="6" w:space="0" w:color="auto"/>
-            <w:bottom w:val="single" w:sz="6" w:space="0" w:color="auto"/>
-            <w:right w:val="single" w:sz="6" w:space="0" w:color="auto"/>
+            <w:top w:val="single" w:color="auto" w:sz="6" w:space="0"/>
+            <w:left w:val="single" w:color="auto" w:sz="6" w:space="0"/>
+            <w:bottom w:val="single" w:color="auto" w:sz="6" w:space="0"/>
+            <w:right w:val="single" w:color="auto" w:sz="6" w:space="0"/>
           </w:tcBorders>
         </w:tcPr>
         <w:p>
@@ -2325,10 +2102,10 @@
         <w:tcPr>
           <w:tcW w:w="6379" w:type="dxa"/>
           <w:tcBorders>
-            <w:top w:val="single" w:sz="6" w:space="0" w:color="auto"/>
-            <w:left w:val="single" w:sz="6" w:space="0" w:color="auto"/>
-            <w:bottom w:val="single" w:sz="6" w:space="0" w:color="auto"/>
-            <w:right w:val="single" w:sz="6" w:space="0" w:color="auto"/>
+            <w:top w:val="single" w:color="auto" w:sz="6" w:space="0"/>
+            <w:left w:val="single" w:color="auto" w:sz="6" w:space="0"/>
+            <w:bottom w:val="single" w:color="auto" w:sz="6" w:space="0"/>
+            <w:right w:val="single" w:color="auto" w:sz="6" w:space="0"/>
           </w:tcBorders>
         </w:tcPr>
         <w:p>
@@ -2373,10 +2150,10 @@
         <w:tcPr>
           <w:tcW w:w="3179" w:type="dxa"/>
           <w:tcBorders>
-            <w:top w:val="single" w:sz="6" w:space="0" w:color="auto"/>
-            <w:left w:val="single" w:sz="6" w:space="0" w:color="auto"/>
-            <w:bottom w:val="single" w:sz="6" w:space="0" w:color="auto"/>
-            <w:right w:val="single" w:sz="6" w:space="0" w:color="auto"/>
+            <w:top w:val="single" w:color="auto" w:sz="6" w:space="0"/>
+            <w:left w:val="single" w:color="auto" w:sz="6" w:space="0"/>
+            <w:bottom w:val="single" w:color="auto" w:sz="6" w:space="0"/>
+            <w:right w:val="single" w:color="auto" w:sz="6" w:space="0"/>
           </w:tcBorders>
         </w:tcPr>
         <w:p>
@@ -2540,7 +2317,7 @@
         <w:ind w:left="360" w:hanging="360"/>
       </w:pPr>
       <w:rPr>
-        <w:rFonts w:ascii="Symbol" w:hAnsi="Symbol" w:hint="default"/>
+        <w:rFonts w:hint="default" w:ascii="Symbol" w:hAnsi="Symbol"/>
       </w:rPr>
     </w:lvl>
     <w:lvl w:ilvl="1">
@@ -2597,7 +2374,7 @@
         <w:ind w:left="1440" w:hanging="360"/>
       </w:pPr>
       <w:rPr>
-        <w:rFonts w:ascii="Symbol" w:hAnsi="Symbol" w:hint="default"/>
+        <w:rFonts w:hint="default" w:ascii="Symbol" w:hAnsi="Symbol"/>
       </w:rPr>
     </w:lvl>
     <w:lvl w:ilvl="1" w:tplc="04160003" w:tentative="1">
@@ -2609,7 +2386,7 @@
         <w:ind w:left="2160" w:hanging="360"/>
       </w:pPr>
       <w:rPr>
-        <w:rFonts w:ascii="Courier New" w:hAnsi="Courier New" w:cs="Courier New" w:hint="default"/>
+        <w:rFonts w:hint="default" w:ascii="Courier New" w:hAnsi="Courier New" w:cs="Courier New"/>
       </w:rPr>
     </w:lvl>
     <w:lvl w:ilvl="2" w:tplc="04160005" w:tentative="1">
@@ -2621,7 +2398,7 @@
         <w:ind w:left="2880" w:hanging="360"/>
       </w:pPr>
       <w:rPr>
-        <w:rFonts w:ascii="Wingdings" w:hAnsi="Wingdings" w:hint="default"/>
+        <w:rFonts w:hint="default" w:ascii="Wingdings" w:hAnsi="Wingdings"/>
       </w:rPr>
     </w:lvl>
     <w:lvl w:ilvl="3" w:tplc="04160001" w:tentative="1">
@@ -2633,7 +2410,7 @@
         <w:ind w:left="3600" w:hanging="360"/>
       </w:pPr>
       <w:rPr>
-        <w:rFonts w:ascii="Symbol" w:hAnsi="Symbol" w:hint="default"/>
+        <w:rFonts w:hint="default" w:ascii="Symbol" w:hAnsi="Symbol"/>
       </w:rPr>
     </w:lvl>
     <w:lvl w:ilvl="4" w:tplc="04160003" w:tentative="1">
@@ -2645,7 +2422,7 @@
         <w:ind w:left="4320" w:hanging="360"/>
       </w:pPr>
       <w:rPr>
-        <w:rFonts w:ascii="Courier New" w:hAnsi="Courier New" w:cs="Courier New" w:hint="default"/>
+        <w:rFonts w:hint="default" w:ascii="Courier New" w:hAnsi="Courier New" w:cs="Courier New"/>
       </w:rPr>
     </w:lvl>
     <w:lvl w:ilvl="5" w:tplc="04160005" w:tentative="1">
@@ -2657,7 +2434,7 @@
         <w:ind w:left="5040" w:hanging="360"/>
       </w:pPr>
       <w:rPr>
-        <w:rFonts w:ascii="Wingdings" w:hAnsi="Wingdings" w:hint="default"/>
+        <w:rFonts w:hint="default" w:ascii="Wingdings" w:hAnsi="Wingdings"/>
       </w:rPr>
     </w:lvl>
     <w:lvl w:ilvl="6" w:tplc="04160001" w:tentative="1">
@@ -2669,7 +2446,7 @@
         <w:ind w:left="5760" w:hanging="360"/>
       </w:pPr>
       <w:rPr>
-        <w:rFonts w:ascii="Symbol" w:hAnsi="Symbol" w:hint="default"/>
+        <w:rFonts w:hint="default" w:ascii="Symbol" w:hAnsi="Symbol"/>
       </w:rPr>
     </w:lvl>
     <w:lvl w:ilvl="7" w:tplc="04160003" w:tentative="1">
@@ -2681,7 +2458,7 @@
         <w:ind w:left="6480" w:hanging="360"/>
       </w:pPr>
       <w:rPr>
-        <w:rFonts w:ascii="Courier New" w:hAnsi="Courier New" w:cs="Courier New" w:hint="default"/>
+        <w:rFonts w:hint="default" w:ascii="Courier New" w:hAnsi="Courier New" w:cs="Courier New"/>
       </w:rPr>
     </w:lvl>
     <w:lvl w:ilvl="8" w:tplc="04160005" w:tentative="1">
@@ -2693,7 +2470,7 @@
         <w:ind w:left="7200" w:hanging="360"/>
       </w:pPr>
       <w:rPr>
-        <w:rFonts w:ascii="Wingdings" w:hAnsi="Wingdings" w:hint="default"/>
+        <w:rFonts w:hint="default" w:ascii="Wingdings" w:hAnsi="Wingdings"/>
       </w:rPr>
     </w:lvl>
   </w:abstractNum>
@@ -2713,7 +2490,7 @@
         <w:ind w:left="360" w:hanging="360"/>
       </w:pPr>
       <w:rPr>
-        <w:rFonts w:ascii="Symbol" w:hAnsi="Symbol" w:hint="default"/>
+        <w:rFonts w:hint="default" w:ascii="Symbol" w:hAnsi="Symbol"/>
       </w:rPr>
     </w:lvl>
     <w:lvl w:ilvl="1">
@@ -2770,7 +2547,7 @@
         <w:ind w:left="1440" w:hanging="360"/>
       </w:pPr>
       <w:rPr>
-        <w:rFonts w:ascii="Symbol" w:hAnsi="Symbol" w:hint="default"/>
+        <w:rFonts w:hint="default" w:ascii="Symbol" w:hAnsi="Symbol"/>
       </w:rPr>
     </w:lvl>
     <w:lvl w:ilvl="1" w:tplc="04160003" w:tentative="1">
@@ -2782,7 +2559,7 @@
         <w:ind w:left="2160" w:hanging="360"/>
       </w:pPr>
       <w:rPr>
-        <w:rFonts w:ascii="Courier New" w:hAnsi="Courier New" w:cs="Courier New" w:hint="default"/>
+        <w:rFonts w:hint="default" w:ascii="Courier New" w:hAnsi="Courier New" w:cs="Courier New"/>
       </w:rPr>
     </w:lvl>
     <w:lvl w:ilvl="2" w:tplc="04160005" w:tentative="1">
@@ -2794,7 +2571,7 @@
         <w:ind w:left="2880" w:hanging="360"/>
       </w:pPr>
       <w:rPr>
-        <w:rFonts w:ascii="Wingdings" w:hAnsi="Wingdings" w:hint="default"/>
+        <w:rFonts w:hint="default" w:ascii="Wingdings" w:hAnsi="Wingdings"/>
       </w:rPr>
     </w:lvl>
     <w:lvl w:ilvl="3" w:tplc="04160001" w:tentative="1">
@@ -2806,7 +2583,7 @@
         <w:ind w:left="3600" w:hanging="360"/>
       </w:pPr>
       <w:rPr>
-        <w:rFonts w:ascii="Symbol" w:hAnsi="Symbol" w:hint="default"/>
+        <w:rFonts w:hint="default" w:ascii="Symbol" w:hAnsi="Symbol"/>
       </w:rPr>
     </w:lvl>
     <w:lvl w:ilvl="4" w:tplc="04160003" w:tentative="1">
@@ -2818,7 +2595,7 @@
         <w:ind w:left="4320" w:hanging="360"/>
       </w:pPr>
       <w:rPr>
-        <w:rFonts w:ascii="Courier New" w:hAnsi="Courier New" w:cs="Courier New" w:hint="default"/>
+        <w:rFonts w:hint="default" w:ascii="Courier New" w:hAnsi="Courier New" w:cs="Courier New"/>
       </w:rPr>
     </w:lvl>
     <w:lvl w:ilvl="5" w:tplc="04160005" w:tentative="1">
@@ -2830,7 +2607,7 @@
         <w:ind w:left="5040" w:hanging="360"/>
       </w:pPr>
       <w:rPr>
-        <w:rFonts w:ascii="Wingdings" w:hAnsi="Wingdings" w:hint="default"/>
+        <w:rFonts w:hint="default" w:ascii="Wingdings" w:hAnsi="Wingdings"/>
       </w:rPr>
     </w:lvl>
     <w:lvl w:ilvl="6" w:tplc="04160001" w:tentative="1">
@@ -2842,7 +2619,7 @@
         <w:ind w:left="5760" w:hanging="360"/>
       </w:pPr>
       <w:rPr>
-        <w:rFonts w:ascii="Symbol" w:hAnsi="Symbol" w:hint="default"/>
+        <w:rFonts w:hint="default" w:ascii="Symbol" w:hAnsi="Symbol"/>
       </w:rPr>
     </w:lvl>
     <w:lvl w:ilvl="7" w:tplc="04160003" w:tentative="1">
@@ -2854,7 +2631,7 @@
         <w:ind w:left="6480" w:hanging="360"/>
       </w:pPr>
       <w:rPr>
-        <w:rFonts w:ascii="Courier New" w:hAnsi="Courier New" w:cs="Courier New" w:hint="default"/>
+        <w:rFonts w:hint="default" w:ascii="Courier New" w:hAnsi="Courier New" w:cs="Courier New"/>
       </w:rPr>
     </w:lvl>
     <w:lvl w:ilvl="8" w:tplc="04160005" w:tentative="1">
@@ -2866,7 +2643,7 @@
         <w:ind w:left="7200" w:hanging="360"/>
       </w:pPr>
       <w:rPr>
-        <w:rFonts w:ascii="Wingdings" w:hAnsi="Wingdings" w:hint="default"/>
+        <w:rFonts w:hint="default" w:ascii="Wingdings" w:hAnsi="Wingdings"/>
       </w:rPr>
     </w:lvl>
   </w:abstractNum>
@@ -2886,7 +2663,7 @@
         <w:ind w:left="360" w:hanging="360"/>
       </w:pPr>
       <w:rPr>
-        <w:rFonts w:ascii="Symbol" w:hAnsi="Symbol" w:hint="default"/>
+        <w:rFonts w:hint="default" w:ascii="Symbol" w:hAnsi="Symbol"/>
       </w:rPr>
     </w:lvl>
     <w:lvl w:ilvl="1">
@@ -3056,7 +2833,7 @@
         <w:ind w:left="1440" w:hanging="360"/>
       </w:pPr>
       <w:rPr>
-        <w:rFonts w:ascii="Symbol" w:hAnsi="Symbol" w:hint="default"/>
+        <w:rFonts w:hint="default" w:ascii="Symbol" w:hAnsi="Symbol"/>
       </w:rPr>
     </w:lvl>
     <w:lvl w:ilvl="1" w:tplc="04160003" w:tentative="1">
@@ -3068,7 +2845,7 @@
         <w:ind w:left="2160" w:hanging="360"/>
       </w:pPr>
       <w:rPr>
-        <w:rFonts w:ascii="Courier New" w:hAnsi="Courier New" w:cs="Courier New" w:hint="default"/>
+        <w:rFonts w:hint="default" w:ascii="Courier New" w:hAnsi="Courier New" w:cs="Courier New"/>
       </w:rPr>
     </w:lvl>
     <w:lvl w:ilvl="2" w:tplc="04160005" w:tentative="1">
@@ -3080,7 +2857,7 @@
         <w:ind w:left="2880" w:hanging="360"/>
       </w:pPr>
       <w:rPr>
-        <w:rFonts w:ascii="Wingdings" w:hAnsi="Wingdings" w:hint="default"/>
+        <w:rFonts w:hint="default" w:ascii="Wingdings" w:hAnsi="Wingdings"/>
       </w:rPr>
     </w:lvl>
     <w:lvl w:ilvl="3" w:tplc="04160001" w:tentative="1">
@@ -3092,7 +2869,7 @@
         <w:ind w:left="3600" w:hanging="360"/>
       </w:pPr>
       <w:rPr>
-        <w:rFonts w:ascii="Symbol" w:hAnsi="Symbol" w:hint="default"/>
+        <w:rFonts w:hint="default" w:ascii="Symbol" w:hAnsi="Symbol"/>
       </w:rPr>
     </w:lvl>
     <w:lvl w:ilvl="4" w:tplc="04160003" w:tentative="1">
@@ -3104,7 +2881,7 @@
         <w:ind w:left="4320" w:hanging="360"/>
       </w:pPr>
       <w:rPr>
-        <w:rFonts w:ascii="Courier New" w:hAnsi="Courier New" w:cs="Courier New" w:hint="default"/>
+        <w:rFonts w:hint="default" w:ascii="Courier New" w:hAnsi="Courier New" w:cs="Courier New"/>
       </w:rPr>
     </w:lvl>
     <w:lvl w:ilvl="5" w:tplc="04160005" w:tentative="1">
@@ -3116,7 +2893,7 @@
         <w:ind w:left="5040" w:hanging="360"/>
       </w:pPr>
       <w:rPr>
-        <w:rFonts w:ascii="Wingdings" w:hAnsi="Wingdings" w:hint="default"/>
+        <w:rFonts w:hint="default" w:ascii="Wingdings" w:hAnsi="Wingdings"/>
       </w:rPr>
     </w:lvl>
     <w:lvl w:ilvl="6" w:tplc="04160001" w:tentative="1">
@@ -3128,7 +2905,7 @@
         <w:ind w:left="5760" w:hanging="360"/>
       </w:pPr>
       <w:rPr>
-        <w:rFonts w:ascii="Symbol" w:hAnsi="Symbol" w:hint="default"/>
+        <w:rFonts w:hint="default" w:ascii="Symbol" w:hAnsi="Symbol"/>
       </w:rPr>
     </w:lvl>
     <w:lvl w:ilvl="7" w:tplc="04160003" w:tentative="1">
@@ -3140,7 +2917,7 @@
         <w:ind w:left="6480" w:hanging="360"/>
       </w:pPr>
       <w:rPr>
-        <w:rFonts w:ascii="Courier New" w:hAnsi="Courier New" w:cs="Courier New" w:hint="default"/>
+        <w:rFonts w:hint="default" w:ascii="Courier New" w:hAnsi="Courier New" w:cs="Courier New"/>
       </w:rPr>
     </w:lvl>
     <w:lvl w:ilvl="8" w:tplc="04160005" w:tentative="1">
@@ -3152,7 +2929,7 @@
         <w:ind w:left="7200" w:hanging="360"/>
       </w:pPr>
       <w:rPr>
-        <w:rFonts w:ascii="Wingdings" w:hAnsi="Wingdings" w:hint="default"/>
+        <w:rFonts w:hint="default" w:ascii="Wingdings" w:hAnsi="Wingdings"/>
       </w:rPr>
     </w:lvl>
   </w:abstractNum>
@@ -3172,7 +2949,7 @@
         <w:ind w:left="360" w:hanging="360"/>
       </w:pPr>
       <w:rPr>
-        <w:rFonts w:ascii="Symbol" w:hAnsi="Symbol" w:hint="default"/>
+        <w:rFonts w:hint="default" w:ascii="Symbol" w:hAnsi="Symbol"/>
       </w:rPr>
     </w:lvl>
     <w:lvl w:ilvl="1">
@@ -3232,7 +3009,7 @@
         <w:ind w:left="360" w:hanging="360"/>
       </w:pPr>
       <w:rPr>
-        <w:rFonts w:ascii="Symbol" w:hAnsi="Symbol" w:hint="default"/>
+        <w:rFonts w:hint="default" w:ascii="Symbol" w:hAnsi="Symbol"/>
       </w:rPr>
     </w:lvl>
     <w:lvl w:ilvl="1">
@@ -3292,7 +3069,7 @@
         <w:ind w:left="360" w:hanging="360"/>
       </w:pPr>
       <w:rPr>
-        <w:rFonts w:ascii="Symbol" w:hAnsi="Symbol" w:hint="default"/>
+        <w:rFonts w:hint="default" w:ascii="Symbol" w:hAnsi="Symbol"/>
       </w:rPr>
     </w:lvl>
     <w:lvl w:ilvl="1">
@@ -3352,7 +3129,7 @@
         <w:ind w:left="360" w:hanging="360"/>
       </w:pPr>
       <w:rPr>
-        <w:rFonts w:ascii="Symbol" w:hAnsi="Symbol" w:hint="default"/>
+        <w:rFonts w:hint="default" w:ascii="Symbol" w:hAnsi="Symbol"/>
       </w:rPr>
     </w:lvl>
     <w:lvl w:ilvl="1">
@@ -3412,7 +3189,7 @@
         <w:ind w:left="360" w:hanging="360"/>
       </w:pPr>
       <w:rPr>
-        <w:rFonts w:ascii="Symbol" w:hAnsi="Symbol" w:hint="default"/>
+        <w:rFonts w:hint="default" w:ascii="Symbol" w:hAnsi="Symbol"/>
       </w:rPr>
     </w:lvl>
     <w:lvl w:ilvl="1">
@@ -3472,7 +3249,7 @@
         <w:ind w:left="360" w:hanging="360"/>
       </w:pPr>
       <w:rPr>
-        <w:rFonts w:ascii="Symbol" w:hAnsi="Symbol" w:hint="default"/>
+        <w:rFonts w:hint="default" w:ascii="Symbol" w:hAnsi="Symbol"/>
       </w:rPr>
     </w:lvl>
     <w:lvl w:ilvl="1">
@@ -3532,7 +3309,7 @@
         <w:ind w:left="360" w:hanging="360"/>
       </w:pPr>
       <w:rPr>
-        <w:rFonts w:ascii="Symbol" w:hAnsi="Symbol" w:hint="default"/>
+        <w:rFonts w:hint="default" w:ascii="Symbol" w:hAnsi="Symbol"/>
       </w:rPr>
     </w:lvl>
     <w:lvl w:ilvl="1">
@@ -3589,7 +3366,7 @@
         <w:ind w:left="1440" w:hanging="360"/>
       </w:pPr>
       <w:rPr>
-        <w:rFonts w:ascii="Symbol" w:hAnsi="Symbol" w:hint="default"/>
+        <w:rFonts w:hint="default" w:ascii="Symbol" w:hAnsi="Symbol"/>
       </w:rPr>
     </w:lvl>
     <w:lvl w:ilvl="1" w:tplc="04160003" w:tentative="1">
@@ -3601,7 +3378,7 @@
         <w:ind w:left="2160" w:hanging="360"/>
       </w:pPr>
       <w:rPr>
-        <w:rFonts w:ascii="Courier New" w:hAnsi="Courier New" w:cs="Courier New" w:hint="default"/>
+        <w:rFonts w:hint="default" w:ascii="Courier New" w:hAnsi="Courier New" w:cs="Courier New"/>
       </w:rPr>
     </w:lvl>
     <w:lvl w:ilvl="2" w:tplc="04160005" w:tentative="1">
@@ -3613,7 +3390,7 @@
         <w:ind w:left="2880" w:hanging="360"/>
       </w:pPr>
       <w:rPr>
-        <w:rFonts w:ascii="Wingdings" w:hAnsi="Wingdings" w:hint="default"/>
+        <w:rFonts w:hint="default" w:ascii="Wingdings" w:hAnsi="Wingdings"/>
       </w:rPr>
     </w:lvl>
     <w:lvl w:ilvl="3" w:tplc="04160001" w:tentative="1">
@@ -3625,7 +3402,7 @@
         <w:ind w:left="3600" w:hanging="360"/>
       </w:pPr>
       <w:rPr>
-        <w:rFonts w:ascii="Symbol" w:hAnsi="Symbol" w:hint="default"/>
+        <w:rFonts w:hint="default" w:ascii="Symbol" w:hAnsi="Symbol"/>
       </w:rPr>
     </w:lvl>
     <w:lvl w:ilvl="4" w:tplc="04160003" w:tentative="1">
@@ -3637,7 +3414,7 @@
         <w:ind w:left="4320" w:hanging="360"/>
       </w:pPr>
       <w:rPr>
-        <w:rFonts w:ascii="Courier New" w:hAnsi="Courier New" w:cs="Courier New" w:hint="default"/>
+        <w:rFonts w:hint="default" w:ascii="Courier New" w:hAnsi="Courier New" w:cs="Courier New"/>
       </w:rPr>
     </w:lvl>
     <w:lvl w:ilvl="5" w:tplc="04160005" w:tentative="1">
@@ -3649,7 +3426,7 @@
         <w:ind w:left="5040" w:hanging="360"/>
       </w:pPr>
       <w:rPr>
-        <w:rFonts w:ascii="Wingdings" w:hAnsi="Wingdings" w:hint="default"/>
+        <w:rFonts w:hint="default" w:ascii="Wingdings" w:hAnsi="Wingdings"/>
       </w:rPr>
     </w:lvl>
     <w:lvl w:ilvl="6" w:tplc="04160001" w:tentative="1">
@@ -3661,7 +3438,7 @@
         <w:ind w:left="5760" w:hanging="360"/>
       </w:pPr>
       <w:rPr>
-        <w:rFonts w:ascii="Symbol" w:hAnsi="Symbol" w:hint="default"/>
+        <w:rFonts w:hint="default" w:ascii="Symbol" w:hAnsi="Symbol"/>
       </w:rPr>
     </w:lvl>
     <w:lvl w:ilvl="7" w:tplc="04160003" w:tentative="1">
@@ -3673,7 +3450,7 @@
         <w:ind w:left="6480" w:hanging="360"/>
       </w:pPr>
       <w:rPr>
-        <w:rFonts w:ascii="Courier New" w:hAnsi="Courier New" w:cs="Courier New" w:hint="default"/>
+        <w:rFonts w:hint="default" w:ascii="Courier New" w:hAnsi="Courier New" w:cs="Courier New"/>
       </w:rPr>
     </w:lvl>
     <w:lvl w:ilvl="8" w:tplc="04160005" w:tentative="1">
@@ -3685,7 +3462,7 @@
         <w:ind w:left="7200" w:hanging="360"/>
       </w:pPr>
       <w:rPr>
-        <w:rFonts w:ascii="Wingdings" w:hAnsi="Wingdings" w:hint="default"/>
+        <w:rFonts w:hint="default" w:ascii="Wingdings" w:hAnsi="Wingdings"/>
       </w:rPr>
     </w:lvl>
   </w:abstractNum>
@@ -3705,7 +3482,7 @@
         <w:ind w:left="360" w:hanging="360"/>
       </w:pPr>
       <w:rPr>
-        <w:rFonts w:ascii="Symbol" w:hAnsi="Symbol" w:hint="default"/>
+        <w:rFonts w:hint="default" w:ascii="Symbol" w:hAnsi="Symbol"/>
       </w:rPr>
     </w:lvl>
     <w:lvl w:ilvl="1">
@@ -3762,7 +3539,7 @@
         <w:ind w:left="1440" w:hanging="360"/>
       </w:pPr>
       <w:rPr>
-        <w:rFonts w:ascii="Symbol" w:hAnsi="Symbol" w:hint="default"/>
+        <w:rFonts w:hint="default" w:ascii="Symbol" w:hAnsi="Symbol"/>
       </w:rPr>
     </w:lvl>
     <w:lvl w:ilvl="1" w:tplc="04160003" w:tentative="1">
@@ -3774,7 +3551,7 @@
         <w:ind w:left="2160" w:hanging="360"/>
       </w:pPr>
       <w:rPr>
-        <w:rFonts w:ascii="Courier New" w:hAnsi="Courier New" w:cs="Courier New" w:hint="default"/>
+        <w:rFonts w:hint="default" w:ascii="Courier New" w:hAnsi="Courier New" w:cs="Courier New"/>
       </w:rPr>
     </w:lvl>
     <w:lvl w:ilvl="2" w:tplc="04160005" w:tentative="1">
@@ -3786,7 +3563,7 @@
         <w:ind w:left="2880" w:hanging="360"/>
       </w:pPr>
       <w:rPr>
-        <w:rFonts w:ascii="Wingdings" w:hAnsi="Wingdings" w:hint="default"/>
+        <w:rFonts w:hint="default" w:ascii="Wingdings" w:hAnsi="Wingdings"/>
       </w:rPr>
     </w:lvl>
     <w:lvl w:ilvl="3" w:tplc="04160001" w:tentative="1">
@@ -3798,7 +3575,7 @@
         <w:ind w:left="3600" w:hanging="360"/>
       </w:pPr>
       <w:rPr>
-        <w:rFonts w:ascii="Symbol" w:hAnsi="Symbol" w:hint="default"/>
+        <w:rFonts w:hint="default" w:ascii="Symbol" w:hAnsi="Symbol"/>
       </w:rPr>
     </w:lvl>
     <w:lvl w:ilvl="4" w:tplc="04160003" w:tentative="1">
@@ -3810,7 +3587,7 @@
         <w:ind w:left="4320" w:hanging="360"/>
       </w:pPr>
       <w:rPr>
-        <w:rFonts w:ascii="Courier New" w:hAnsi="Courier New" w:cs="Courier New" w:hint="default"/>
+        <w:rFonts w:hint="default" w:ascii="Courier New" w:hAnsi="Courier New" w:cs="Courier New"/>
       </w:rPr>
     </w:lvl>
     <w:lvl w:ilvl="5" w:tplc="04160005" w:tentative="1">
@@ -3822,7 +3599,7 @@
         <w:ind w:left="5040" w:hanging="360"/>
       </w:pPr>
       <w:rPr>
-        <w:rFonts w:ascii="Wingdings" w:hAnsi="Wingdings" w:hint="default"/>
+        <w:rFonts w:hint="default" w:ascii="Wingdings" w:hAnsi="Wingdings"/>
       </w:rPr>
     </w:lvl>
     <w:lvl w:ilvl="6" w:tplc="04160001" w:tentative="1">
@@ -3834,7 +3611,7 @@
         <w:ind w:left="5760" w:hanging="360"/>
       </w:pPr>
       <w:rPr>
-        <w:rFonts w:ascii="Symbol" w:hAnsi="Symbol" w:hint="default"/>
+        <w:rFonts w:hint="default" w:ascii="Symbol" w:hAnsi="Symbol"/>
       </w:rPr>
     </w:lvl>
     <w:lvl w:ilvl="7" w:tplc="04160003" w:tentative="1">
@@ -3846,7 +3623,7 @@
         <w:ind w:left="6480" w:hanging="360"/>
       </w:pPr>
       <w:rPr>
-        <w:rFonts w:ascii="Courier New" w:hAnsi="Courier New" w:cs="Courier New" w:hint="default"/>
+        <w:rFonts w:hint="default" w:ascii="Courier New" w:hAnsi="Courier New" w:cs="Courier New"/>
       </w:rPr>
     </w:lvl>
     <w:lvl w:ilvl="8" w:tplc="04160005" w:tentative="1">
@@ -3858,7 +3635,7 @@
         <w:ind w:left="7200" w:hanging="360"/>
       </w:pPr>
       <w:rPr>
-        <w:rFonts w:ascii="Wingdings" w:hAnsi="Wingdings" w:hint="default"/>
+        <w:rFonts w:hint="default" w:ascii="Wingdings" w:hAnsi="Wingdings"/>
       </w:rPr>
     </w:lvl>
   </w:abstractNum>
@@ -3878,7 +3655,7 @@
         <w:ind w:left="360" w:hanging="360"/>
       </w:pPr>
       <w:rPr>
-        <w:rFonts w:ascii="Symbol" w:hAnsi="Symbol" w:hint="default"/>
+        <w:rFonts w:hint="default" w:ascii="Symbol" w:hAnsi="Symbol"/>
       </w:rPr>
     </w:lvl>
     <w:lvl w:ilvl="1">
@@ -3935,7 +3712,7 @@
         <w:ind w:left="1440" w:hanging="360"/>
       </w:pPr>
       <w:rPr>
-        <w:rFonts w:ascii="Symbol" w:hAnsi="Symbol" w:hint="default"/>
+        <w:rFonts w:hint="default" w:ascii="Symbol" w:hAnsi="Symbol"/>
       </w:rPr>
     </w:lvl>
     <w:lvl w:ilvl="1" w:tplc="04160003" w:tentative="1">
@@ -3947,7 +3724,7 @@
         <w:ind w:left="2160" w:hanging="360"/>
       </w:pPr>
       <w:rPr>
-        <w:rFonts w:ascii="Courier New" w:hAnsi="Courier New" w:cs="Courier New" w:hint="default"/>
+        <w:rFonts w:hint="default" w:ascii="Courier New" w:hAnsi="Courier New" w:cs="Courier New"/>
       </w:rPr>
     </w:lvl>
     <w:lvl w:ilvl="2" w:tplc="04160005" w:tentative="1">
@@ -3959,7 +3736,7 @@
         <w:ind w:left="2880" w:hanging="360"/>
       </w:pPr>
       <w:rPr>
-        <w:rFonts w:ascii="Wingdings" w:hAnsi="Wingdings" w:hint="default"/>
+        <w:rFonts w:hint="default" w:ascii="Wingdings" w:hAnsi="Wingdings"/>
       </w:rPr>
     </w:lvl>
     <w:lvl w:ilvl="3" w:tplc="04160001" w:tentative="1">
@@ -3971,7 +3748,7 @@
         <w:ind w:left="3600" w:hanging="360"/>
       </w:pPr>
       <w:rPr>
-        <w:rFonts w:ascii="Symbol" w:hAnsi="Symbol" w:hint="default"/>
+        <w:rFonts w:hint="default" w:ascii="Symbol" w:hAnsi="Symbol"/>
       </w:rPr>
     </w:lvl>
     <w:lvl w:ilvl="4" w:tplc="04160003" w:tentative="1">
@@ -3983,7 +3760,7 @@
         <w:ind w:left="4320" w:hanging="360"/>
       </w:pPr>
       <w:rPr>
-        <w:rFonts w:ascii="Courier New" w:hAnsi="Courier New" w:cs="Courier New" w:hint="default"/>
+        <w:rFonts w:hint="default" w:ascii="Courier New" w:hAnsi="Courier New" w:cs="Courier New"/>
       </w:rPr>
     </w:lvl>
     <w:lvl w:ilvl="5" w:tplc="04160005" w:tentative="1">
@@ -3995,7 +3772,7 @@
         <w:ind w:left="5040" w:hanging="360"/>
       </w:pPr>
       <w:rPr>
-        <w:rFonts w:ascii="Wingdings" w:hAnsi="Wingdings" w:hint="default"/>
+        <w:rFonts w:hint="default" w:ascii="Wingdings" w:hAnsi="Wingdings"/>
       </w:rPr>
     </w:lvl>
     <w:lvl w:ilvl="6" w:tplc="04160001" w:tentative="1">
@@ -4007,7 +3784,7 @@
         <w:ind w:left="5760" w:hanging="360"/>
       </w:pPr>
       <w:rPr>
-        <w:rFonts w:ascii="Symbol" w:hAnsi="Symbol" w:hint="default"/>
+        <w:rFonts w:hint="default" w:ascii="Symbol" w:hAnsi="Symbol"/>
       </w:rPr>
     </w:lvl>
     <w:lvl w:ilvl="7" w:tplc="04160003" w:tentative="1">
@@ -4019,7 +3796,7 @@
         <w:ind w:left="6480" w:hanging="360"/>
       </w:pPr>
       <w:rPr>
-        <w:rFonts w:ascii="Courier New" w:hAnsi="Courier New" w:cs="Courier New" w:hint="default"/>
+        <w:rFonts w:hint="default" w:ascii="Courier New" w:hAnsi="Courier New" w:cs="Courier New"/>
       </w:rPr>
     </w:lvl>
     <w:lvl w:ilvl="8" w:tplc="04160005" w:tentative="1">
@@ -4031,7 +3808,7 @@
         <w:ind w:left="7200" w:hanging="360"/>
       </w:pPr>
       <w:rPr>
-        <w:rFonts w:ascii="Wingdings" w:hAnsi="Wingdings" w:hint="default"/>
+        <w:rFonts w:hint="default" w:ascii="Wingdings" w:hAnsi="Wingdings"/>
       </w:rPr>
     </w:lvl>
   </w:abstractNum>
@@ -4051,7 +3828,7 @@
         <w:ind w:left="360" w:hanging="360"/>
       </w:pPr>
       <w:rPr>
-        <w:rFonts w:ascii="Symbol" w:hAnsi="Symbol" w:hint="default"/>
+        <w:rFonts w:hint="default" w:ascii="Symbol" w:hAnsi="Symbol"/>
       </w:rPr>
     </w:lvl>
     <w:lvl w:ilvl="1">
@@ -4108,7 +3885,7 @@
         <w:ind w:left="1440" w:hanging="360"/>
       </w:pPr>
       <w:rPr>
-        <w:rFonts w:ascii="Symbol" w:hAnsi="Symbol" w:hint="default"/>
+        <w:rFonts w:hint="default" w:ascii="Symbol" w:hAnsi="Symbol"/>
       </w:rPr>
     </w:lvl>
     <w:lvl w:ilvl="1" w:tplc="04160003" w:tentative="1">
@@ -4120,7 +3897,7 @@
         <w:ind w:left="2160" w:hanging="360"/>
       </w:pPr>
       <w:rPr>
-        <w:rFonts w:ascii="Courier New" w:hAnsi="Courier New" w:cs="Courier New" w:hint="default"/>
+        <w:rFonts w:hint="default" w:ascii="Courier New" w:hAnsi="Courier New" w:cs="Courier New"/>
       </w:rPr>
     </w:lvl>
     <w:lvl w:ilvl="2" w:tplc="04160005" w:tentative="1">
@@ -4132,7 +3909,7 @@
         <w:ind w:left="2880" w:hanging="360"/>
       </w:pPr>
       <w:rPr>
-        <w:rFonts w:ascii="Wingdings" w:hAnsi="Wingdings" w:hint="default"/>
+        <w:rFonts w:hint="default" w:ascii="Wingdings" w:hAnsi="Wingdings"/>
       </w:rPr>
     </w:lvl>
     <w:lvl w:ilvl="3" w:tplc="04160001" w:tentative="1">
@@ -4144,7 +3921,7 @@
         <w:ind w:left="3600" w:hanging="360"/>
       </w:pPr>
       <w:rPr>
-        <w:rFonts w:ascii="Symbol" w:hAnsi="Symbol" w:hint="default"/>
+        <w:rFonts w:hint="default" w:ascii="Symbol" w:hAnsi="Symbol"/>
       </w:rPr>
     </w:lvl>
     <w:lvl w:ilvl="4" w:tplc="04160003" w:tentative="1">
@@ -4156,7 +3933,7 @@
         <w:ind w:left="4320" w:hanging="360"/>
       </w:pPr>
       <w:rPr>
-        <w:rFonts w:ascii="Courier New" w:hAnsi="Courier New" w:cs="Courier New" w:hint="default"/>
+        <w:rFonts w:hint="default" w:ascii="Courier New" w:hAnsi="Courier New" w:cs="Courier New"/>
       </w:rPr>
     </w:lvl>
     <w:lvl w:ilvl="5" w:tplc="04160005" w:tentative="1">
@@ -4168,7 +3945,7 @@
         <w:ind w:left="5040" w:hanging="360"/>
       </w:pPr>
       <w:rPr>
-        <w:rFonts w:ascii="Wingdings" w:hAnsi="Wingdings" w:hint="default"/>
+        <w:rFonts w:hint="default" w:ascii="Wingdings" w:hAnsi="Wingdings"/>
       </w:rPr>
     </w:lvl>
     <w:lvl w:ilvl="6" w:tplc="04160001" w:tentative="1">
@@ -4180,7 +3957,7 @@
         <w:ind w:left="5760" w:hanging="360"/>
       </w:pPr>
       <w:rPr>
-        <w:rFonts w:ascii="Symbol" w:hAnsi="Symbol" w:hint="default"/>
+        <w:rFonts w:hint="default" w:ascii="Symbol" w:hAnsi="Symbol"/>
       </w:rPr>
     </w:lvl>
     <w:lvl w:ilvl="7" w:tplc="04160003" w:tentative="1">
@@ -4192,7 +3969,7 @@
         <w:ind w:left="6480" w:hanging="360"/>
       </w:pPr>
       <w:rPr>
-        <w:rFonts w:ascii="Courier New" w:hAnsi="Courier New" w:cs="Courier New" w:hint="default"/>
+        <w:rFonts w:hint="default" w:ascii="Courier New" w:hAnsi="Courier New" w:cs="Courier New"/>
       </w:rPr>
     </w:lvl>
     <w:lvl w:ilvl="8" w:tplc="04160005" w:tentative="1">
@@ -4204,7 +3981,7 @@
         <w:ind w:left="7200" w:hanging="360"/>
       </w:pPr>
       <w:rPr>
-        <w:rFonts w:ascii="Wingdings" w:hAnsi="Wingdings" w:hint="default"/>
+        <w:rFonts w:hint="default" w:ascii="Wingdings" w:hAnsi="Wingdings"/>
       </w:rPr>
     </w:lvl>
   </w:abstractNum>
@@ -4224,7 +4001,7 @@
         <w:ind w:left="360" w:hanging="360"/>
       </w:pPr>
       <w:rPr>
-        <w:rFonts w:ascii="Symbol" w:hAnsi="Symbol" w:hint="default"/>
+        <w:rFonts w:hint="default" w:ascii="Symbol" w:hAnsi="Symbol"/>
       </w:rPr>
     </w:lvl>
     <w:lvl w:ilvl="1">
@@ -4284,7 +4061,7 @@
         <w:ind w:left="360" w:hanging="360"/>
       </w:pPr>
       <w:rPr>
-        <w:rFonts w:ascii="Symbol" w:hAnsi="Symbol" w:hint="default"/>
+        <w:rFonts w:hint="default" w:ascii="Symbol" w:hAnsi="Symbol"/>
       </w:rPr>
     </w:lvl>
     <w:lvl w:ilvl="1">
@@ -4344,7 +4121,7 @@
         <w:ind w:left="360" w:hanging="360"/>
       </w:pPr>
       <w:rPr>
-        <w:rFonts w:ascii="Symbol" w:hAnsi="Symbol" w:hint="default"/>
+        <w:rFonts w:hint="default" w:ascii="Symbol" w:hAnsi="Symbol"/>
       </w:rPr>
     </w:lvl>
     <w:lvl w:ilvl="1">
@@ -4404,7 +4181,7 @@
         <w:ind w:left="360" w:hanging="360"/>
       </w:pPr>
       <w:rPr>
-        <w:rFonts w:ascii="Symbol" w:hAnsi="Symbol" w:hint="default"/>
+        <w:rFonts w:hint="default" w:ascii="Symbol" w:hAnsi="Symbol"/>
       </w:rPr>
     </w:lvl>
     <w:lvl w:ilvl="1">
@@ -4464,7 +4241,7 @@
         <w:ind w:left="360" w:hanging="360"/>
       </w:pPr>
       <w:rPr>
-        <w:rFonts w:ascii="Symbol" w:hAnsi="Symbol" w:hint="default"/>
+        <w:rFonts w:hint="default" w:ascii="Symbol" w:hAnsi="Symbol"/>
       </w:rPr>
     </w:lvl>
     <w:lvl w:ilvl="1">
@@ -4534,7 +4311,7 @@
           <w:ind w:left="720" w:hanging="360"/>
         </w:pPr>
         <w:rPr>
-          <w:rFonts w:ascii="Symbol" w:hAnsi="Symbol" w:hint="default"/>
+          <w:rFonts w:hint="default" w:ascii="Symbol" w:hAnsi="Symbol"/>
         </w:rPr>
       </w:lvl>
     </w:lvlOverride>
@@ -4587,7 +4364,7 @@
           <w:ind w:left="1080" w:hanging="360"/>
         </w:pPr>
         <w:rPr>
-          <w:rFonts w:ascii="Symbol" w:hAnsi="Symbol" w:hint="default"/>
+          <w:rFonts w:hint="default" w:ascii="Symbol" w:hAnsi="Symbol"/>
         </w:rPr>
       </w:lvl>
     </w:lvlOverride>
@@ -4630,7 +4407,7 @@
   <w:docDefaults>
     <w:rPrDefault>
       <w:rPr>
-        <w:rFonts w:ascii="Times New Roman" w:eastAsia="Times New Roman" w:hAnsi="Times New Roman" w:cs="Times New Roman"/>
+        <w:rFonts w:ascii="Times New Roman" w:hAnsi="Times New Roman" w:eastAsia="Times New Roman" w:cs="Times New Roman"/>
         <w:lang w:val="pt-BR" w:eastAsia="pt-BR" w:bidi="ar-SA"/>
       </w:rPr>
     </w:rPrDefault>
@@ -4656,22 +4433,22 @@
     <w:lsdException w:name="index 7" w:semiHidden="1" w:unhideWhenUsed="1"/>
     <w:lsdException w:name="index 8" w:semiHidden="1" w:unhideWhenUsed="1"/>
     <w:lsdException w:name="index 9" w:semiHidden="1" w:unhideWhenUsed="1"/>
-    <w:lsdException w:name="toc 1" w:semiHidden="1" w:uiPriority="39" w:unhideWhenUsed="1"/>
-    <w:lsdException w:name="toc 2" w:semiHidden="1" w:uiPriority="39" w:unhideWhenUsed="1"/>
-    <w:lsdException w:name="toc 3" w:semiHidden="1" w:uiPriority="39" w:unhideWhenUsed="1"/>
-    <w:lsdException w:name="toc 4" w:semiHidden="1" w:uiPriority="39" w:unhideWhenUsed="1"/>
-    <w:lsdException w:name="toc 5" w:semiHidden="1" w:uiPriority="39" w:unhideWhenUsed="1"/>
-    <w:lsdException w:name="toc 6" w:semiHidden="1" w:uiPriority="39" w:unhideWhenUsed="1"/>
-    <w:lsdException w:name="toc 7" w:semiHidden="1" w:uiPriority="39" w:unhideWhenUsed="1"/>
-    <w:lsdException w:name="toc 8" w:semiHidden="1" w:uiPriority="39" w:unhideWhenUsed="1"/>
-    <w:lsdException w:name="toc 9" w:semiHidden="1" w:uiPriority="39" w:unhideWhenUsed="1"/>
+    <w:lsdException w:name="toc 1" w:uiPriority="39" w:semiHidden="1" w:unhideWhenUsed="1"/>
+    <w:lsdException w:name="toc 2" w:uiPriority="39" w:semiHidden="1" w:unhideWhenUsed="1"/>
+    <w:lsdException w:name="toc 3" w:uiPriority="39" w:semiHidden="1" w:unhideWhenUsed="1"/>
+    <w:lsdException w:name="toc 4" w:uiPriority="39" w:semiHidden="1" w:unhideWhenUsed="1"/>
+    <w:lsdException w:name="toc 5" w:uiPriority="39" w:semiHidden="1" w:unhideWhenUsed="1"/>
+    <w:lsdException w:name="toc 6" w:uiPriority="39" w:semiHidden="1" w:unhideWhenUsed="1"/>
+    <w:lsdException w:name="toc 7" w:uiPriority="39" w:semiHidden="1" w:unhideWhenUsed="1"/>
+    <w:lsdException w:name="toc 8" w:uiPriority="39" w:semiHidden="1" w:unhideWhenUsed="1"/>
+    <w:lsdException w:name="toc 9" w:uiPriority="39" w:semiHidden="1" w:unhideWhenUsed="1"/>
     <w:lsdException w:name="Normal Indent" w:semiHidden="1" w:unhideWhenUsed="1"/>
     <w:lsdException w:name="footnote text" w:semiHidden="1" w:unhideWhenUsed="1"/>
     <w:lsdException w:name="annotation text" w:semiHidden="1" w:unhideWhenUsed="1"/>
     <w:lsdException w:name="header" w:semiHidden="1" w:unhideWhenUsed="1"/>
     <w:lsdException w:name="footer" w:semiHidden="1" w:unhideWhenUsed="1"/>
     <w:lsdException w:name="index heading" w:semiHidden="1" w:unhideWhenUsed="1"/>
-    <w:lsdException w:name="caption" w:semiHidden="1" w:uiPriority="35" w:unhideWhenUsed="1" w:qFormat="1"/>
+    <w:lsdException w:name="caption" w:uiPriority="35" w:semiHidden="1" w:unhideWhenUsed="1" w:qFormat="1"/>
     <w:lsdException w:name="table of figures" w:semiHidden="1" w:unhideWhenUsed="1"/>
     <w:lsdException w:name="envelope address" w:semiHidden="1" w:unhideWhenUsed="1"/>
     <w:lsdException w:name="envelope return" w:semiHidden="1" w:unhideWhenUsed="1"/>
@@ -4702,7 +4479,7 @@
     <w:lsdException w:name="Title" w:uiPriority="10" w:qFormat="1"/>
     <w:lsdException w:name="Closing" w:semiHidden="1" w:unhideWhenUsed="1"/>
     <w:lsdException w:name="Signature" w:semiHidden="1" w:unhideWhenUsed="1"/>
-    <w:lsdException w:name="Default Paragraph Font" w:semiHidden="1" w:uiPriority="1" w:unhideWhenUsed="1"/>
+    <w:lsdException w:name="Default Paragraph Font" w:uiPriority="1" w:semiHidden="1" w:unhideWhenUsed="1"/>
     <w:lsdException w:name="Body Text" w:semiHidden="1" w:unhideWhenUsed="1"/>
     <w:lsdException w:name="Body Text Indent" w:semiHidden="1" w:unhideWhenUsed="1"/>
     <w:lsdException w:name="List Continue" w:semiHidden="1" w:unhideWhenUsed="1"/>
@@ -4902,8 +4679,8 @@
     <w:lsdException w:name="Subtle Reference" w:uiPriority="31" w:qFormat="1"/>
     <w:lsdException w:name="Intense Reference" w:uiPriority="32" w:qFormat="1"/>
     <w:lsdException w:name="Book Title" w:uiPriority="33" w:qFormat="1"/>
-    <w:lsdException w:name="Bibliography" w:semiHidden="1" w:uiPriority="37" w:unhideWhenUsed="1"/>
-    <w:lsdException w:name="TOC Heading" w:semiHidden="1" w:uiPriority="39" w:unhideWhenUsed="1" w:qFormat="1"/>
+    <w:lsdException w:name="Bibliography" w:uiPriority="37" w:semiHidden="1" w:unhideWhenUsed="1"/>
+    <w:lsdException w:name="TOC Heading" w:uiPriority="39" w:semiHidden="1" w:unhideWhenUsed="1" w:qFormat="1"/>
     <w:lsdException w:name="Plain Table 1" w:uiPriority="41"/>
     <w:lsdException w:name="Plain Table 2" w:uiPriority="42"/>
     <w:lsdException w:name="Plain Table 3" w:uiPriority="43"/>
@@ -5009,7 +4786,7 @@
     <w:lsdException w:name="List Table 6 Colorful Accent 6" w:uiPriority="51"/>
     <w:lsdException w:name="List Table 7 Colorful Accent 6" w:uiPriority="52"/>
   </w:latentStyles>
-  <w:style w:type="paragraph" w:default="1" w:styleId="Normal">
+  <w:style w:type="paragraph" w:styleId="Normal" w:default="1">
     <w:name w:val="Normal"/>
     <w:qFormat/>
     <w:rsid w:val="00A879E8"/>
@@ -5186,13 +4963,13 @@
       <w:szCs w:val="18"/>
     </w:rPr>
   </w:style>
-  <w:style w:type="character" w:default="1" w:styleId="Fontepargpadro">
+  <w:style w:type="character" w:styleId="Fontepargpadro" w:default="1">
     <w:name w:val="Default Paragraph Font"/>
     <w:uiPriority w:val="1"/>
     <w:semiHidden/>
     <w:unhideWhenUsed/>
   </w:style>
-  <w:style w:type="table" w:default="1" w:styleId="Tabelanormal">
+  <w:style w:type="table" w:styleId="Tabelanormal" w:default="1">
     <w:name w:val="Normal Table"/>
     <w:uiPriority w:val="99"/>
     <w:semiHidden/>
@@ -5207,13 +4984,13 @@
       </w:tblCellMar>
     </w:tblPr>
   </w:style>
-  <w:style w:type="numbering" w:default="1" w:styleId="Semlista">
+  <w:style w:type="numbering" w:styleId="Semlista" w:default="1">
     <w:name w:val="No List"/>
     <w:uiPriority w:val="99"/>
     <w:semiHidden/>
     <w:unhideWhenUsed/>
   </w:style>
-  <w:style w:type="paragraph" w:customStyle="1" w:styleId="Paragraph2">
+  <w:style w:type="paragraph" w:styleId="Paragraph2" w:customStyle="1">
     <w:name w:val="Paragraph2"/>
     <w:basedOn w:val="Normal"/>
     <w:rsid w:val="00A879E8"/>
@@ -5346,7 +5123,7 @@
     <w:semiHidden/>
     <w:rsid w:val="00A879E8"/>
   </w:style>
-  <w:style w:type="paragraph" w:customStyle="1" w:styleId="Bullet1">
+  <w:style w:type="paragraph" w:styleId="Bullet1" w:customStyle="1">
     <w:name w:val="Bullet1"/>
     <w:basedOn w:val="Normal"/>
     <w:rsid w:val="00A879E8"/>
@@ -5354,7 +5131,7 @@
       <w:ind w:left="720" w:hanging="432"/>
     </w:pPr>
   </w:style>
-  <w:style w:type="paragraph" w:customStyle="1" w:styleId="Bullet2">
+  <w:style w:type="paragraph" w:styleId="Bullet2" w:customStyle="1">
     <w:name w:val="Bullet2"/>
     <w:basedOn w:val="Normal"/>
     <w:rsid w:val="00A879E8"/>
@@ -5365,7 +5142,7 @@
       <w:color w:val="000080"/>
     </w:rPr>
   </w:style>
-  <w:style w:type="paragraph" w:customStyle="1" w:styleId="Tabletext">
+  <w:style w:type="paragraph" w:styleId="Tabletext" w:customStyle="1">
     <w:name w:val="Tabletext"/>
     <w:basedOn w:val="Normal"/>
     <w:rsid w:val="00A879E8"/>
@@ -5413,7 +5190,7 @@
       <w:keepNext/>
       <w:keepLines/>
       <w:pBdr>
-        <w:bottom w:val="single" w:sz="6" w:space="0" w:color="000000"/>
+        <w:bottom w:val="single" w:color="000000" w:sz="6" w:space="0"/>
       </w:pBdr>
       <w:spacing w:before="40" w:after="40"/>
       <w:ind w:left="360" w:hanging="360"/>
@@ -5423,7 +5200,7 @@
       <w:szCs w:val="16"/>
     </w:rPr>
   </w:style>
-  <w:style w:type="paragraph" w:customStyle="1" w:styleId="MainTitle">
+  <w:style w:type="paragraph" w:styleId="MainTitle" w:customStyle="1">
     <w:name w:val="Main Title"/>
     <w:basedOn w:val="Normal"/>
     <w:rsid w:val="00A879E8"/>
@@ -5440,7 +5217,7 @@
       <w:szCs w:val="32"/>
     </w:rPr>
   </w:style>
-  <w:style w:type="paragraph" w:customStyle="1" w:styleId="Paragraph1">
+  <w:style w:type="paragraph" w:styleId="Paragraph1" w:customStyle="1">
     <w:name w:val="Paragraph1"/>
     <w:basedOn w:val="Normal"/>
     <w:rsid w:val="00A879E8"/>
@@ -5449,7 +5226,7 @@
       <w:jc w:val="both"/>
     </w:pPr>
   </w:style>
-  <w:style w:type="paragraph" w:customStyle="1" w:styleId="Paragraph3">
+  <w:style w:type="paragraph" w:styleId="Paragraph3" w:customStyle="1">
     <w:name w:val="Paragraph3"/>
     <w:basedOn w:val="Normal"/>
     <w:rsid w:val="00A879E8"/>
@@ -5459,7 +5236,7 @@
       <w:jc w:val="both"/>
     </w:pPr>
   </w:style>
-  <w:style w:type="paragraph" w:customStyle="1" w:styleId="Paragraph4">
+  <w:style w:type="paragraph" w:styleId="Paragraph4" w:customStyle="1">
     <w:name w:val="Paragraph4"/>
     <w:basedOn w:val="Normal"/>
     <w:rsid w:val="00A879E8"/>
@@ -5550,7 +5327,7 @@
       <w:u w:val="single"/>
     </w:rPr>
   </w:style>
-  <w:style w:type="paragraph" w:customStyle="1" w:styleId="Body">
+  <w:style w:type="paragraph" w:styleId="Body" w:customStyle="1">
     <w:name w:val="Body"/>
     <w:basedOn w:val="Normal"/>
     <w:rsid w:val="00A879E8"/>
@@ -5560,7 +5337,7 @@
       <w:jc w:val="both"/>
     </w:pPr>
   </w:style>
-  <w:style w:type="paragraph" w:customStyle="1" w:styleId="Bullet">
+  <w:style w:type="paragraph" w:styleId="Bullet" w:customStyle="1">
     <w:name w:val="Bullet"/>
     <w:basedOn w:val="Normal"/>
     <w:rsid w:val="00A879E8"/>
@@ -5574,7 +5351,7 @@
       <w:jc w:val="both"/>
     </w:pPr>
   </w:style>
-  <w:style w:type="paragraph" w:customStyle="1" w:styleId="InfoBlue">
+  <w:style w:type="paragraph" w:styleId="InfoBlue" w:customStyle="1">
     <w:name w:val="InfoBlue"/>
     <w:basedOn w:val="Normal"/>
     <w:next w:val="Corpodetexto"/>
@@ -5616,12 +5393,12 @@
       <w:u w:val="single"/>
     </w:rPr>
   </w:style>
-  <w:style w:type="character" w:customStyle="1" w:styleId="tw4winNone">
+  <w:style w:type="character" w:styleId="tw4winNone" w:customStyle="1">
     <w:name w:val="tw4winNone"/>
     <w:basedOn w:val="Fontepargpadro"/>
     <w:rsid w:val="00A879E8"/>
   </w:style>
-  <w:style w:type="character" w:customStyle="1" w:styleId="tw4winExternal">
+  <w:style w:type="character" w:styleId="tw4winExternal" w:customStyle="1">
     <w:name w:val="tw4winExternal"/>
     <w:rsid w:val="00A879E8"/>
     <w:rPr>
@@ -5630,7 +5407,7 @@
       <w:color w:val="808080"/>
     </w:rPr>
   </w:style>
-  <w:style w:type="character" w:customStyle="1" w:styleId="tw4winInternal">
+  <w:style w:type="character" w:styleId="tw4winInternal" w:customStyle="1">
     <w:name w:val="tw4winInternal"/>
     <w:rsid w:val="00A879E8"/>
     <w:rPr>
@@ -5639,7 +5416,7 @@
       <w:color w:val="FF0000"/>
     </w:rPr>
   </w:style>
-  <w:style w:type="character" w:customStyle="1" w:styleId="tw4winMark">
+  <w:style w:type="character" w:styleId="tw4winMark" w:customStyle="1">
     <w:name w:val="tw4winMark"/>
     <w:rsid w:val="00A879E8"/>
     <w:rPr>
@@ -5651,7 +5428,7 @@
       <w:vertAlign w:val="subscript"/>
     </w:rPr>
   </w:style>
-  <w:style w:type="character" w:customStyle="1" w:styleId="tw4winError">
+  <w:style w:type="character" w:styleId="tw4winError" w:customStyle="1">
     <w:name w:val="tw4winError"/>
     <w:rsid w:val="00A879E8"/>
     <w:rPr>
@@ -5661,14 +5438,14 @@
       <w:szCs w:val="40"/>
     </w:rPr>
   </w:style>
-  <w:style w:type="character" w:customStyle="1" w:styleId="tw4winTerm">
+  <w:style w:type="character" w:styleId="tw4winTerm" w:customStyle="1">
     <w:name w:val="tw4winTerm"/>
     <w:rsid w:val="00A879E8"/>
     <w:rPr>
       <w:color w:val="0000FF"/>
     </w:rPr>
   </w:style>
-  <w:style w:type="character" w:customStyle="1" w:styleId="tw4winPopup">
+  <w:style w:type="character" w:styleId="tw4winPopup" w:customStyle="1">
     <w:name w:val="tw4winPopup"/>
     <w:rsid w:val="00A879E8"/>
     <w:rPr>
@@ -5677,7 +5454,7 @@
       <w:color w:val="008000"/>
     </w:rPr>
   </w:style>
-  <w:style w:type="character" w:customStyle="1" w:styleId="tw4winJump">
+  <w:style w:type="character" w:styleId="tw4winJump" w:customStyle="1">
     <w:name w:val="tw4winJump"/>
     <w:rsid w:val="00A879E8"/>
     <w:rPr>
@@ -5686,7 +5463,7 @@
       <w:color w:val="008080"/>
     </w:rPr>
   </w:style>
-  <w:style w:type="character" w:customStyle="1" w:styleId="DONOTTRANSLATE">
+  <w:style w:type="character" w:styleId="DONOTTRANSLATE" w:customStyle="1">
     <w:name w:val="DO_NOT_TRANSLATE"/>
     <w:rsid w:val="00A879E8"/>
     <w:rPr>
@@ -5712,7 +5489,7 @@
       <w:szCs w:val="16"/>
     </w:rPr>
   </w:style>
-  <w:style w:type="character" w:customStyle="1" w:styleId="TextodebaloChar">
+  <w:style w:type="character" w:styleId="TextodebaloChar" w:customStyle="1">
     <w:name w:val="Texto de balão Char"/>
     <w:link w:val="Textodebalo"/>
     <w:uiPriority w:val="99"/>

</xml_diff>

<commit_message>
Atualização das classes de controle do guia de análise
</commit_message>
<xml_diff>
--- a/Gerenciamento/Guia Análise e Projeto MaisTransporte.docx
+++ b/Gerenciamento/Guia Análise e Projeto MaisTransporte.docx
@@ -1039,11 +1039,11 @@
     <w:p>
       <w:pPr>
         <w:pStyle w:val="NormalWeb"/>
-        <w:spacing w:before="0" w:beforeAutospacing="0" w:after="0" w:afterAutospacing="0"/>
+        <w:spacing w:before="0" w:beforeAutospacing="off" w:after="0" w:afterAutospacing="off"/>
         <w:ind w:left="720"/>
         <w:jc w:val="both"/>
         <w:rPr>
-          <w:color w:val="000000"/>
+          <w:color w:val="000000" w:themeColor="text1" w:themeTint="FF" w:themeShade="FF"/>
         </w:rPr>
       </w:pPr>
       <w:r>
@@ -1107,11 +1107,19 @@
         <w:t xml:space="preserve"> apresenta um exemplo desse mapeamento.</w:t>
       </w:r>
       <w:r>
-        <w:rPr>
-          <w:color w:val="000000"/>
-        </w:rPr>
         <w:tab/>
       </w:r>
+    </w:p>
+    <w:p>
+      <w:pPr>
+        <w:pStyle w:val="NormalWeb"/>
+        <w:spacing w:before="0" w:beforeAutospacing="off" w:after="0" w:afterAutospacing="off"/>
+        <w:ind w:left="720"/>
+        <w:jc w:val="both"/>
+        <w:rPr>
+          <w:color w:val="000000" w:themeColor="text1" w:themeTint="FF" w:themeShade="FF"/>
+        </w:rPr>
+      </w:pPr>
       <w:r>
         <w:rPr>
           <w:noProof/>
@@ -1188,53 +1196,51 @@
           </mc:Fallback>
         </mc:AlternateContent>
       </w:r>
-      <w:r>
-        <w:rPr>
-          <w:noProof/>
-          <w:color w:val="000000"/>
-        </w:rPr>
+    </w:p>
+    <w:p>
+      <w:pPr>
+        <w:pStyle w:val="NormalWeb"/>
+        <w:bidi w:val="0"/>
+        <w:spacing w:before="0" w:beforeAutospacing="off" w:after="0" w:afterAutospacing="off" w:line="240" w:lineRule="auto"/>
+        <w:ind w:left="720" w:right="0"/>
+        <w:jc w:val="both"/>
+      </w:pPr>
+      <w:r>
         <w:drawing>
-          <wp:inline distT="0" distB="0" distL="0" distR="0" wp14:anchorId="22C5560A" wp14:editId="067FF4E3">
-            <wp:extent cx="5105400" cy="1800225"/>
+          <wp:inline wp14:editId="4902600F" wp14:anchorId="7EC95F20">
+            <wp:extent cx="1428750" cy="1038225"/>
             <wp:effectExtent l="0" t="0" r="0" b="0"/>
-            <wp:docPr id="11" name="Imagem 1"/>
+            <wp:docPr id="126786569" name="" title=""/>
             <wp:cNvGraphicFramePr>
-              <a:graphicFrameLocks xmlns:a="http://schemas.openxmlformats.org/drawingml/2006/main" noChangeAspect="1"/>
+              <a:graphicFrameLocks noChangeAspect="1"/>
             </wp:cNvGraphicFramePr>
-            <a:graphic xmlns:a="http://schemas.openxmlformats.org/drawingml/2006/main">
+            <a:graphic>
               <a:graphicData uri="http://schemas.openxmlformats.org/drawingml/2006/picture">
-                <pic:pic xmlns:pic="http://schemas.openxmlformats.org/drawingml/2006/picture">
+                <pic:pic>
                   <pic:nvPicPr>
-                    <pic:cNvPr id="0" name="Imagem 1"/>
-                    <pic:cNvPicPr>
-                      <a:picLocks noChangeAspect="1" noChangeArrowheads="1"/>
-                    </pic:cNvPicPr>
+                    <pic:cNvPr id="0" name=""/>
+                    <pic:cNvPicPr/>
                   </pic:nvPicPr>
                   <pic:blipFill>
-                    <a:blip r:embed="rId12">
+                    <a:blip r:embed="Ra323475627c84d25">
                       <a:extLst>
-                        <a:ext uri="{28A0092B-C50C-407E-A947-70E740481C1C}">
-                          <a14:useLocalDpi xmlns:a14="http://schemas.microsoft.com/office/drawing/2010/main" val="0"/>
+                        <a:ext xmlns:a="http://schemas.openxmlformats.org/drawingml/2006/main" uri="{28A0092B-C50C-407E-A947-70E740481C1C}">
+                          <a14:useLocalDpi val="0"/>
                         </a:ext>
                       </a:extLst>
                     </a:blip>
-                    <a:srcRect/>
                     <a:stretch>
                       <a:fillRect/>
                     </a:stretch>
                   </pic:blipFill>
-                  <pic:spPr bwMode="auto">
+                  <pic:spPr>
                     <a:xfrm>
                       <a:off x="0" y="0"/>
-                      <a:ext cx="5105400" cy="1800225"/>
+                      <a:ext cx="1428750" cy="1038225"/>
                     </a:xfrm>
                     <a:prstGeom prst="rect">
                       <a:avLst/>
                     </a:prstGeom>
-                    <a:noFill/>
-                    <a:ln>
-                      <a:noFill/>
-                    </a:ln>
                   </pic:spPr>
                 </pic:pic>
               </a:graphicData>
@@ -1242,6 +1248,64 @@
           </wp:inline>
         </w:drawing>
       </w:r>
+      <w:r>
+        <w:rPr/>
+        <w:t xml:space="preserve">                                        </w:t>
+      </w:r>
+      <w:r>
+        <w:drawing>
+          <wp:inline wp14:editId="1504BA11" wp14:anchorId="7A1118BA">
+            <wp:extent cx="1266825" cy="800100"/>
+            <wp:effectExtent l="0" t="0" r="0" b="0"/>
+            <wp:docPr id="1996774611" name="" title=""/>
+            <wp:cNvGraphicFramePr>
+              <a:graphicFrameLocks noChangeAspect="1"/>
+            </wp:cNvGraphicFramePr>
+            <a:graphic>
+              <a:graphicData uri="http://schemas.openxmlformats.org/drawingml/2006/picture">
+                <pic:pic>
+                  <pic:nvPicPr>
+                    <pic:cNvPr id="0" name=""/>
+                    <pic:cNvPicPr/>
+                  </pic:nvPicPr>
+                  <pic:blipFill>
+                    <a:blip r:embed="R6bc1e1e479f54747">
+                      <a:extLst>
+                        <a:ext xmlns:a="http://schemas.openxmlformats.org/drawingml/2006/main" uri="{28A0092B-C50C-407E-A947-70E740481C1C}">
+                          <a14:useLocalDpi val="0"/>
+                        </a:ext>
+                      </a:extLst>
+                    </a:blip>
+                    <a:stretch>
+                      <a:fillRect/>
+                    </a:stretch>
+                  </pic:blipFill>
+                  <pic:spPr>
+                    <a:xfrm>
+                      <a:off x="0" y="0"/>
+                      <a:ext cx="1266825" cy="800100"/>
+                    </a:xfrm>
+                    <a:prstGeom prst="rect">
+                      <a:avLst/>
+                    </a:prstGeom>
+                  </pic:spPr>
+                </pic:pic>
+              </a:graphicData>
+            </a:graphic>
+          </wp:inline>
+        </w:drawing>
+      </w:r>
+    </w:p>
+    <w:p>
+      <w:pPr>
+        <w:pStyle w:val="NormalWeb"/>
+        <w:spacing w:before="0" w:beforeAutospacing="off" w:after="0" w:afterAutospacing="off"/>
+        <w:ind w:left="720"/>
+        <w:jc w:val="center"/>
+        <w:rPr>
+          <w:color w:val="000000"/>
+        </w:rPr>
+      </w:pPr>
     </w:p>
     <w:p>
       <w:pPr>

</xml_diff>

<commit_message>
Correção do mapeamento das classes de fronteiras e classes de controle.
</commit_message>
<xml_diff>
--- a/Gerenciamento/Guia Análise e Projeto MaisTransporte.docx
+++ b/Gerenciamento/Guia Análise e Projeto MaisTransporte.docx
@@ -70,34 +70,7 @@
           <w:szCs w:val="28"/>
           <w:lang w:val="pt-BR"/>
         </w:rPr>
-        <w:t>Versão &lt;</w:t>
-      </w:r>
-      <w:r>
-        <w:rPr>
-          <w:rFonts w:ascii="Times New Roman" w:hAnsi="Times New Roman"/>
-          <w:sz w:val="28"/>
-          <w:szCs w:val="28"/>
-          <w:lang w:val="pt-BR"/>
-        </w:rPr>
-        <w:t>2</w:t>
-      </w:r>
-      <w:r>
-        <w:rPr>
-          <w:rFonts w:ascii="Times New Roman" w:hAnsi="Times New Roman"/>
-          <w:sz w:val="28"/>
-          <w:szCs w:val="28"/>
-          <w:lang w:val="pt-BR"/>
-        </w:rPr>
-        <w:t>.0&gt;</w:t>
-      </w:r>
-    </w:p>
-    <w:p>
-      <w:pPr>
-        <w:pStyle w:val="InfoBlue"/>
-        <w:rPr/>
-      </w:pPr>
-      <w:r>
-        <w:rPr/>
+        <w:t>Versão &lt;2.0&gt;</w:t>
       </w:r>
     </w:p>
     <w:p>
@@ -122,19 +95,11 @@
           <w:textDirection w:val="lrTb"/>
           <w:docGrid w:type="default" w:linePitch="100" w:charSpace="8192"/>
         </w:sectPr>
-        <w:pStyle w:val="Ttulododocumento"/>
-        <w:rPr>
-          <w:sz w:val="28"/>
-          <w:szCs w:val="28"/>
-          <w:lang w:val="pt-BR"/>
-        </w:rPr>
-      </w:pPr>
-      <w:r>
-        <w:rPr>
-          <w:sz w:val="28"/>
-          <w:szCs w:val="28"/>
-          <w:lang w:val="pt-BR"/>
-        </w:rPr>
+        <w:pStyle w:val="InfoBlue"/>
+        <w:rPr/>
+      </w:pPr>
+      <w:r>
+        <w:rPr/>
       </w:r>
     </w:p>
     <w:p>
@@ -193,6 +158,7 @@
             <w:rPr>
               <w:webHidden/>
               <w:rStyle w:val="Vnculodendice"/>
+              <w:vanish w:val="false"/>
               <w:lang w:val="pt-BR"/>
             </w:rPr>
             <w:instrText xml:space="preserve"> TOC \z \o "1-3" \u \h</w:instrText>
@@ -201,6 +167,7 @@
             <w:rPr>
               <w:webHidden/>
               <w:rStyle w:val="Vnculodendice"/>
+              <w:vanish w:val="false"/>
               <w:lang w:val="pt-BR"/>
             </w:rPr>
             <w:fldChar w:fldCharType="separate"/>
@@ -210,6 +177,7 @@
               <w:rPr>
                 <w:webHidden/>
                 <w:rStyle w:val="Vnculodendice"/>
+                <w:vanish w:val="false"/>
                 <w:lang w:val="pt-BR"/>
               </w:rPr>
               <w:t>Introdução</w:t>
@@ -241,6 +209,7 @@
               <w:rPr>
                 <w:webHidden/>
                 <w:rStyle w:val="Vnculodendice"/>
+                <w:vanish w:val="false"/>
                 <w:lang w:val="pt-BR"/>
               </w:rPr>
               <w:t>Mapeamento</w:t>
@@ -272,6 +241,7 @@
               <w:rPr>
                 <w:webHidden/>
                 <w:rStyle w:val="Vnculodendice"/>
+                <w:vanish w:val="false"/>
                 <w:lang w:val="pt-BR"/>
               </w:rPr>
               <w:t>Classe de fronteira</w:t>
@@ -303,6 +273,7 @@
               <w:rPr>
                 <w:webHidden/>
                 <w:rStyle w:val="Vnculodendice"/>
+                <w:vanish w:val="false"/>
                 <w:lang w:val="pt-BR"/>
               </w:rPr>
               <w:t>Classes do tipo Entity</w:t>
@@ -334,6 +305,7 @@
               <w:rPr>
                 <w:webHidden/>
                 <w:rStyle w:val="Vnculodendice"/>
+                <w:vanish w:val="false"/>
                 <w:lang w:val="pt-BR"/>
               </w:rPr>
               <w:t>Classe do tipo EntityCollection</w:t>
@@ -456,9 +428,9 @@
           <w:lang w:val="pt-BR"/>
         </w:rPr>
       </w:pPr>
-      <w:bookmarkStart w:id="0" w:name="_Toc321330753"/>
+      <w:bookmarkStart w:id="0" w:name="_Toc456598586"/>
       <w:bookmarkStart w:id="1" w:name="_Toc18206175"/>
-      <w:bookmarkStart w:id="2" w:name="_Toc456598586"/>
+      <w:bookmarkStart w:id="2" w:name="_Toc321330753"/>
       <w:r>
         <w:rPr>
           <w:rFonts w:ascii="Times New Roman" w:hAnsi="Times New Roman"/>
@@ -497,8 +469,6 @@
           <w:color w:val="000000"/>
         </w:rPr>
       </w:pPr>
-      <w:bookmarkStart w:id="3" w:name="_Toc18206176"/>
-      <w:bookmarkStart w:id="4" w:name="_Toc456598587"/>
       <w:r>
         <w:rPr>
           <w:color w:val="000000"/>
@@ -521,8 +491,6 @@
           <w:lang w:val="pt-BR"/>
         </w:rPr>
       </w:r>
-      <w:bookmarkStart w:id="5" w:name="_Toc321330754"/>
-      <w:bookmarkStart w:id="6" w:name="_Toc321330754"/>
     </w:p>
     <w:p>
       <w:pPr>
@@ -533,7 +501,7 @@
           <w:lang w:val="pt-BR"/>
         </w:rPr>
       </w:pPr>
-      <w:bookmarkStart w:id="7" w:name="_Toc321330754"/>
+      <w:bookmarkStart w:id="3" w:name="_Toc321330754"/>
       <w:r>
         <w:rPr>
           <w:rFonts w:ascii="Times New Roman" w:hAnsi="Times New Roman"/>
@@ -541,7 +509,7 @@
         </w:rPr>
         <w:t>Mapeamento</w:t>
       </w:r>
-      <w:bookmarkEnd w:id="7"/>
+      <w:bookmarkEnd w:id="3"/>
     </w:p>
     <w:p>
       <w:pPr>
@@ -586,7 +554,7 @@
           <w:lang w:val="pt-BR"/>
         </w:rPr>
       </w:pPr>
-      <w:bookmarkStart w:id="8" w:name="_Toc321330755"/>
+      <w:bookmarkStart w:id="4" w:name="_Toc321330755"/>
       <w:r>
         <w:rPr>
           <w:rFonts w:ascii="Times New Roman" w:hAnsi="Times New Roman"/>
@@ -596,7 +564,7 @@
         </w:rPr>
         <w:t>Classe de fronteira</w:t>
       </w:r>
-      <w:bookmarkEnd w:id="8"/>
+      <w:bookmarkEnd w:id="4"/>
     </w:p>
     <w:p>
       <w:pPr>
@@ -663,33 +631,19 @@
         <w:rPr>
           <w:color w:val="000000"/>
         </w:rPr>
-      </w:r>
-    </w:p>
-    <w:p>
-      <w:pPr>
-        <w:pStyle w:val="NormalWeb"/>
-        <w:spacing w:beforeAutospacing="0" w:before="0" w:afterAutospacing="0" w:after="0"/>
-        <w:rPr>
-          <w:color w:val="000000"/>
-        </w:rPr>
-      </w:pPr>
-      <w:r>
-        <w:rPr>
-          <w:color w:val="000000"/>
-        </w:rPr>
         <w:drawing>
-          <wp:anchor behindDoc="0" distT="0" distB="0" distL="0" distR="0" simplePos="0" locked="0" layoutInCell="0" allowOverlap="1" relativeHeight="5">
+          <wp:anchor behindDoc="0" distT="0" distB="0" distL="0" distR="0" simplePos="0" locked="0" layoutInCell="0" allowOverlap="1" relativeHeight="7">
             <wp:simplePos x="0" y="0"/>
             <wp:positionH relativeFrom="column">
-              <wp:posOffset>66675</wp:posOffset>
+              <wp:posOffset>1143000</wp:posOffset>
             </wp:positionH>
             <wp:positionV relativeFrom="paragraph">
-              <wp:posOffset>120015</wp:posOffset>
+              <wp:posOffset>150495</wp:posOffset>
             </wp:positionV>
-            <wp:extent cx="5810250" cy="5086350"/>
+            <wp:extent cx="3794125" cy="1431925"/>
             <wp:effectExtent l="0" t="0" r="0" b="0"/>
             <wp:wrapSquare wrapText="largest"/>
-            <wp:docPr id="1" name="Figura1" descr=""/>
+            <wp:docPr id="1" name="Figura4" descr=""/>
             <wp:cNvGraphicFramePr>
               <a:graphicFrameLocks xmlns:a="http://schemas.openxmlformats.org/drawingml/2006/main" noChangeAspect="1"/>
             </wp:cNvGraphicFramePr>
@@ -697,13 +651,14 @@
               <a:graphicData uri="http://schemas.openxmlformats.org/drawingml/2006/picture">
                 <pic:pic xmlns:pic="http://schemas.openxmlformats.org/drawingml/2006/picture">
                   <pic:nvPicPr>
-                    <pic:cNvPr id="1" name="Figura1" descr=""/>
+                    <pic:cNvPr id="1" name="Figura4" descr=""/>
                     <pic:cNvPicPr>
                       <a:picLocks noChangeAspect="1" noChangeArrowheads="1"/>
                     </pic:cNvPicPr>
                   </pic:nvPicPr>
                   <pic:blipFill>
                     <a:blip r:embed="rId3"/>
+                    <a:srcRect l="17536" t="21156" r="39923" b="50271"/>
                     <a:stretch>
                       <a:fillRect/>
                     </a:stretch>
@@ -711,7 +666,7 @@
                   <pic:spPr bwMode="auto">
                     <a:xfrm>
                       <a:off x="0" y="0"/>
-                      <a:ext cx="5810250" cy="5086350"/>
+                      <a:ext cx="3794125" cy="1431925"/>
                     </a:xfrm>
                     <a:prstGeom prst="rect">
                       <a:avLst/>
@@ -728,14 +683,14 @@
       <w:pPr>
         <w:pStyle w:val="NormalWeb"/>
         <w:spacing w:beforeAutospacing="0" w:before="0" w:afterAutospacing="0" w:after="0"/>
-        <w:ind w:left="720" w:hanging="0"/>
-        <w:jc w:val="center"/>
-        <w:rPr>
-          <w:color w:val="000000"/>
-        </w:rPr>
-      </w:pPr>
-      <w:r>
-        <w:rPr/>
+        <w:rPr>
+          <w:color w:val="000000"/>
+        </w:rPr>
+      </w:pPr>
+      <w:r>
+        <w:rPr>
+          <w:color w:val="000000"/>
+        </w:rPr>
       </w:r>
     </w:p>
     <w:p>
@@ -752,7 +707,6 @@
         <w:rPr>
           <w:color w:val="000000"/>
         </w:rPr>
-        <w:t>Figura 1 – Mapeamento das classes de fronteira</w:t>
       </w:r>
     </w:p>
     <w:p>
@@ -782,52 +736,9 @@
         </w:rPr>
       </w:pPr>
       <w:r>
-        <w:rPr/>
-        <w:drawing>
-          <wp:anchor behindDoc="0" distT="0" distB="0" distL="0" distR="0" simplePos="0" locked="0" layoutInCell="0" allowOverlap="1" relativeHeight="6">
-            <wp:simplePos x="0" y="0"/>
-            <wp:positionH relativeFrom="column">
-              <wp:align>center</wp:align>
-            </wp:positionH>
-            <wp:positionV relativeFrom="paragraph">
-              <wp:posOffset>635</wp:posOffset>
-            </wp:positionV>
-            <wp:extent cx="5486400" cy="4641850"/>
-            <wp:effectExtent l="0" t="0" r="0" b="0"/>
-            <wp:wrapSquare wrapText="largest"/>
-            <wp:docPr id="2" name="Figura3" descr=""/>
-            <wp:cNvGraphicFramePr>
-              <a:graphicFrameLocks xmlns:a="http://schemas.openxmlformats.org/drawingml/2006/main" noChangeAspect="1"/>
-            </wp:cNvGraphicFramePr>
-            <a:graphic xmlns:a="http://schemas.openxmlformats.org/drawingml/2006/main">
-              <a:graphicData uri="http://schemas.openxmlformats.org/drawingml/2006/picture">
-                <pic:pic xmlns:pic="http://schemas.openxmlformats.org/drawingml/2006/picture">
-                  <pic:nvPicPr>
-                    <pic:cNvPr id="2" name="Figura3" descr=""/>
-                    <pic:cNvPicPr>
-                      <a:picLocks noChangeAspect="1" noChangeArrowheads="1"/>
-                    </pic:cNvPicPr>
-                  </pic:nvPicPr>
-                  <pic:blipFill>
-                    <a:blip r:embed="rId4"/>
-                    <a:stretch>
-                      <a:fillRect/>
-                    </a:stretch>
-                  </pic:blipFill>
-                  <pic:spPr bwMode="auto">
-                    <a:xfrm>
-                      <a:off x="0" y="0"/>
-                      <a:ext cx="5486400" cy="4641850"/>
-                    </a:xfrm>
-                    <a:prstGeom prst="rect">
-                      <a:avLst/>
-                    </a:prstGeom>
-                  </pic:spPr>
-                </pic:pic>
-              </a:graphicData>
-            </a:graphic>
-          </wp:anchor>
-        </w:drawing>
+        <w:rPr>
+          <w:color w:val="000000"/>
+        </w:rPr>
       </w:r>
     </w:p>
     <w:p>
@@ -844,7 +755,6 @@
         <w:rPr>
           <w:color w:val="000000"/>
         </w:rPr>
-        <w:t>Figura 2 – Mapeamento das classes de fronteira</w:t>
       </w:r>
     </w:p>
     <w:p>
@@ -874,52 +784,9 @@
         </w:rPr>
       </w:pPr>
       <w:r>
-        <w:rPr/>
-        <w:drawing>
-          <wp:anchor behindDoc="0" distT="0" distB="0" distL="0" distR="0" simplePos="0" locked="0" layoutInCell="0" allowOverlap="1" relativeHeight="7">
-            <wp:simplePos x="0" y="0"/>
-            <wp:positionH relativeFrom="column">
-              <wp:align>center</wp:align>
-            </wp:positionH>
-            <wp:positionV relativeFrom="paragraph">
-              <wp:posOffset>635</wp:posOffset>
-            </wp:positionV>
-            <wp:extent cx="5486400" cy="3988435"/>
-            <wp:effectExtent l="0" t="0" r="0" b="0"/>
-            <wp:wrapSquare wrapText="largest"/>
-            <wp:docPr id="3" name="Figura4" descr=""/>
-            <wp:cNvGraphicFramePr>
-              <a:graphicFrameLocks xmlns:a="http://schemas.openxmlformats.org/drawingml/2006/main" noChangeAspect="1"/>
-            </wp:cNvGraphicFramePr>
-            <a:graphic xmlns:a="http://schemas.openxmlformats.org/drawingml/2006/main">
-              <a:graphicData uri="http://schemas.openxmlformats.org/drawingml/2006/picture">
-                <pic:pic xmlns:pic="http://schemas.openxmlformats.org/drawingml/2006/picture">
-                  <pic:nvPicPr>
-                    <pic:cNvPr id="3" name="Figura4" descr=""/>
-                    <pic:cNvPicPr>
-                      <a:picLocks noChangeAspect="1" noChangeArrowheads="1"/>
-                    </pic:cNvPicPr>
-                  </pic:nvPicPr>
-                  <pic:blipFill>
-                    <a:blip r:embed="rId5"/>
-                    <a:stretch>
-                      <a:fillRect/>
-                    </a:stretch>
-                  </pic:blipFill>
-                  <pic:spPr bwMode="auto">
-                    <a:xfrm>
-                      <a:off x="0" y="0"/>
-                      <a:ext cx="5486400" cy="3988435"/>
-                    </a:xfrm>
-                    <a:prstGeom prst="rect">
-                      <a:avLst/>
-                    </a:prstGeom>
-                  </pic:spPr>
-                </pic:pic>
-              </a:graphicData>
-            </a:graphic>
-          </wp:anchor>
-        </w:drawing>
+        <w:rPr>
+          <w:color w:val="000000"/>
+        </w:rPr>
       </w:r>
     </w:p>
     <w:p>
@@ -936,7 +803,119 @@
         <w:rPr>
           <w:color w:val="000000"/>
         </w:rPr>
-        <w:t>Figura 3 – Mapeamento das classes de fronteira</w:t>
+      </w:r>
+    </w:p>
+    <w:p>
+      <w:pPr>
+        <w:pStyle w:val="NormalWeb"/>
+        <w:spacing w:beforeAutospacing="0" w:before="0" w:afterAutospacing="0" w:after="0"/>
+        <w:ind w:left="720" w:hanging="0"/>
+        <w:jc w:val="center"/>
+        <w:rPr>
+          <w:color w:val="000000"/>
+        </w:rPr>
+      </w:pPr>
+      <w:r>
+        <w:rPr>
+          <w:color w:val="000000"/>
+        </w:rPr>
+      </w:r>
+    </w:p>
+    <w:p>
+      <w:pPr>
+        <w:pStyle w:val="NormalWeb"/>
+        <w:spacing w:beforeAutospacing="0" w:before="0" w:afterAutospacing="0" w:after="0"/>
+        <w:ind w:left="720" w:hanging="0"/>
+        <w:jc w:val="center"/>
+        <w:rPr>
+          <w:color w:val="000000"/>
+        </w:rPr>
+      </w:pPr>
+      <w:r>
+        <w:rPr>
+          <w:color w:val="000000"/>
+        </w:rPr>
+        <w:t>Figura 1 – Mapeamento das classes de fronteira</w:t>
+      </w:r>
+    </w:p>
+    <w:p>
+      <w:pPr>
+        <w:pStyle w:val="NormalWeb"/>
+        <w:spacing w:beforeAutospacing="0" w:before="0" w:afterAutospacing="0" w:after="0"/>
+        <w:ind w:left="720" w:hanging="0"/>
+        <w:jc w:val="center"/>
+        <w:rPr>
+          <w:color w:val="000000"/>
+        </w:rPr>
+      </w:pPr>
+      <w:r>
+        <w:rPr>
+          <w:color w:val="000000"/>
+        </w:rPr>
+      </w:r>
+    </w:p>
+    <w:p>
+      <w:pPr>
+        <w:pStyle w:val="NormalWeb"/>
+        <w:spacing w:beforeAutospacing="0" w:before="0" w:afterAutospacing="0" w:after="0"/>
+        <w:ind w:left="720" w:hanging="0"/>
+        <w:jc w:val="center"/>
+        <w:rPr>
+          <w:color w:val="000000"/>
+        </w:rPr>
+      </w:pPr>
+      <w:r>
+        <w:rPr>
+          <w:color w:val="000000"/>
+        </w:rPr>
+      </w:r>
+    </w:p>
+    <w:p>
+      <w:pPr>
+        <w:pStyle w:val="NormalWeb"/>
+        <w:spacing w:beforeAutospacing="0" w:before="0" w:afterAutospacing="0" w:after="0"/>
+        <w:ind w:left="720" w:hanging="0"/>
+        <w:jc w:val="center"/>
+        <w:rPr>
+          <w:color w:val="000000"/>
+        </w:rPr>
+      </w:pPr>
+      <w:r>
+        <w:rPr>
+          <w:color w:val="000000"/>
+        </w:rPr>
+      </w:r>
+    </w:p>
+    <w:p>
+      <w:pPr>
+        <w:pStyle w:val="NormalWeb"/>
+        <w:spacing w:beforeAutospacing="0" w:before="0" w:afterAutospacing="0" w:after="0"/>
+        <w:ind w:left="720" w:hanging="0"/>
+        <w:jc w:val="center"/>
+        <w:rPr>
+          <w:color w:val="000000"/>
+        </w:rPr>
+      </w:pPr>
+      <w:r>
+        <w:rPr>
+          <w:color w:val="000000"/>
+        </w:rPr>
+      </w:r>
+    </w:p>
+    <w:p>
+      <w:pPr>
+        <w:pStyle w:val="NormalWeb"/>
+        <w:spacing w:beforeAutospacing="0" w:before="0" w:afterAutospacing="0" w:after="0"/>
+        <w:ind w:left="720" w:hanging="0"/>
+        <w:jc w:val="center"/>
+        <w:rPr>
+          <w:color w:val="000000"/>
+        </w:rPr>
+      </w:pPr>
+      <w:r>
+        <w:rPr>
+          <w:color w:val="000000"/>
+        </w:rPr>
       </w:r>
     </w:p>
     <w:p>
@@ -1002,40 +981,69 @@
         <w:ind w:left="720" w:hanging="0"/>
         <w:jc w:val="both"/>
         <w:rPr>
-          <w:color w:val="000000"/>
-        </w:rPr>
-      </w:pPr>
-      <w:r>
-        <w:rPr>
-          <w:color w:val="000000"/>
-        </w:rPr>
-        <w:t>Para cada classe do tipo controle encontrada é criada uma classe nomeada de acordo com o nome da classe de controle eliminando estereótipo. Adiciona-se o nome “Service” no final do nome da classe. A classe é armazenada no pacote Service.  A Figura 4 apresenta um exemplo desse mapeamento.</w:t>
+          <w:color w:val="000000" w:themeColor="text1" w:themeShade="ff" w:themeTint="ff"/>
+        </w:rPr>
+      </w:pPr>
+      <w:r>
+        <w:rPr>
+          <w:color w:val="000000"/>
+        </w:rPr>
+        <w:t>Para cada classe do tipo controle encontrada é criada uma classe nomeada de acordo com o nome da classe de controle eliminando estereótipo. Adiciona-se o nome “Service” no final do nome da classe. A classe é armazenada no pacote Service.  A Figura 2 apresenta um exemplo desse mapeamento.</w:t>
+      </w:r>
+      <w:r>
+        <w:rPr/>
         <w:tab/>
       </w:r>
+    </w:p>
+    <w:p>
+      <w:pPr>
+        <w:pStyle w:val="NormalWeb"/>
+        <w:spacing w:beforeAutospacing="0" w:before="0" w:afterAutospacing="0" w:after="0"/>
+        <w:ind w:left="720" w:hanging="0"/>
+        <w:jc w:val="both"/>
+        <w:rPr>
+          <w:color w:val="000000" w:themeColor="text1" w:themeShade="ff" w:themeTint="ff"/>
+        </w:rPr>
+      </w:pPr>
+      <w:r>
+        <w:rPr>
+          <w:color w:val="000000" w:themeColor="text1" w:themeShade="ff" w:themeTint="ff"/>
+        </w:rPr>
+      </w:r>
+    </w:p>
+    <w:p>
+      <w:pPr>
+        <w:pStyle w:val="NormalWeb"/>
+        <w:bidi w:val="0"/>
+        <w:spacing w:lineRule="auto" w:line="240" w:beforeAutospacing="0" w:before="0" w:afterAutospacing="0" w:after="0"/>
+        <w:ind w:left="720" w:right="0" w:hanging="0"/>
+        <w:jc w:val="both"/>
+        <w:rPr/>
+      </w:pPr>
       <w:r>
         <mc:AlternateContent>
           <mc:Choice Requires="wps">
             <w:drawing>
-              <wp:anchor behindDoc="0" distT="0" distB="0" distL="0" distR="0" simplePos="0" locked="0" layoutInCell="1" allowOverlap="1" relativeHeight="4" wp14:anchorId="447D6AE4">
+              <wp:anchor behindDoc="0" distT="38100" distB="30480" distL="5715" distR="0" simplePos="0" locked="0" layoutInCell="1" allowOverlap="1" relativeHeight="5" wp14:anchorId="447D6AE4">
                 <wp:simplePos x="0" y="0"/>
                 <wp:positionH relativeFrom="column">
-                  <wp:posOffset>2106295</wp:posOffset>
+                  <wp:posOffset>1823720</wp:posOffset>
                 </wp:positionH>
                 <wp:positionV relativeFrom="paragraph">
-                  <wp:posOffset>1003300</wp:posOffset>
+                  <wp:posOffset>559435</wp:posOffset>
                 </wp:positionV>
-                <wp:extent cx="1130300" cy="635"/>
-                <wp:effectExtent l="5080" t="37465" r="635" b="38100"/>
+                <wp:extent cx="1586230" cy="635"/>
+                <wp:effectExtent l="5715" t="38100" r="0" b="30480"/>
                 <wp:wrapNone/>
-                <wp:docPr id="4" name="AutoShape 22"/>
+                <wp:docPr id="2" name="AutoShape 22"/>
                 <a:graphic xmlns:a="http://schemas.openxmlformats.org/drawingml/2006/main">
                   <a:graphicData uri="http://schemas.microsoft.com/office/word/2010/wordprocessingShape">
                     <wps:wsp>
                       <wps:cNvSpPr/>
                       <wps:spPr>
-                        <a:xfrm>
+                        <a:xfrm flipV="1">
                           <a:off x="0" y="0"/>
-                          <a:ext cx="1130400" cy="720"/>
+                          <a:ext cx="1586160" cy="720"/>
                         </a:xfrm>
                         <a:prstGeom prst="straightConnector1">
                           <a:avLst/>
@@ -1068,7 +1076,7 @@
                 <v:stroke joinstyle="miter"/>
                 <v:path gradientshapeok="t" o:connecttype="rect" textboxrect="0,0,21600,21600"/>
               </v:shapetype>
-              <v:shape id="shape_0" ID="AutoShape 22" path="m0,0l-2147483648,-2147483647e" stroked="t" o:allowincell="f" style="position:absolute;margin-left:165.85pt;margin-top:79pt;width:88.95pt;height:0pt;mso-wrap-style:none;v-text-anchor:middle" wp14:anchorId="447D6AE4" type="_x0000_t32">
+              <v:shape id="shape_0" ID="AutoShape 22" path="m0,0l-2147483648,-2147483647e" stroked="t" o:allowincell="f" style="position:absolute;margin-left:143.6pt;margin-top:44.05pt;width:124.85pt;height:0pt;flip:y;mso-wrap-style:none;v-text-anchor:middle" wp14:anchorId="447D6AE4" type="_x0000_t32">
                 <v:fill o:detectmouseclick="t" on="false"/>
                 <v:stroke color="black" weight="9360" endarrow="block" endarrowwidth="medium" endarrowlength="medium" joinstyle="round" endcap="flat"/>
                 <w10:wrap type="none"/>
@@ -1081,9 +1089,9 @@
         <w:rPr/>
         <w:drawing>
           <wp:inline distT="0" distB="0" distL="0" distR="0">
-            <wp:extent cx="5105400" cy="1800225"/>
+            <wp:extent cx="1428750" cy="1038225"/>
             <wp:effectExtent l="0" t="0" r="0" b="0"/>
-            <wp:docPr id="5" name="Figura2" descr=""/>
+            <wp:docPr id="3" name="Figura1" descr=""/>
             <wp:cNvGraphicFramePr>
               <a:graphicFrameLocks xmlns:a="http://schemas.openxmlformats.org/drawingml/2006/main" noChangeAspect="1"/>
             </wp:cNvGraphicFramePr>
@@ -1091,13 +1099,13 @@
               <a:graphicData uri="http://schemas.openxmlformats.org/drawingml/2006/picture">
                 <pic:pic xmlns:pic="http://schemas.openxmlformats.org/drawingml/2006/picture">
                   <pic:nvPicPr>
-                    <pic:cNvPr id="5" name="Figura2" descr=""/>
+                    <pic:cNvPr id="3" name="Figura1" descr=""/>
                     <pic:cNvPicPr>
                       <a:picLocks noChangeAspect="1" noChangeArrowheads="1"/>
                     </pic:cNvPicPr>
                   </pic:nvPicPr>
                   <pic:blipFill>
-                    <a:blip r:embed="rId6"/>
+                    <a:blip r:embed="rId4"/>
                     <a:stretch>
                       <a:fillRect/>
                     </a:stretch>
@@ -1105,7 +1113,7 @@
                   <pic:spPr bwMode="auto">
                     <a:xfrm>
                       <a:off x="0" y="0"/>
-                      <a:ext cx="5105400" cy="1800225"/>
+                      <a:ext cx="1428750" cy="1038225"/>
                     </a:xfrm>
                     <a:prstGeom prst="rect">
                       <a:avLst/>
@@ -1117,159 +1125,17 @@
           </wp:inline>
         </w:drawing>
       </w:r>
-    </w:p>
-    <w:p>
-      <w:pPr>
-        <w:pStyle w:val="NormalWeb"/>
-        <w:spacing w:beforeAutospacing="0" w:before="0" w:afterAutospacing="0" w:after="0"/>
-        <w:ind w:left="720" w:hanging="0"/>
-        <w:jc w:val="center"/>
-        <w:rPr>
-          <w:color w:val="000000"/>
-        </w:rPr>
-      </w:pPr>
-      <w:r>
-        <w:rPr>
-          <w:color w:val="000000"/>
-        </w:rPr>
-        <w:t>Figura 4 – Mapeamento das classes do tipo Controle</w:t>
-      </w:r>
-    </w:p>
-    <w:p>
-      <w:pPr>
-        <w:pStyle w:val="Ttulo2"/>
-        <w:rPr>
-          <w:rFonts w:ascii="Times New Roman" w:hAnsi="Times New Roman"/>
-          <w:sz w:val="24"/>
-          <w:szCs w:val="24"/>
-          <w:lang w:val="pt-BR"/>
-        </w:rPr>
-      </w:pPr>
-      <w:r>
-        <w:rPr>
-          <w:rFonts w:ascii="Times New Roman" w:hAnsi="Times New Roman"/>
-          <w:sz w:val="24"/>
-          <w:szCs w:val="24"/>
-          <w:lang w:val="pt-BR"/>
-        </w:rPr>
-      </w:r>
-      <w:bookmarkStart w:id="9" w:name="_Toc321330757"/>
-      <w:bookmarkStart w:id="10" w:name="_Toc321330757"/>
-      <w:bookmarkEnd w:id="10"/>
-    </w:p>
-    <w:p>
-      <w:pPr>
-        <w:pStyle w:val="Normal"/>
-        <w:rPr>
-          <w:b/>
-          <w:bCs/>
-          <w:sz w:val="24"/>
-          <w:szCs w:val="24"/>
-          <w:lang w:val="pt-BR"/>
-        </w:rPr>
-      </w:pPr>
-      <w:r>
-        <w:rPr>
-          <w:b/>
-          <w:bCs/>
-          <w:sz w:val="24"/>
-          <w:szCs w:val="24"/>
-          <w:lang w:val="pt-BR"/>
-        </w:rPr>
-        <w:t>Classes de controle e do tipo Entity</w:t>
-      </w:r>
-    </w:p>
-    <w:p>
-      <w:pPr>
-        <w:pStyle w:val="Normal"/>
-        <w:rPr>
-          <w:b/>
-          <w:bCs/>
-          <w:sz w:val="24"/>
-          <w:szCs w:val="24"/>
-          <w:lang w:val="pt-BR"/>
-        </w:rPr>
-      </w:pPr>
-      <w:r>
-        <w:rPr>
-          <w:b/>
-          <w:bCs/>
-          <w:sz w:val="24"/>
-          <w:szCs w:val="24"/>
-          <w:lang w:val="pt-BR"/>
-        </w:rPr>
-      </w:r>
-    </w:p>
-    <w:p>
-      <w:pPr>
-        <w:pStyle w:val="NormalWeb"/>
-        <w:spacing w:beforeAutospacing="0" w:before="0" w:afterAutospacing="0" w:after="0"/>
-        <w:ind w:left="720" w:hanging="0"/>
-        <w:jc w:val="both"/>
-        <w:rPr>
-          <w:color w:val="000000"/>
-        </w:rPr>
-      </w:pPr>
-      <w:r>
-        <w:rPr>
-          <w:color w:val="000000"/>
-        </w:rPr>
-        <w:t>Para cada classe do tipo Entity encontrada é criada uma classe nomeada de acordo com o nome da classe de entidade eliminando o estereótipo. A classe é armazenada no pacote Core. A Figura 5 apresenta um exemplo desse mapeamento.</w:t>
-      </w:r>
-    </w:p>
-    <w:p>
-      <w:pPr>
-        <w:pStyle w:val="NormalWeb"/>
-        <w:spacing w:beforeAutospacing="0" w:before="0" w:afterAutospacing="0" w:after="0"/>
-        <w:ind w:left="720" w:hanging="0"/>
-        <w:jc w:val="center"/>
-        <w:rPr>
-          <w:color w:val="000000"/>
-        </w:rPr>
-      </w:pPr>
       <w:r>
         <w:rPr/>
-      </w:r>
-    </w:p>
-    <w:p>
-      <w:pPr>
-        <w:pStyle w:val="NormalWeb"/>
-        <w:spacing w:beforeAutospacing="0" w:before="0" w:afterAutospacing="0" w:after="0"/>
-        <w:ind w:left="720" w:hanging="0"/>
-        <w:jc w:val="center"/>
-        <w:rPr>
-          <w:color w:val="000000"/>
-        </w:rPr>
-      </w:pPr>
-      <w:r>
-        <w:rPr/>
-      </w:r>
-    </w:p>
-    <w:p>
-      <w:pPr>
-        <w:pStyle w:val="NormalWeb"/>
-        <w:spacing w:beforeAutospacing="0" w:before="0" w:afterAutospacing="0" w:after="0"/>
-        <w:ind w:left="720" w:hanging="0"/>
-        <w:jc w:val="center"/>
-        <w:rPr>
-          <w:color w:val="000000"/>
-        </w:rPr>
-      </w:pPr>
+        <w:t xml:space="preserve">                                        </w:t>
+      </w:r>
       <w:r>
         <w:rPr/>
         <w:drawing>
-          <wp:anchor behindDoc="0" distT="0" distB="0" distL="0" distR="0" simplePos="0" locked="0" layoutInCell="0" allowOverlap="1" relativeHeight="8">
-            <wp:simplePos x="0" y="0"/>
-            <wp:positionH relativeFrom="column">
-              <wp:posOffset>633095</wp:posOffset>
-            </wp:positionH>
-            <wp:positionV relativeFrom="paragraph">
-              <wp:posOffset>120015</wp:posOffset>
-            </wp:positionV>
-            <wp:extent cx="5021580" cy="6772910"/>
+          <wp:inline distT="0" distB="0" distL="0" distR="0">
+            <wp:extent cx="1266825" cy="800100"/>
             <wp:effectExtent l="0" t="0" r="0" b="0"/>
-            <wp:wrapSquare wrapText="largest"/>
-            <wp:docPr id="6" name="Figura5" descr=""/>
+            <wp:docPr id="4" name="Figura2" descr=""/>
             <wp:cNvGraphicFramePr>
               <a:graphicFrameLocks xmlns:a="http://schemas.openxmlformats.org/drawingml/2006/main" noChangeAspect="1"/>
             </wp:cNvGraphicFramePr>
@@ -1277,13 +1143,13 @@
               <a:graphicData uri="http://schemas.openxmlformats.org/drawingml/2006/picture">
                 <pic:pic xmlns:pic="http://schemas.openxmlformats.org/drawingml/2006/picture">
                   <pic:nvPicPr>
-                    <pic:cNvPr id="6" name="Figura5" descr=""/>
+                    <pic:cNvPr id="4" name="Figura2" descr=""/>
                     <pic:cNvPicPr>
                       <a:picLocks noChangeAspect="1" noChangeArrowheads="1"/>
                     </pic:cNvPicPr>
                   </pic:nvPicPr>
                   <pic:blipFill>
-                    <a:blip r:embed="rId7"/>
+                    <a:blip r:embed="rId5"/>
                     <a:stretch>
                       <a:fillRect/>
                     </a:stretch>
@@ -1291,7 +1157,221 @@
                   <pic:spPr bwMode="auto">
                     <a:xfrm>
                       <a:off x="0" y="0"/>
-                      <a:ext cx="5021580" cy="6772910"/>
+                      <a:ext cx="1266825" cy="800100"/>
+                    </a:xfrm>
+                    <a:prstGeom prst="rect">
+                      <a:avLst/>
+                    </a:prstGeom>
+                  </pic:spPr>
+                </pic:pic>
+              </a:graphicData>
+            </a:graphic>
+          </wp:inline>
+        </w:drawing>
+      </w:r>
+    </w:p>
+    <w:p>
+      <w:pPr>
+        <w:pStyle w:val="NormalWeb"/>
+        <w:spacing w:beforeAutospacing="0" w:before="0" w:afterAutospacing="0" w:after="0"/>
+        <w:ind w:left="720" w:hanging="0"/>
+        <w:jc w:val="center"/>
+        <w:rPr>
+          <w:color w:val="000000"/>
+        </w:rPr>
+      </w:pPr>
+      <w:r>
+        <w:rPr>
+          <w:color w:val="000000"/>
+        </w:rPr>
+      </w:r>
+    </w:p>
+    <w:p>
+      <w:pPr>
+        <w:pStyle w:val="NormalWeb"/>
+        <w:spacing w:beforeAutospacing="0" w:before="0" w:afterAutospacing="0" w:after="0"/>
+        <w:ind w:left="720" w:hanging="0"/>
+        <w:jc w:val="center"/>
+        <w:rPr>
+          <w:color w:val="000000"/>
+        </w:rPr>
+      </w:pPr>
+      <w:r>
+        <w:rPr>
+          <w:color w:val="000000"/>
+        </w:rPr>
+        <w:t>Figura 2 – Mapeamento das classes do tipo Controle</w:t>
+      </w:r>
+    </w:p>
+    <w:p>
+      <w:pPr>
+        <w:pStyle w:val="Ttulo2"/>
+        <w:rPr>
+          <w:rFonts w:ascii="Times New Roman" w:hAnsi="Times New Roman"/>
+          <w:sz w:val="24"/>
+          <w:szCs w:val="24"/>
+          <w:lang w:val="pt-BR"/>
+        </w:rPr>
+      </w:pPr>
+      <w:r>
+        <w:rPr>
+          <w:rFonts w:ascii="Times New Roman" w:hAnsi="Times New Roman"/>
+          <w:sz w:val="24"/>
+          <w:szCs w:val="24"/>
+          <w:lang w:val="pt-BR"/>
+        </w:rPr>
+      </w:r>
+      <w:bookmarkStart w:id="5" w:name="_Toc321330757"/>
+      <w:bookmarkStart w:id="6" w:name="_Toc321330757"/>
+      <w:bookmarkEnd w:id="6"/>
+    </w:p>
+    <w:p>
+      <w:pPr>
+        <w:pStyle w:val="Normal"/>
+        <w:rPr>
+          <w:b/>
+          <w:bCs/>
+          <w:sz w:val="24"/>
+          <w:szCs w:val="24"/>
+          <w:lang w:val="pt-BR"/>
+        </w:rPr>
+      </w:pPr>
+      <w:r>
+        <w:rPr>
+          <w:b/>
+          <w:bCs/>
+          <w:sz w:val="24"/>
+          <w:szCs w:val="24"/>
+          <w:lang w:val="pt-BR"/>
+        </w:rPr>
+        <w:t>Classes de controle e do tipo Entity</w:t>
+      </w:r>
+    </w:p>
+    <w:p>
+      <w:pPr>
+        <w:pStyle w:val="Normal"/>
+        <w:rPr>
+          <w:b/>
+          <w:bCs/>
+          <w:sz w:val="24"/>
+          <w:szCs w:val="24"/>
+          <w:lang w:val="pt-BR"/>
+        </w:rPr>
+      </w:pPr>
+      <w:r>
+        <w:rPr>
+          <w:b/>
+          <w:bCs/>
+          <w:sz w:val="24"/>
+          <w:szCs w:val="24"/>
+          <w:lang w:val="pt-BR"/>
+        </w:rPr>
+      </w:r>
+    </w:p>
+    <w:p>
+      <w:pPr>
+        <w:pStyle w:val="Normal"/>
+        <w:rPr>
+          <w:sz w:val="24"/>
+          <w:szCs w:val="24"/>
+          <w:lang w:val="pt-BR"/>
+        </w:rPr>
+      </w:pPr>
+      <w:r>
+        <w:rPr>
+          <w:sz w:val="24"/>
+          <w:szCs w:val="24"/>
+          <w:lang w:val="pt-BR"/>
+        </w:rPr>
+      </w:r>
+    </w:p>
+    <w:p>
+      <w:pPr>
+        <w:pStyle w:val="NormalWeb"/>
+        <w:spacing w:beforeAutospacing="0" w:before="0" w:afterAutospacing="0" w:after="0"/>
+        <w:ind w:left="720" w:hanging="0"/>
+        <w:jc w:val="both"/>
+        <w:rPr>
+          <w:color w:val="000000"/>
+        </w:rPr>
+      </w:pPr>
+      <w:r>
+        <w:rPr>
+          <w:color w:val="000000"/>
+        </w:rPr>
+        <w:t>Para cada classe do tipo Entity encontrada é criada uma classe nomeada de acordo com o nome da classe de entidade eliminando o estereótipo. A classe é armazenada no pacote Core. A Figura 3 apresenta um exemplo desse mapeamento.</w:t>
+      </w:r>
+    </w:p>
+    <w:p>
+      <w:pPr>
+        <w:pStyle w:val="NormalWeb"/>
+        <w:spacing w:beforeAutospacing="0" w:before="0" w:afterAutospacing="0" w:after="0"/>
+        <w:ind w:left="720" w:hanging="0"/>
+        <w:jc w:val="center"/>
+        <w:rPr>
+          <w:color w:val="000000"/>
+        </w:rPr>
+      </w:pPr>
+      <w:r>
+        <w:rPr>
+          <w:color w:val="000000"/>
+        </w:rPr>
+      </w:r>
+    </w:p>
+    <w:p>
+      <w:pPr>
+        <w:pStyle w:val="NormalWeb"/>
+        <w:spacing w:beforeAutospacing="0" w:before="0" w:afterAutospacing="0" w:after="0"/>
+        <w:ind w:left="720" w:hanging="0"/>
+        <w:jc w:val="center"/>
+        <w:rPr>
+          <w:color w:val="000000"/>
+          <w:sz w:val="20"/>
+          <w:szCs w:val="20"/>
+        </w:rPr>
+      </w:pPr>
+      <w:r>
+        <w:rPr>
+          <w:color w:val="000000"/>
+          <w:sz w:val="20"/>
+          <w:szCs w:val="20"/>
+        </w:rPr>
+        <w:drawing>
+          <wp:anchor behindDoc="0" distT="0" distB="0" distL="0" distR="0" simplePos="0" locked="0" layoutInCell="0" allowOverlap="1" relativeHeight="6">
+            <wp:simplePos x="0" y="0"/>
+            <wp:positionH relativeFrom="column">
+              <wp:posOffset>438150</wp:posOffset>
+            </wp:positionH>
+            <wp:positionV relativeFrom="paragraph">
+              <wp:posOffset>41275</wp:posOffset>
+            </wp:positionV>
+            <wp:extent cx="5278120" cy="1922780"/>
+            <wp:effectExtent l="0" t="0" r="0" b="0"/>
+            <wp:wrapSquare wrapText="largest"/>
+            <wp:docPr id="5" name="Figura3 Copia 1 Copia 1" descr=""/>
+            <wp:cNvGraphicFramePr>
+              <a:graphicFrameLocks xmlns:a="http://schemas.openxmlformats.org/drawingml/2006/main" noChangeAspect="1"/>
+            </wp:cNvGraphicFramePr>
+            <a:graphic xmlns:a="http://schemas.openxmlformats.org/drawingml/2006/main">
+              <a:graphicData uri="http://schemas.openxmlformats.org/drawingml/2006/picture">
+                <pic:pic xmlns:pic="http://schemas.openxmlformats.org/drawingml/2006/picture">
+                  <pic:nvPicPr>
+                    <pic:cNvPr id="5" name="Figura3 Copia 1 Copia 1" descr=""/>
+                    <pic:cNvPicPr>
+                      <a:picLocks noChangeAspect="1" noChangeArrowheads="1"/>
+                    </pic:cNvPicPr>
+                  </pic:nvPicPr>
+                  <pic:blipFill>
+                    <a:blip r:embed="rId6"/>
+                    <a:srcRect l="15616" t="20861" r="43398" b="52569"/>
+                    <a:stretch>
+                      <a:fillRect/>
+                    </a:stretch>
+                  </pic:blipFill>
+                  <pic:spPr bwMode="auto">
+                    <a:xfrm>
+                      <a:off x="0" y="0"/>
+                      <a:ext cx="5278120" cy="1922780"/>
                     </a:xfrm>
                     <a:prstGeom prst="rect">
                       <a:avLst/>
@@ -1322,7 +1402,6 @@
           <w:sz w:val="20"/>
           <w:szCs w:val="20"/>
         </w:rPr>
-        <w:t>Figura 5 – Mapeamento das classes do tipo Entity</w:t>
       </w:r>
     </w:p>
     <w:p>
@@ -1343,51 +1422,7 @@
           <w:sz w:val="20"/>
           <w:szCs w:val="20"/>
         </w:rPr>
-        <w:drawing>
-          <wp:anchor behindDoc="0" distT="0" distB="0" distL="0" distR="0" simplePos="0" locked="0" layoutInCell="0" allowOverlap="1" relativeHeight="9">
-            <wp:simplePos x="0" y="0"/>
-            <wp:positionH relativeFrom="column">
-              <wp:align>center</wp:align>
-            </wp:positionH>
-            <wp:positionV relativeFrom="paragraph">
-              <wp:posOffset>635</wp:posOffset>
-            </wp:positionV>
-            <wp:extent cx="5486400" cy="5513705"/>
-            <wp:effectExtent l="0" t="0" r="0" b="0"/>
-            <wp:wrapSquare wrapText="largest"/>
-            <wp:docPr id="7" name="Figura6" descr=""/>
-            <wp:cNvGraphicFramePr>
-              <a:graphicFrameLocks xmlns:a="http://schemas.openxmlformats.org/drawingml/2006/main" noChangeAspect="1"/>
-            </wp:cNvGraphicFramePr>
-            <a:graphic xmlns:a="http://schemas.openxmlformats.org/drawingml/2006/main">
-              <a:graphicData uri="http://schemas.openxmlformats.org/drawingml/2006/picture">
-                <pic:pic xmlns:pic="http://schemas.openxmlformats.org/drawingml/2006/picture">
-                  <pic:nvPicPr>
-                    <pic:cNvPr id="7" name="Figura6" descr=""/>
-                    <pic:cNvPicPr>
-                      <a:picLocks noChangeAspect="1" noChangeArrowheads="1"/>
-                    </pic:cNvPicPr>
-                  </pic:nvPicPr>
-                  <pic:blipFill>
-                    <a:blip r:embed="rId8"/>
-                    <a:stretch>
-                      <a:fillRect/>
-                    </a:stretch>
-                  </pic:blipFill>
-                  <pic:spPr bwMode="auto">
-                    <a:xfrm>
-                      <a:off x="0" y="0"/>
-                      <a:ext cx="5486400" cy="5513705"/>
-                    </a:xfrm>
-                    <a:prstGeom prst="rect">
-                      <a:avLst/>
-                    </a:prstGeom>
-                  </pic:spPr>
-                </pic:pic>
-              </a:graphicData>
-            </a:graphic>
-          </wp:anchor>
-        </w:drawing>
+        <w:t>Figura 3 – Mapeamento das classes do tipo Entity</w:t>
       </w:r>
     </w:p>
     <w:p>
@@ -1403,16 +1438,11 @@
         </w:rPr>
       </w:pPr>
       <w:r>
-        <w:rPr/>
-        <w:t xml:space="preserve">Figura </w:t>
-      </w:r>
-      <w:r>
-        <w:rPr/>
-        <w:t>6</w:t>
-      </w:r>
-      <w:r>
-        <w:rPr/>
-        <w:t xml:space="preserve"> – Mapeamento das classes do tipo Entity</w:t>
+        <w:rPr>
+          <w:color w:val="000000"/>
+          <w:sz w:val="20"/>
+          <w:szCs w:val="20"/>
+        </w:rPr>
       </w:r>
     </w:p>
     <w:p>
@@ -1454,8 +1484,45 @@
           <w:szCs w:val="20"/>
         </w:rPr>
       </w:r>
-      <w:r>
-        <w:br w:type="page"/>
+    </w:p>
+    <w:p>
+      <w:pPr>
+        <w:pStyle w:val="NormalWeb"/>
+        <w:spacing w:beforeAutospacing="0" w:before="0" w:afterAutospacing="0" w:after="0"/>
+        <w:ind w:left="720" w:hanging="0"/>
+        <w:jc w:val="center"/>
+        <w:rPr>
+          <w:color w:val="000000"/>
+          <w:sz w:val="20"/>
+          <w:szCs w:val="20"/>
+        </w:rPr>
+      </w:pPr>
+      <w:r>
+        <w:rPr>
+          <w:color w:val="000000"/>
+          <w:sz w:val="20"/>
+          <w:szCs w:val="20"/>
+        </w:rPr>
+      </w:r>
+    </w:p>
+    <w:p>
+      <w:pPr>
+        <w:pStyle w:val="NormalWeb"/>
+        <w:spacing w:beforeAutospacing="0" w:before="0" w:afterAutospacing="0" w:after="0"/>
+        <w:ind w:left="720" w:hanging="0"/>
+        <w:jc w:val="center"/>
+        <w:rPr>
+          <w:color w:val="000000"/>
+          <w:sz w:val="20"/>
+          <w:szCs w:val="20"/>
+        </w:rPr>
+      </w:pPr>
+      <w:r>
+        <w:rPr>
+          <w:color w:val="000000"/>
+          <w:sz w:val="20"/>
+          <w:szCs w:val="20"/>
+        </w:rPr>
       </w:r>
     </w:p>
     <w:p>
@@ -1542,8 +1609,8 @@
         <w:jc w:val="center"/>
         <w:rPr/>
       </w:pPr>
-      <w:bookmarkStart w:id="11" w:name="_Toc18206176"/>
-      <w:bookmarkStart w:id="12" w:name="_Toc456598587"/>
+      <w:bookmarkStart w:id="7" w:name="_Toc456598587"/>
+      <w:bookmarkStart w:id="8" w:name="_Toc18206176"/>
       <w:r>
         <w:rPr/>
         <mc:AlternateContent>
@@ -1552,7 +1619,7 @@
               <wp:inline distT="0" distB="0" distL="0" distR="0" wp14:anchorId="64F44865">
                 <wp:extent cx="4572000" cy="1609725"/>
                 <wp:effectExtent l="0" t="0" r="0" b="9525"/>
-                <wp:docPr id="8" name="Agrupar 3"/>
+                <wp:docPr id="6" name="Agrupar 3"/>
                 <a:graphic xmlns:a="http://schemas.openxmlformats.org/drawingml/2006/main">
                   <a:graphicData uri="http://schemas.microsoft.com/office/word/2010/wordprocessingGroup">
                     <wpg:wgp>
@@ -1567,11 +1634,11 @@
                       </wpg:grpSpPr>
                       <pic:pic xmlns:pic="http://schemas.openxmlformats.org/drawingml/2006/picture">
                         <pic:nvPicPr>
-                          <pic:cNvPr id="9" name="Imagem 1" descr=""/>
+                          <pic:cNvPr id="7" name="Imagem 1" descr=""/>
                           <pic:cNvPicPr/>
                         </pic:nvPicPr>
                         <pic:blipFill>
-                          <a:blip r:embed="rId9"/>
+                          <a:blip r:embed="rId7"/>
                           <a:stretch/>
                         </pic:blipFill>
                         <pic:spPr>
@@ -1588,7 +1655,7 @@
                         </pic:spPr>
                       </pic:pic>
                       <wps:wsp>
-                        <wps:cNvPr id="10" name="Seta: para a Direita 2"/>
+                        <wps:cNvPr id="8" name="Seta: para a Direita 2"/>
                         <wps:cNvSpPr/>
                         <wps:spPr>
                           <a:xfrm>
@@ -1654,7 +1721,7 @@
                   <o:lock v:ext="edit" aspectratio="t"/>
                 </v:shapetype>
                 <v:shape id="shape_0" ID="Imagem 1" stroked="f" o:allowincell="f" style="position:absolute;left:0;top:-2551;width:7199;height:2534;mso-wrap-style:none;v-text-anchor:middle;mso-position-vertical:top" type="_x0000_t75">
-                  <v:imagedata r:id="rId10" o:detectmouseclick="t"/>
+                  <v:imagedata r:id="rId8" o:detectmouseclick="t"/>
                   <v:stroke color="#3465a4" joinstyle="round" endcap="flat"/>
                   <w10:wrap type="square"/>
                 </v:shape>
@@ -1687,8 +1754,8 @@
           </mc:Fallback>
         </mc:AlternateContent>
       </w:r>
-      <w:bookmarkEnd w:id="11"/>
-      <w:bookmarkEnd w:id="12"/>
+      <w:bookmarkEnd w:id="7"/>
+      <w:bookmarkEnd w:id="8"/>
     </w:p>
     <w:p>
       <w:pPr>
@@ -1712,9 +1779,9 @@
       </w:r>
     </w:p>
     <w:sectPr>
-      <w:headerReference w:type="default" r:id="rId11"/>
-      <w:headerReference w:type="first" r:id="rId12"/>
-      <w:footerReference w:type="default" r:id="rId13"/>
+      <w:headerReference w:type="default" r:id="rId9"/>
+      <w:headerReference w:type="first" r:id="rId10"/>
+      <w:footerReference w:type="default" r:id="rId11"/>
       <w:type w:val="nextPage"/>
       <w:pgSz w:w="12240" w:h="15840"/>
       <w:pgMar w:left="1440" w:right="1440" w:gutter="0" w:header="720" w:top="1417" w:footer="720" w:bottom="1417"/>
@@ -1849,7 +1916,7 @@
               <w:rStyle w:val="Pagenumber"/>
               <w:lang w:val="pt-BR"/>
             </w:rPr>
-            <w:t>8</w:t>
+            <w:t>4</w:t>
           </w:r>
           <w:r>
             <w:rPr>
@@ -1887,7 +1954,7 @@
             <w:rPr>
               <w:rStyle w:val="Pagenumber"/>
             </w:rPr>
-            <w:t>8</w:t>
+            <w:t>4</w:t>
           </w:r>
           <w:r>
             <w:rPr>
@@ -2079,15 +2146,7 @@
           </w:r>
           <w:r>
             <w:rPr/>
-            <w:t xml:space="preserve"> </w:t>
-          </w:r>
-          <w:r>
-            <w:rPr/>
-            <w:t>2</w:t>
-          </w:r>
-          <w:r>
-            <w:rPr/>
-            <w:t>.0</w:t>
+            <w:t xml:space="preserve"> 2.0</w:t>
           </w:r>
         </w:p>
       </w:tc>
@@ -2156,7 +2215,7 @@
             <w:rPr>
               <w:lang w:val="pt-BR"/>
             </w:rPr>
-            <w:t>12/08/2023</w:t>
+            <w:t>18/08/2023</w:t>
           </w:r>
         </w:p>
       </w:tc>

</xml_diff>